<commit_message>
developing scripts for extracting environmental variables for each plot
</commit_message>
<xml_diff>
--- a/notes/RSF lab notebook.docx
+++ b/notes/RSF lab notebook.docx
@@ -33,8 +33,22 @@
     </w:p>
     <w:p/>
     <w:p>
+      <w:pPr>
+        <w:rPr>
+          <w:b/>
+        </w:rPr>
+      </w:pPr>
       <w:r>
         <w:t>&gt; git status</w:t>
+      </w:r>
+      <w:r>
+        <w:t xml:space="preserve">    </w:t>
+      </w:r>
+      <w:r>
+        <w:rPr>
+          <w:b/>
+        </w:rPr>
+        <w:t>MAKE SURE THERE ARE NO BIG FILES!</w:t>
       </w:r>
     </w:p>
     <w:p>
@@ -4457,10 +4471,457 @@
       <w:r>
         <w:t>-Schedule a phone call with Paul at the end of the week</w:t>
       </w:r>
+    </w:p>
+    <w:p>
+      <w:pPr>
+        <w:pStyle w:val="Heading1"/>
+      </w:pPr>
+      <w:r>
+        <w:lastRenderedPageBreak/>
+        <w:t>Week of June 8, 2020</w:t>
+      </w:r>
+    </w:p>
+    <w:p/>
+    <w:p>
+      <w:pPr>
+        <w:pStyle w:val="ListParagraph"/>
+        <w:numPr>
+          <w:ilvl w:val="0"/>
+          <w:numId w:val="24"/>
+        </w:numPr>
+      </w:pPr>
+      <w:r>
+        <w:t>I don’t understand how I lost several days of work on my hard drive</w:t>
+      </w:r>
+    </w:p>
+    <w:p>
+      <w:pPr>
+        <w:pStyle w:val="ListParagraph"/>
+        <w:numPr>
+          <w:ilvl w:val="0"/>
+          <w:numId w:val="24"/>
+        </w:numPr>
+      </w:pPr>
+      <w:r>
+        <w:t>Re-formatted hard drive to try to prevent this from happening again – could it also have been from google drive somehow? Maybe only do uploading at night and don’t do it while I’m working</w:t>
+      </w:r>
+    </w:p>
+    <w:p>
+      <w:pPr>
+        <w:pStyle w:val="ListParagraph"/>
+        <w:numPr>
+          <w:ilvl w:val="0"/>
+          <w:numId w:val="24"/>
+        </w:numPr>
+      </w:pPr>
+      <w:r>
+        <w:t>Fixed GitHub repository by making a new one, couldn’t figure out how to fix the old one</w:t>
+      </w:r>
+    </w:p>
+    <w:p>
+      <w:pPr>
+        <w:pStyle w:val="ListParagraph"/>
+        <w:numPr>
+          <w:ilvl w:val="0"/>
+          <w:numId w:val="24"/>
+        </w:numPr>
+      </w:pPr>
+      <w:r>
+        <w:t>Worked on Jean-Louis map, getting help from Natalie</w:t>
+      </w:r>
+    </w:p>
+    <w:p>
+      <w:pPr>
+        <w:pStyle w:val="ListParagraph"/>
+        <w:numPr>
+          <w:ilvl w:val="0"/>
+          <w:numId w:val="24"/>
+        </w:numPr>
+      </w:pPr>
+      <w:r>
+        <w:t>Downloaded worldclim data</w:t>
+      </w:r>
+    </w:p>
+    <w:p>
+      <w:pPr>
+        <w:pStyle w:val="ListParagraph"/>
+        <w:numPr>
+          <w:ilvl w:val="0"/>
+          <w:numId w:val="24"/>
+        </w:numPr>
+      </w:pPr>
+      <w:r>
+        <w:t>Finished cleaning up coordinates code really well. Try to avoid doing that messy style in the future. Causes more work later on</w:t>
+      </w:r>
+    </w:p>
+    <w:p>
+      <w:pPr>
+        <w:pStyle w:val="ListParagraph"/>
+        <w:numPr>
+          <w:ilvl w:val="0"/>
+          <w:numId w:val="24"/>
+        </w:numPr>
+      </w:pPr>
+      <w:r>
+        <w:t>Cleaning up junk code from coordinate project</w:t>
+      </w:r>
+    </w:p>
+    <w:p>
+      <w:pPr>
+        <w:pStyle w:val="ListParagraph"/>
+      </w:pPr>
+    </w:p>
+    <w:p>
+      <w:pPr>
+        <w:pStyle w:val="ListParagraph"/>
+      </w:pPr>
+      <w:r>
+        <w:t>To do:</w:t>
+      </w:r>
+    </w:p>
+    <w:p>
+      <w:pPr>
+        <w:pStyle w:val="ListParagraph"/>
+      </w:pPr>
+      <w:r>
+        <w:t>-import and transform Landcover data</w:t>
+      </w:r>
+    </w:p>
+    <w:p>
+      <w:pPr>
+        <w:pStyle w:val="ListParagraph"/>
+      </w:pPr>
+      <w:r>
+        <w:t>-define a single Landcover variable and extract per plot</w:t>
+      </w:r>
+    </w:p>
+    <w:p>
+      <w:pPr>
+        <w:pStyle w:val="ListParagraph"/>
+        <w:rPr>
+          <w:strike/>
+        </w:rPr>
+      </w:pPr>
+      <w:r>
+        <w:rPr>
+          <w:strike/>
+        </w:rPr>
+        <w:t>-define a bounding box</w:t>
+      </w:r>
+    </w:p>
+    <w:p>
+      <w:pPr>
+        <w:pStyle w:val="ListParagraph"/>
+        <w:rPr>
+          <w:strike/>
+        </w:rPr>
+      </w:pPr>
+      <w:r>
+        <w:rPr>
+          <w:strike/>
+        </w:rPr>
+        <w:t>-import, transform and clip temperature data</w:t>
+      </w:r>
+    </w:p>
+    <w:p>
+      <w:pPr>
+        <w:pStyle w:val="ListParagraph"/>
+      </w:pPr>
+      <w:r>
+        <w:t>-extract temperature data per plot</w:t>
+      </w:r>
+    </w:p>
+    <w:p>
+      <w:pPr>
+        <w:pStyle w:val="ListParagraph"/>
+      </w:pPr>
+    </w:p>
+    <w:p>
+      <w:pPr>
+        <w:pStyle w:val="ListParagraph"/>
+      </w:pPr>
+    </w:p>
+    <w:p>
+      <w:pPr>
+        <w:pStyle w:val="ListParagraph"/>
+      </w:pPr>
+      <w:r>
+        <w:t>NEXT WEEK</w:t>
+      </w:r>
+    </w:p>
+    <w:p>
+      <w:pPr>
+        <w:pStyle w:val="ListParagraph"/>
+        <w:numPr>
+          <w:ilvl w:val="1"/>
+          <w:numId w:val="24"/>
+        </w:numPr>
+        <w:rPr>
+          <w:strike/>
+        </w:rPr>
+      </w:pPr>
+      <w:r>
+        <w:rPr>
+          <w:strike/>
+        </w:rPr>
+        <w:t>Email Paul on Monday to set up a time to meet next week</w:t>
+      </w:r>
+    </w:p>
+    <w:p/>
+    <w:p>
+      <w:pPr>
+        <w:pStyle w:val="Heading1"/>
+      </w:pPr>
+      <w:r>
+        <w:t>Week of June 15, 2020</w:t>
+      </w:r>
+    </w:p>
+    <w:p/>
+    <w:p>
+      <w:r>
+        <w:t>TO DO</w:t>
+      </w:r>
+    </w:p>
+    <w:p>
+      <w:pPr>
+        <w:pStyle w:val="ListParagraph"/>
+        <w:numPr>
+          <w:ilvl w:val="0"/>
+          <w:numId w:val="25"/>
+        </w:numPr>
+        <w:rPr>
+          <w:strike/>
+        </w:rPr>
+      </w:pPr>
+      <w:r>
+        <w:rPr>
+          <w:strike/>
+        </w:rPr>
+        <w:t>Send funding info to Doug</w:t>
+      </w:r>
+    </w:p>
+    <w:p>
+      <w:pPr>
+        <w:pStyle w:val="ListParagraph"/>
+        <w:numPr>
+          <w:ilvl w:val="0"/>
+          <w:numId w:val="25"/>
+        </w:numPr>
+        <w:rPr>
+          <w:strike/>
+        </w:rPr>
+      </w:pPr>
+      <w:r>
+        <w:rPr>
+          <w:strike/>
+        </w:rPr>
+        <w:t>Respond to Jon, add a note to discuss with Paul</w:t>
+      </w:r>
+    </w:p>
+    <w:p>
+      <w:pPr>
+        <w:pStyle w:val="ListParagraph"/>
+        <w:numPr>
+          <w:ilvl w:val="0"/>
+          <w:numId w:val="25"/>
+        </w:numPr>
+        <w:rPr>
+          <w:strike/>
+        </w:rPr>
+      </w:pPr>
+      <w:r>
+        <w:rPr>
+          <w:strike/>
+        </w:rPr>
+        <w:t>Follow up with Isabel?</w:t>
+      </w:r>
+    </w:p>
+    <w:p>
+      <w:pPr>
+        <w:pStyle w:val="ListParagraph"/>
+        <w:numPr>
+          <w:ilvl w:val="0"/>
+          <w:numId w:val="25"/>
+        </w:numPr>
+      </w:pPr>
+      <w:r>
+        <w:t>Extract landcover and temperature data per plot</w:t>
+      </w:r>
+    </w:p>
+    <w:p>
+      <w:pPr>
+        <w:pStyle w:val="ListParagraph"/>
+        <w:numPr>
+          <w:ilvl w:val="0"/>
+          <w:numId w:val="25"/>
+        </w:numPr>
+      </w:pPr>
+      <w:r>
+        <w:t>Summarize landcover in one variable</w:t>
+      </w:r>
+    </w:p>
+    <w:p>
+      <w:pPr>
+        <w:pStyle w:val="ListParagraph"/>
+        <w:numPr>
+          <w:ilvl w:val="0"/>
+          <w:numId w:val="25"/>
+        </w:numPr>
+      </w:pPr>
+      <w:r>
+        <w:t>Count data: different surveys/years together or separate?</w:t>
+      </w:r>
+    </w:p>
+    <w:p>
+      <w:pPr>
+        <w:pStyle w:val="ListParagraph"/>
+        <w:numPr>
+          <w:ilvl w:val="0"/>
+          <w:numId w:val="25"/>
+        </w:numPr>
+      </w:pPr>
+      <w:r>
+        <w:t>Count data by species</w:t>
+      </w:r>
+    </w:p>
+    <w:p>
+      <w:pPr>
+        <w:pStyle w:val="ListParagraph"/>
+        <w:numPr>
+          <w:ilvl w:val="0"/>
+          <w:numId w:val="25"/>
+        </w:numPr>
+      </w:pPr>
+      <w:r>
+        <w:t>Set up path models</w:t>
+      </w:r>
+    </w:p>
+    <w:p/>
+    <w:p>
+      <w:r>
+        <w:t>WHY ARE THERE NA VALUES IN THE TEMPS?</w:t>
+      </w:r>
+    </w:p>
+    <w:p/>
+    <w:p>
+      <w:r>
+        <w:lastRenderedPageBreak/>
+        <w:t>DONE</w:t>
+      </w:r>
+    </w:p>
+    <w:p>
+      <w:pPr>
+        <w:pStyle w:val="ListParagraph"/>
+        <w:numPr>
+          <w:ilvl w:val="0"/>
+          <w:numId w:val="25"/>
+        </w:numPr>
+      </w:pPr>
+      <w:r>
+        <w:t>Scheduled a meeting with Paul</w:t>
+      </w:r>
+    </w:p>
+    <w:p>
+      <w:pPr>
+        <w:pStyle w:val="ListParagraph"/>
+        <w:numPr>
+          <w:ilvl w:val="0"/>
+          <w:numId w:val="25"/>
+        </w:numPr>
+      </w:pPr>
+      <w:r>
+        <w:t>Defined a bounding box</w:t>
+      </w:r>
+    </w:p>
+    <w:p>
+      <w:pPr>
+        <w:pStyle w:val="ListParagraph"/>
+        <w:numPr>
+          <w:ilvl w:val="0"/>
+          <w:numId w:val="25"/>
+        </w:numPr>
+      </w:pPr>
+      <w:r>
+        <w:t>Import and transform landcover data</w:t>
+      </w:r>
+    </w:p>
+    <w:p>
+      <w:pPr>
+        <w:pStyle w:val="ListParagraph"/>
+        <w:numPr>
+          <w:ilvl w:val="0"/>
+          <w:numId w:val="25"/>
+        </w:numPr>
+      </w:pPr>
+      <w:r>
+        <w:t>import, transform and clip temperature data</w:t>
+      </w:r>
+    </w:p>
+    <w:p>
+      <w:pPr>
+        <w:pStyle w:val="ListParagraph"/>
+        <w:numPr>
+          <w:ilvl w:val="0"/>
+          <w:numId w:val="25"/>
+        </w:numPr>
+      </w:pPr>
+      <w:r>
+        <w:t>correspondence with Isabel about coordinate summary</w:t>
+      </w:r>
+    </w:p>
+    <w:p>
+      <w:pPr>
+        <w:pStyle w:val="ListParagraph"/>
+        <w:numPr>
+          <w:ilvl w:val="0"/>
+          <w:numId w:val="25"/>
+        </w:numPr>
+      </w:pPr>
+      <w:r>
+        <w:t>correspondence</w:t>
+      </w:r>
+      <w:r>
+        <w:t xml:space="preserve"> with Jon about snow cover and projections</w:t>
+      </w:r>
+    </w:p>
+    <w:p>
+      <w:pPr>
+        <w:pStyle w:val="ListParagraph"/>
+        <w:numPr>
+          <w:ilvl w:val="0"/>
+          <w:numId w:val="25"/>
+        </w:numPr>
+      </w:pPr>
+      <w:r>
+        <w:t>extracting Landcover and temp variables per plot</w:t>
+      </w:r>
+    </w:p>
+    <w:p>
+      <w:pPr>
+        <w:pStyle w:val="ListParagraph"/>
+        <w:numPr>
+          <w:ilvl w:val="1"/>
+          <w:numId w:val="25"/>
+        </w:numPr>
+      </w:pPr>
+      <w:r>
+        <w:t>I will want to tweak how the data is set up later, but I have a basic version I can use to start analyzing now</w:t>
+      </w:r>
+    </w:p>
+    <w:p>
+      <w:pPr>
+        <w:pStyle w:val="ListParagraph"/>
+        <w:numPr>
+          <w:ilvl w:val="1"/>
+          <w:numId w:val="25"/>
+        </w:numPr>
+      </w:pPr>
+      <w:r>
+        <w:t>Would it be better to do this or to just pick out one species like I did before? I think this might be better actually</w:t>
+      </w:r>
       <w:bookmarkStart w:id="0" w:name="_GoBack"/>
       <w:bookmarkEnd w:id="0"/>
     </w:p>
-    <w:p/>
     <w:sectPr>
       <w:pgSz w:w="12240" w:h="15840"/>
       <w:pgMar w:top="1440" w:right="1440" w:bottom="1440" w:left="1440" w:header="708" w:footer="708" w:gutter="0"/>
@@ -6596,6 +7057,119 @@
     </w:lvl>
   </w:abstractNum>
   <w:abstractNum w:abstractNumId="19" w15:restartNumberingAfterBreak="0">
+    <w:nsid w:val="6CBF3B32"/>
+    <w:multiLevelType w:val="hybridMultilevel"/>
+    <w:tmpl w:val="D42AD086"/>
+    <w:lvl w:ilvl="0" w:tplc="04090001">
+      <w:start w:val="1"/>
+      <w:numFmt w:val="bullet"/>
+      <w:lvlText w:val=""/>
+      <w:lvlJc w:val="left"/>
+      <w:pPr>
+        <w:ind w:left="720" w:hanging="360"/>
+      </w:pPr>
+      <w:rPr>
+        <w:rFonts w:ascii="Symbol" w:hAnsi="Symbol" w:hint="default"/>
+      </w:rPr>
+    </w:lvl>
+    <w:lvl w:ilvl="1" w:tplc="04090003">
+      <w:start w:val="1"/>
+      <w:numFmt w:val="bullet"/>
+      <w:lvlText w:val="o"/>
+      <w:lvlJc w:val="left"/>
+      <w:pPr>
+        <w:ind w:left="1440" w:hanging="360"/>
+      </w:pPr>
+      <w:rPr>
+        <w:rFonts w:ascii="Courier New" w:hAnsi="Courier New" w:cs="Courier New" w:hint="default"/>
+      </w:rPr>
+    </w:lvl>
+    <w:lvl w:ilvl="2" w:tplc="04090005" w:tentative="1">
+      <w:start w:val="1"/>
+      <w:numFmt w:val="bullet"/>
+      <w:lvlText w:val=""/>
+      <w:lvlJc w:val="left"/>
+      <w:pPr>
+        <w:ind w:left="2160" w:hanging="360"/>
+      </w:pPr>
+      <w:rPr>
+        <w:rFonts w:ascii="Wingdings" w:hAnsi="Wingdings" w:hint="default"/>
+      </w:rPr>
+    </w:lvl>
+    <w:lvl w:ilvl="3" w:tplc="04090001" w:tentative="1">
+      <w:start w:val="1"/>
+      <w:numFmt w:val="bullet"/>
+      <w:lvlText w:val=""/>
+      <w:lvlJc w:val="left"/>
+      <w:pPr>
+        <w:ind w:left="2880" w:hanging="360"/>
+      </w:pPr>
+      <w:rPr>
+        <w:rFonts w:ascii="Symbol" w:hAnsi="Symbol" w:hint="default"/>
+      </w:rPr>
+    </w:lvl>
+    <w:lvl w:ilvl="4" w:tplc="04090003" w:tentative="1">
+      <w:start w:val="1"/>
+      <w:numFmt w:val="bullet"/>
+      <w:lvlText w:val="o"/>
+      <w:lvlJc w:val="left"/>
+      <w:pPr>
+        <w:ind w:left="3600" w:hanging="360"/>
+      </w:pPr>
+      <w:rPr>
+        <w:rFonts w:ascii="Courier New" w:hAnsi="Courier New" w:cs="Courier New" w:hint="default"/>
+      </w:rPr>
+    </w:lvl>
+    <w:lvl w:ilvl="5" w:tplc="04090005" w:tentative="1">
+      <w:start w:val="1"/>
+      <w:numFmt w:val="bullet"/>
+      <w:lvlText w:val=""/>
+      <w:lvlJc w:val="left"/>
+      <w:pPr>
+        <w:ind w:left="4320" w:hanging="360"/>
+      </w:pPr>
+      <w:rPr>
+        <w:rFonts w:ascii="Wingdings" w:hAnsi="Wingdings" w:hint="default"/>
+      </w:rPr>
+    </w:lvl>
+    <w:lvl w:ilvl="6" w:tplc="04090001" w:tentative="1">
+      <w:start w:val="1"/>
+      <w:numFmt w:val="bullet"/>
+      <w:lvlText w:val=""/>
+      <w:lvlJc w:val="left"/>
+      <w:pPr>
+        <w:ind w:left="5040" w:hanging="360"/>
+      </w:pPr>
+      <w:rPr>
+        <w:rFonts w:ascii="Symbol" w:hAnsi="Symbol" w:hint="default"/>
+      </w:rPr>
+    </w:lvl>
+    <w:lvl w:ilvl="7" w:tplc="04090003" w:tentative="1">
+      <w:start w:val="1"/>
+      <w:numFmt w:val="bullet"/>
+      <w:lvlText w:val="o"/>
+      <w:lvlJc w:val="left"/>
+      <w:pPr>
+        <w:ind w:left="5760" w:hanging="360"/>
+      </w:pPr>
+      <w:rPr>
+        <w:rFonts w:ascii="Courier New" w:hAnsi="Courier New" w:cs="Courier New" w:hint="default"/>
+      </w:rPr>
+    </w:lvl>
+    <w:lvl w:ilvl="8" w:tplc="04090005" w:tentative="1">
+      <w:start w:val="1"/>
+      <w:numFmt w:val="bullet"/>
+      <w:lvlText w:val=""/>
+      <w:lvlJc w:val="left"/>
+      <w:pPr>
+        <w:ind w:left="6480" w:hanging="360"/>
+      </w:pPr>
+      <w:rPr>
+        <w:rFonts w:ascii="Wingdings" w:hAnsi="Wingdings" w:hint="default"/>
+      </w:rPr>
+    </w:lvl>
+  </w:abstractNum>
+  <w:abstractNum w:abstractNumId="20" w15:restartNumberingAfterBreak="0">
     <w:nsid w:val="6E557F17"/>
     <w:multiLevelType w:val="multilevel"/>
     <w:tmpl w:val="5A9A1C78"/>
@@ -6708,7 +7282,120 @@
       </w:pPr>
     </w:lvl>
   </w:abstractNum>
-  <w:abstractNum w:abstractNumId="20" w15:restartNumberingAfterBreak="0">
+  <w:abstractNum w:abstractNumId="21" w15:restartNumberingAfterBreak="0">
+    <w:nsid w:val="728066E7"/>
+    <w:multiLevelType w:val="hybridMultilevel"/>
+    <w:tmpl w:val="B53C52B2"/>
+    <w:lvl w:ilvl="0" w:tplc="10090001">
+      <w:start w:val="1"/>
+      <w:numFmt w:val="bullet"/>
+      <w:lvlText w:val=""/>
+      <w:lvlJc w:val="left"/>
+      <w:pPr>
+        <w:ind w:left="720" w:hanging="360"/>
+      </w:pPr>
+      <w:rPr>
+        <w:rFonts w:ascii="Symbol" w:hAnsi="Symbol" w:hint="default"/>
+      </w:rPr>
+    </w:lvl>
+    <w:lvl w:ilvl="1" w:tplc="10090003">
+      <w:start w:val="1"/>
+      <w:numFmt w:val="bullet"/>
+      <w:lvlText w:val="o"/>
+      <w:lvlJc w:val="left"/>
+      <w:pPr>
+        <w:ind w:left="1440" w:hanging="360"/>
+      </w:pPr>
+      <w:rPr>
+        <w:rFonts w:ascii="Courier New" w:hAnsi="Courier New" w:cs="Courier New" w:hint="default"/>
+      </w:rPr>
+    </w:lvl>
+    <w:lvl w:ilvl="2" w:tplc="10090005" w:tentative="1">
+      <w:start w:val="1"/>
+      <w:numFmt w:val="bullet"/>
+      <w:lvlText w:val=""/>
+      <w:lvlJc w:val="left"/>
+      <w:pPr>
+        <w:ind w:left="2160" w:hanging="360"/>
+      </w:pPr>
+      <w:rPr>
+        <w:rFonts w:ascii="Wingdings" w:hAnsi="Wingdings" w:hint="default"/>
+      </w:rPr>
+    </w:lvl>
+    <w:lvl w:ilvl="3" w:tplc="10090001" w:tentative="1">
+      <w:start w:val="1"/>
+      <w:numFmt w:val="bullet"/>
+      <w:lvlText w:val=""/>
+      <w:lvlJc w:val="left"/>
+      <w:pPr>
+        <w:ind w:left="2880" w:hanging="360"/>
+      </w:pPr>
+      <w:rPr>
+        <w:rFonts w:ascii="Symbol" w:hAnsi="Symbol" w:hint="default"/>
+      </w:rPr>
+    </w:lvl>
+    <w:lvl w:ilvl="4" w:tplc="10090003" w:tentative="1">
+      <w:start w:val="1"/>
+      <w:numFmt w:val="bullet"/>
+      <w:lvlText w:val="o"/>
+      <w:lvlJc w:val="left"/>
+      <w:pPr>
+        <w:ind w:left="3600" w:hanging="360"/>
+      </w:pPr>
+      <w:rPr>
+        <w:rFonts w:ascii="Courier New" w:hAnsi="Courier New" w:cs="Courier New" w:hint="default"/>
+      </w:rPr>
+    </w:lvl>
+    <w:lvl w:ilvl="5" w:tplc="10090005" w:tentative="1">
+      <w:start w:val="1"/>
+      <w:numFmt w:val="bullet"/>
+      <w:lvlText w:val=""/>
+      <w:lvlJc w:val="left"/>
+      <w:pPr>
+        <w:ind w:left="4320" w:hanging="360"/>
+      </w:pPr>
+      <w:rPr>
+        <w:rFonts w:ascii="Wingdings" w:hAnsi="Wingdings" w:hint="default"/>
+      </w:rPr>
+    </w:lvl>
+    <w:lvl w:ilvl="6" w:tplc="10090001" w:tentative="1">
+      <w:start w:val="1"/>
+      <w:numFmt w:val="bullet"/>
+      <w:lvlText w:val=""/>
+      <w:lvlJc w:val="left"/>
+      <w:pPr>
+        <w:ind w:left="5040" w:hanging="360"/>
+      </w:pPr>
+      <w:rPr>
+        <w:rFonts w:ascii="Symbol" w:hAnsi="Symbol" w:hint="default"/>
+      </w:rPr>
+    </w:lvl>
+    <w:lvl w:ilvl="7" w:tplc="10090003" w:tentative="1">
+      <w:start w:val="1"/>
+      <w:numFmt w:val="bullet"/>
+      <w:lvlText w:val="o"/>
+      <w:lvlJc w:val="left"/>
+      <w:pPr>
+        <w:ind w:left="5760" w:hanging="360"/>
+      </w:pPr>
+      <w:rPr>
+        <w:rFonts w:ascii="Courier New" w:hAnsi="Courier New" w:cs="Courier New" w:hint="default"/>
+      </w:rPr>
+    </w:lvl>
+    <w:lvl w:ilvl="8" w:tplc="10090005" w:tentative="1">
+      <w:start w:val="1"/>
+      <w:numFmt w:val="bullet"/>
+      <w:lvlText w:val=""/>
+      <w:lvlJc w:val="left"/>
+      <w:pPr>
+        <w:ind w:left="6480" w:hanging="360"/>
+      </w:pPr>
+      <w:rPr>
+        <w:rFonts w:ascii="Wingdings" w:hAnsi="Wingdings" w:hint="default"/>
+      </w:rPr>
+    </w:lvl>
+  </w:abstractNum>
+  <w:abstractNum w:abstractNumId="22" w15:restartNumberingAfterBreak="0">
     <w:nsid w:val="74A779A9"/>
     <w:multiLevelType w:val="hybridMultilevel"/>
     <w:tmpl w:val="58F08690"/>
@@ -6821,7 +7508,7 @@
       </w:rPr>
     </w:lvl>
   </w:abstractNum>
-  <w:abstractNum w:abstractNumId="21" w15:restartNumberingAfterBreak="0">
+  <w:abstractNum w:abstractNumId="23" w15:restartNumberingAfterBreak="0">
     <w:nsid w:val="7A9277F0"/>
     <w:multiLevelType w:val="hybridMultilevel"/>
     <w:tmpl w:val="FE943B86"/>
@@ -6934,7 +7621,7 @@
       </w:rPr>
     </w:lvl>
   </w:abstractNum>
-  <w:abstractNum w:abstractNumId="22" w15:restartNumberingAfterBreak="0">
+  <w:abstractNum w:abstractNumId="24" w15:restartNumberingAfterBreak="0">
     <w:nsid w:val="7E0979F6"/>
     <w:multiLevelType w:val="multilevel"/>
     <w:tmpl w:val="4B0C585C"/>
@@ -7084,7 +7771,7 @@
     </w:lvl>
   </w:abstractNum>
   <w:num w:numId="1">
-    <w:abstractNumId w:val="22"/>
+    <w:abstractNumId w:val="24"/>
   </w:num>
   <w:num w:numId="2">
     <w:abstractNumId w:val="16"/>
@@ -7093,7 +7780,7 @@
     <w:abstractNumId w:val="6"/>
   </w:num>
   <w:num w:numId="4">
-    <w:abstractNumId w:val="19"/>
+    <w:abstractNumId w:val="20"/>
   </w:num>
   <w:num w:numId="5">
     <w:abstractNumId w:val="3"/>
@@ -7117,10 +7804,10 @@
     <w:abstractNumId w:val="0"/>
   </w:num>
   <w:num w:numId="12">
-    <w:abstractNumId w:val="20"/>
+    <w:abstractNumId w:val="22"/>
   </w:num>
   <w:num w:numId="13">
-    <w:abstractNumId w:val="21"/>
+    <w:abstractNumId w:val="23"/>
   </w:num>
   <w:num w:numId="14">
     <w:abstractNumId w:val="12"/>
@@ -7151,6 +7838,12 @@
   </w:num>
   <w:num w:numId="23">
     <w:abstractNumId w:val="4"/>
+  </w:num>
+  <w:num w:numId="24">
+    <w:abstractNumId w:val="21"/>
+  </w:num>
+  <w:num w:numId="25">
+    <w:abstractNumId w:val="19"/>
   </w:num>
 </w:numbering>
 </file>
@@ -8191,7 +8884,7 @@
 </file>
 
 <file path=customXml/itemProps1.xml><?xml version="1.0" encoding="utf-8"?>
-<ds:datastoreItem xmlns:ds="http://schemas.openxmlformats.org/officeDocument/2006/customXml" ds:itemID="{9D47DF13-C909-4A7E-B986-6305A12B15B2}">
+<ds:datastoreItem xmlns:ds="http://schemas.openxmlformats.org/officeDocument/2006/customXml" ds:itemID="{E84F2027-8692-47F0-A8FF-5E6350BA3144}">
   <ds:schemaRefs>
     <ds:schemaRef ds:uri="http://schemas.openxmlformats.org/officeDocument/2006/bibliography"/>
   </ds:schemaRefs>

</xml_diff>

<commit_message>
changed landcover script substantially. Now adds all landcover variable proportions to all_polygons_df, nut just a subset of them
</commit_message>
<xml_diff>
--- a/notes/RSF lab notebook.docx
+++ b/notes/RSF lab notebook.docx
@@ -78,7 +78,15 @@
     <w:p/>
     <w:p>
       <w:r>
-        <w:t>&gt; nano file.txt    } open in a text editor</w:t>
+        <w:t xml:space="preserve">&gt; </w:t>
+      </w:r>
+      <w:proofErr w:type="spellStart"/>
+      <w:r>
+        <w:t>nano</w:t>
+      </w:r>
+      <w:proofErr w:type="spellEnd"/>
+      <w:r>
+        <w:t xml:space="preserve"> file.txt    } open in a text editor</w:t>
       </w:r>
     </w:p>
     <w:p>
@@ -213,7 +221,27 @@
           <w:szCs w:val="20"/>
           <w:lang w:eastAsia="en-CA"/>
         </w:rPr>
-        <w:t>git reset HEAD -- &lt;directoryName&gt;</w:t>
+        <w:t>git reset HEAD -- &lt;</w:t>
+      </w:r>
+      <w:proofErr w:type="spellStart"/>
+      <w:r>
+        <w:rPr>
+          <w:rFonts w:ascii="Courier New" w:eastAsia="Times New Roman" w:hAnsi="Courier New" w:cs="Courier New"/>
+          <w:sz w:val="20"/>
+          <w:szCs w:val="20"/>
+          <w:lang w:eastAsia="en-CA"/>
+        </w:rPr>
+        <w:t>directoryName</w:t>
+      </w:r>
+      <w:proofErr w:type="spellEnd"/>
+      <w:r>
+        <w:rPr>
+          <w:rFonts w:ascii="Courier New" w:eastAsia="Times New Roman" w:hAnsi="Courier New" w:cs="Courier New"/>
+          <w:sz w:val="20"/>
+          <w:szCs w:val="20"/>
+          <w:lang w:eastAsia="en-CA"/>
+        </w:rPr>
+        <w:t>&gt;</w:t>
       </w:r>
     </w:p>
     <w:p/>
@@ -257,7 +285,27 @@
           <w:szCs w:val="20"/>
           <w:lang w:eastAsia="en-CA"/>
         </w:rPr>
-        <w:t>$ git rm -r --cached .</w:t>
+        <w:t xml:space="preserve">$ git </w:t>
+      </w:r>
+      <w:proofErr w:type="spellStart"/>
+      <w:r>
+        <w:rPr>
+          <w:rFonts w:ascii="Courier New" w:eastAsia="Times New Roman" w:hAnsi="Courier New" w:cs="Courier New"/>
+          <w:sz w:val="20"/>
+          <w:szCs w:val="20"/>
+          <w:lang w:eastAsia="en-CA"/>
+        </w:rPr>
+        <w:t>rm</w:t>
+      </w:r>
+      <w:proofErr w:type="spellEnd"/>
+      <w:r>
+        <w:rPr>
+          <w:rFonts w:ascii="Courier New" w:eastAsia="Times New Roman" w:hAnsi="Courier New" w:cs="Courier New"/>
+          <w:sz w:val="20"/>
+          <w:szCs w:val="20"/>
+          <w:lang w:eastAsia="en-CA"/>
+        </w:rPr>
+        <w:t xml:space="preserve"> -r --cached .</w:t>
       </w:r>
     </w:p>
     <w:p>
@@ -686,7 +734,15 @@
         <w:t xml:space="preserve">I’m interested to try writing my manuscript as an r markdown file. </w:t>
       </w:r>
       <w:r>
-        <w:t xml:space="preserve">One of the biggest barriers seems to be sharing with collaborators, but apparently rmd files can be knit as a word document: </w:t>
+        <w:t xml:space="preserve">One of the biggest barriers seems to be sharing with collaborators, but apparently </w:t>
+      </w:r>
+      <w:proofErr w:type="spellStart"/>
+      <w:r>
+        <w:t>rmd</w:t>
+      </w:r>
+      <w:proofErr w:type="spellEnd"/>
+      <w:r>
+        <w:t xml:space="preserve"> files can be knit as a word document: </w:t>
       </w:r>
       <w:r>
         <w:t>https://rmarkdown.rstudio.com/articles_docx.html</w:t>
@@ -951,12 +1007,25 @@
     </w:p>
     <w:p>
       <w:r>
-        <w:t>-Could use GUI or Bash. I think for now I will use Bash since that’s what I learned before and what I know I have good instructions for. Maybe when I’m ready I can write down a list of the commands that I would use regularly when committing etc</w:t>
-      </w:r>
-    </w:p>
-    <w:p>
-      <w:r>
-        <w:t>-Created a .gitignore file. Set it up to ignore everything that is in the “data” folder</w:t>
+        <w:t xml:space="preserve">-Could use GUI or Bash. I think for now I will use Bash since that’s what I learned before and what I know I have good instructions for. Maybe when I’m ready I can write down a list of the commands that I would use regularly when committing </w:t>
+      </w:r>
+      <w:proofErr w:type="spellStart"/>
+      <w:r>
+        <w:t>etc</w:t>
+      </w:r>
+      <w:proofErr w:type="spellEnd"/>
+    </w:p>
+    <w:p>
+      <w:r>
+        <w:t>-Created a .</w:t>
+      </w:r>
+      <w:proofErr w:type="spellStart"/>
+      <w:r>
+        <w:t>gitignore</w:t>
+      </w:r>
+      <w:proofErr w:type="spellEnd"/>
+      <w:r>
+        <w:t xml:space="preserve"> file. Set it up to ignore everything that is in the “data” folder</w:t>
       </w:r>
     </w:p>
     <w:p>
@@ -983,7 +1052,25 @@
           <w:sz w:val="18"/>
           <w:szCs w:val="18"/>
         </w:rPr>
-        <w:t>warning: LF will be replaced by CRLF in .Rhistory.</w:t>
+        <w:t>warning: LF will be replaced by CRLF in .</w:t>
+      </w:r>
+      <w:proofErr w:type="spellStart"/>
+      <w:r>
+        <w:rPr>
+          <w:rFonts w:ascii="Lucida Console" w:hAnsi="Lucida Console" w:cs="Lucida Console"/>
+          <w:sz w:val="18"/>
+          <w:szCs w:val="18"/>
+        </w:rPr>
+        <w:t>Rhistory</w:t>
+      </w:r>
+      <w:proofErr w:type="spellEnd"/>
+      <w:r>
+        <w:rPr>
+          <w:rFonts w:ascii="Lucida Console" w:hAnsi="Lucida Console" w:cs="Lucida Console"/>
+          <w:sz w:val="18"/>
+          <w:szCs w:val="18"/>
+        </w:rPr>
+        <w:t>.</w:t>
       </w:r>
     </w:p>
     <w:p>
@@ -1010,7 +1097,15 @@
     <w:p/>
     <w:p>
       <w:r>
-        <w:t>-set up and connected folder to a github repository</w:t>
+        <w:t xml:space="preserve">-set up and connected folder to a </w:t>
+      </w:r>
+      <w:proofErr w:type="spellStart"/>
+      <w:r>
+        <w:t>github</w:t>
+      </w:r>
+      <w:proofErr w:type="spellEnd"/>
+      <w:r>
+        <w:t xml:space="preserve"> repository</w:t>
       </w:r>
     </w:p>
     <w:p>
@@ -1174,7 +1269,15 @@
         <w:t xml:space="preserve"> files starting with ~ </w:t>
       </w:r>
       <w:r>
-        <w:t>and .Rproj.user to my git ignore file</w:t>
+        <w:t>and .</w:t>
+      </w:r>
+      <w:proofErr w:type="spellStart"/>
+      <w:r>
+        <w:t>Rproj.user</w:t>
+      </w:r>
+      <w:proofErr w:type="spellEnd"/>
+      <w:r>
+        <w:t xml:space="preserve"> to my git ignore file</w:t>
       </w:r>
     </w:p>
     <w:p>
@@ -1185,7 +1288,15 @@
         <w:t>comparing</w:t>
       </w:r>
       <w:r>
-        <w:t xml:space="preserve"> version of .docx files within git more useful. Not 100% sure if it worked or if it matters. Instructions found here: </w:t>
+        <w:t xml:space="preserve"> version of .</w:t>
+      </w:r>
+      <w:proofErr w:type="spellStart"/>
+      <w:r>
+        <w:t>docx</w:t>
+      </w:r>
+      <w:proofErr w:type="spellEnd"/>
+      <w:r>
+        <w:t xml:space="preserve"> files within git more useful. Not 100% sure if it worked or if it matters. Instructions found here: </w:t>
       </w:r>
     </w:p>
     <w:p>
@@ -1347,8 +1458,13 @@
         <w:t>th</w:t>
       </w:r>
       <w:r>
-        <w:t xml:space="preserve"> floor, Carleton physics, ECCC supercomputers, ACEnet</w:t>
-      </w:r>
+        <w:t xml:space="preserve"> floor, Carleton physics, ECCC supercomputers, </w:t>
+      </w:r>
+      <w:proofErr w:type="spellStart"/>
+      <w:r>
+        <w:t>ACEnet</w:t>
+      </w:r>
+      <w:proofErr w:type="spellEnd"/>
     </w:p>
     <w:p>
       <w:r>
@@ -1402,12 +1518,28 @@
     </w:p>
     <w:p>
       <w:r>
-        <w:t>-fixing mistakes (species in wrong group etc)</w:t>
-      </w:r>
-    </w:p>
-    <w:p>
-      <w:r>
-        <w:t xml:space="preserve">-trying to edit mutate_cond function so that it would work with NA values. The test script I made suggested to me that it didn’t work the way I thought it did. Did not figure this out. </w:t>
+        <w:t xml:space="preserve">-fixing mistakes (species in wrong group </w:t>
+      </w:r>
+      <w:proofErr w:type="spellStart"/>
+      <w:r>
+        <w:t>etc</w:t>
+      </w:r>
+      <w:proofErr w:type="spellEnd"/>
+      <w:r>
+        <w:t>)</w:t>
+      </w:r>
+    </w:p>
+    <w:p>
+      <w:r>
+        <w:t xml:space="preserve">-trying to edit </w:t>
+      </w:r>
+      <w:proofErr w:type="spellStart"/>
+      <w:r>
+        <w:t>mutate_cond</w:t>
+      </w:r>
+      <w:proofErr w:type="spellEnd"/>
+      <w:r>
+        <w:t xml:space="preserve"> function so that it would work with NA values. The test script I made suggested to me that it didn’t work the way I thought it did. Did not figure this out. </w:t>
       </w:r>
     </w:p>
     <w:p/>
@@ -1488,7 +1620,15 @@
     </w:p>
     <w:p>
       <w:r>
-        <w:t xml:space="preserve">-SIR 38D isn’t in any of the GIS files. Would be useful to write a script to match gis files with </w:t>
+        <w:t xml:space="preserve">-SIR 38D isn’t in any of the GIS files. Would be useful to write a script to match </w:t>
+      </w:r>
+      <w:proofErr w:type="spellStart"/>
+      <w:r>
+        <w:t>gis</w:t>
+      </w:r>
+      <w:proofErr w:type="spellEnd"/>
+      <w:r>
+        <w:t xml:space="preserve"> files with </w:t>
       </w:r>
       <w:r>
         <w:t>excel file plots to see where they match up</w:t>
@@ -1596,7 +1736,15 @@
         <w:t>***</w:t>
       </w:r>
       <w:r>
-        <w:t xml:space="preserve">This video about tidyverse tricks looks worthwhile: </w:t>
+        <w:t xml:space="preserve">This video about </w:t>
+      </w:r>
+      <w:proofErr w:type="spellStart"/>
+      <w:r>
+        <w:t>tidyverse</w:t>
+      </w:r>
+      <w:proofErr w:type="spellEnd"/>
+      <w:r>
+        <w:t xml:space="preserve"> tricks looks worthwhile: </w:t>
       </w:r>
       <w:hyperlink r:id="rId14" w:history="1">
         <w:r>
@@ -1720,7 +1868,15 @@
         </w:numPr>
       </w:pPr>
       <w:r>
-        <w:t>Wednesday: Review ecography paper – 1 day</w:t>
+        <w:t xml:space="preserve">Wednesday: Review </w:t>
+      </w:r>
+      <w:proofErr w:type="spellStart"/>
+      <w:r>
+        <w:t>ecography</w:t>
+      </w:r>
+      <w:proofErr w:type="spellEnd"/>
+      <w:r>
+        <w:t xml:space="preserve"> paper – 1 day</w:t>
       </w:r>
     </w:p>
     <w:p>
@@ -1958,12 +2114,14 @@
       <w:r>
         <w:t xml:space="preserve">read through revisions, </w:t>
       </w:r>
+      <w:proofErr w:type="spellStart"/>
       <w:r>
         <w:rPr>
           <w:strike/>
         </w:rPr>
         <w:t>TAing</w:t>
       </w:r>
+      <w:proofErr w:type="spellEnd"/>
     </w:p>
     <w:p>
       <w:r>
@@ -2053,7 +2211,15 @@
     <w:p/>
     <w:p>
       <w:r>
-        <w:t>-did some stuff for TAing on Mon, Wed. On Tuesday I did a bunch of little tasks that built up while I was working on the review during the previous week. On Thursday I stayed home sick and read the path analysis book. On Friday I worked on sketch of hypotheses document, did my prep for the discussion group.</w:t>
+        <w:t xml:space="preserve">-did some stuff for </w:t>
+      </w:r>
+      <w:proofErr w:type="spellStart"/>
+      <w:r>
+        <w:t>TAing</w:t>
+      </w:r>
+      <w:proofErr w:type="spellEnd"/>
+      <w:r>
+        <w:t xml:space="preserve"> on Mon, Wed. On Tuesday I did a bunch of little tasks that built up while I was working on the review during the previous week. On Thursday I stayed home sick and read the path analysis book. On Friday I worked on sketch of hypotheses document, did my prep for the discussion group.</w:t>
       </w:r>
     </w:p>
     <w:p/>
@@ -2185,7 +2351,15 @@
     </w:p>
     <w:p>
       <w:r>
-        <w:t>-looked at the ENM course that Debbie sent me. I’m at 40 mins in the 1</w:t>
+        <w:t xml:space="preserve">-looked at the ENM course that Debbie sent me. I’m at 40 </w:t>
+      </w:r>
+      <w:proofErr w:type="spellStart"/>
+      <w:r>
+        <w:t>mins</w:t>
+      </w:r>
+      <w:proofErr w:type="spellEnd"/>
+      <w:r>
+        <w:t xml:space="preserve"> in the 1</w:t>
       </w:r>
       <w:r>
         <w:rPr>
@@ -2370,8 +2544,16 @@
           <w:strike/>
         </w:rPr>
         <w:lastRenderedPageBreak/>
-        <w:t>-write an email to richard pearson</w:t>
-      </w:r>
+        <w:t xml:space="preserve">-write an email to richard </w:t>
+      </w:r>
+      <w:proofErr w:type="spellStart"/>
+      <w:r>
+        <w:rPr>
+          <w:strike/>
+        </w:rPr>
+        <w:t>pearson</w:t>
+      </w:r>
+      <w:proofErr w:type="spellEnd"/>
       <w:r>
         <w:rPr>
           <w:strike/>
@@ -2413,15 +2595,31 @@
           <w:b/>
           <w:sz w:val="24"/>
         </w:rPr>
-        <w:t>SUPPLEMENTAL MATERIALS (for raster cavm map)</w:t>
-      </w:r>
-    </w:p>
-    <w:p>
-      <w:pPr>
+        <w:t xml:space="preserve">SUPPLEMENTAL MATERIALS (for raster </w:t>
+      </w:r>
+      <w:proofErr w:type="spellStart"/>
+      <w:r>
         <w:rPr>
           <w:b/>
           <w:sz w:val="24"/>
         </w:rPr>
+        <w:t>cavm</w:t>
+      </w:r>
+      <w:proofErr w:type="spellEnd"/>
+      <w:r>
+        <w:rPr>
+          <w:b/>
+          <w:sz w:val="24"/>
+        </w:rPr>
+        <w:t xml:space="preserve"> map)</w:t>
+      </w:r>
+    </w:p>
+    <w:p>
+      <w:pPr>
+        <w:rPr>
+          <w:b/>
+          <w:sz w:val="24"/>
+        </w:rPr>
       </w:pPr>
     </w:p>
     <w:p>
@@ -2478,13 +2676,28 @@
       </w:r>
     </w:p>
     <w:p>
-      <w:r>
-        <w:t>Ciscob anyconnect</w:t>
-      </w:r>
-    </w:p>
-    <w:p>
-      <w:r>
-        <w:t>Gov password</w:t>
+      <w:proofErr w:type="spellStart"/>
+      <w:r>
+        <w:t>Ciscob</w:t>
+      </w:r>
+      <w:proofErr w:type="spellEnd"/>
+      <w:r>
+        <w:t xml:space="preserve"> </w:t>
+      </w:r>
+      <w:proofErr w:type="spellStart"/>
+      <w:r>
+        <w:t>anyconnect</w:t>
+      </w:r>
+      <w:proofErr w:type="spellEnd"/>
+    </w:p>
+    <w:p>
+      <w:proofErr w:type="spellStart"/>
+      <w:r>
+        <w:t>Gov</w:t>
+      </w:r>
+      <w:proofErr w:type="spellEnd"/>
+      <w:r>
+        <w:t xml:space="preserve"> password</w:t>
       </w:r>
     </w:p>
     <w:p>
@@ -2506,8 +2719,21 @@
     <w:p/>
     <w:p>
       <w:r>
-        <w:t>Paul – get advice from other people on remote sensing and sdm stuff would be a good idea. Suggested Karine mallard (?), Cheryl Johnson etc</w:t>
-      </w:r>
+        <w:t xml:space="preserve">Paul – get advice from other people on remote sensing and </w:t>
+      </w:r>
+      <w:proofErr w:type="spellStart"/>
+      <w:r>
+        <w:t>sdm</w:t>
+      </w:r>
+      <w:proofErr w:type="spellEnd"/>
+      <w:r>
+        <w:t xml:space="preserve"> stuff would be a good idea. Suggested Karine mallard (?), Cheryl Johnson </w:t>
+      </w:r>
+      <w:proofErr w:type="spellStart"/>
+      <w:r>
+        <w:t>etc</w:t>
+      </w:r>
+      <w:proofErr w:type="spellEnd"/>
     </w:p>
     <w:p/>
     <w:p/>
@@ -2638,7 +2864,15 @@
     <w:p>
       <w:r>
         <w:lastRenderedPageBreak/>
-        <w:t>-when reading johns notes on PRISM 2 (on dropbox), it seems to be that the good/medium/poor classification system isn’t as clear as they make it out to be. I wonder if my model based approach could be less subjective than this?</w:t>
+        <w:t xml:space="preserve">-when reading johns notes on PRISM 2 (on </w:t>
+      </w:r>
+      <w:proofErr w:type="spellStart"/>
+      <w:r>
+        <w:t>dropbox</w:t>
+      </w:r>
+      <w:proofErr w:type="spellEnd"/>
+      <w:r>
+        <w:t>), it seems to be that the good/medium/poor classification system isn’t as clear as they make it out to be. I wonder if my model based approach could be less subjective than this?</w:t>
       </w:r>
     </w:p>
     <w:p/>
@@ -2679,7 +2913,35 @@
           <w:strike/>
         </w:rPr>
         <w:tab/>
-        <w:t>-what coordinate system are all the tyler gis files in? check this</w:t>
+        <w:t xml:space="preserve">-what coordinate system are all the </w:t>
+      </w:r>
+      <w:proofErr w:type="spellStart"/>
+      <w:r>
+        <w:rPr>
+          <w:strike/>
+        </w:rPr>
+        <w:t>tyler</w:t>
+      </w:r>
+      <w:proofErr w:type="spellEnd"/>
+      <w:r>
+        <w:rPr>
+          <w:strike/>
+        </w:rPr>
+        <w:t xml:space="preserve"> </w:t>
+      </w:r>
+      <w:proofErr w:type="spellStart"/>
+      <w:r>
+        <w:rPr>
+          <w:strike/>
+        </w:rPr>
+        <w:t>gis</w:t>
+      </w:r>
+      <w:proofErr w:type="spellEnd"/>
+      <w:r>
+        <w:rPr>
+          <w:strike/>
+        </w:rPr>
+        <w:t xml:space="preserve"> files in? check this</w:t>
       </w:r>
     </w:p>
     <w:p/>
@@ -2697,7 +2959,15 @@
         <w:t>-</w:t>
       </w:r>
       <w:r>
-        <w:t>made the rscript that adds</w:t>
+        <w:t xml:space="preserve">made the </w:t>
+      </w:r>
+      <w:proofErr w:type="spellStart"/>
+      <w:r>
+        <w:t>rscript</w:t>
+      </w:r>
+      <w:proofErr w:type="spellEnd"/>
+      <w:r>
+        <w:t xml:space="preserve"> that adds</w:t>
       </w:r>
       <w:r>
         <w:t xml:space="preserve"> coordinates to plots in my </w:t>
@@ -2708,7 +2978,23 @@
     </w:p>
     <w:p>
       <w:r>
-        <w:t>-downloaded qgis, but it pisses me off. Not showing gdb files on my, slow as fuck on pc</w:t>
+        <w:t xml:space="preserve">-downloaded </w:t>
+      </w:r>
+      <w:proofErr w:type="spellStart"/>
+      <w:r>
+        <w:t>qgis</w:t>
+      </w:r>
+      <w:proofErr w:type="spellEnd"/>
+      <w:r>
+        <w:t xml:space="preserve">, but it pisses me off. Not showing </w:t>
+      </w:r>
+      <w:proofErr w:type="spellStart"/>
+      <w:r>
+        <w:t>gdb</w:t>
+      </w:r>
+      <w:proofErr w:type="spellEnd"/>
+      <w:r>
+        <w:t xml:space="preserve"> files on my, slow as fuck on pc</w:t>
       </w:r>
     </w:p>
     <w:p>
@@ -2796,7 +3082,21 @@
         <w:rPr>
           <w:strike/>
         </w:rPr>
-        <w:t>-find all the plots that match between Isabel’s files and Tylers files</w:t>
+        <w:t xml:space="preserve">-find all the plots that match between Isabel’s files and </w:t>
+      </w:r>
+      <w:proofErr w:type="spellStart"/>
+      <w:r>
+        <w:rPr>
+          <w:strike/>
+        </w:rPr>
+        <w:t>Tylers</w:t>
+      </w:r>
+      <w:proofErr w:type="spellEnd"/>
+      <w:r>
+        <w:rPr>
+          <w:strike/>
+        </w:rPr>
+        <w:t xml:space="preserve"> files</w:t>
       </w:r>
     </w:p>
     <w:p>
@@ -2845,7 +3145,15 @@
     </w:p>
     <w:p>
       <w:r>
-        <w:t>-Found which plots matched between Isabel and Tyler’s. There are many that don’t match. Could end up being worthwhile to check the “Selected” gis files as well</w:t>
+        <w:t xml:space="preserve">-Found which plots matched between Isabel and Tyler’s. There are many that don’t match. Could end up being worthwhile to check the “Selected” </w:t>
+      </w:r>
+      <w:proofErr w:type="spellStart"/>
+      <w:r>
+        <w:t>gis</w:t>
+      </w:r>
+      <w:proofErr w:type="spellEnd"/>
+      <w:r>
+        <w:t xml:space="preserve"> files as well</w:t>
       </w:r>
     </w:p>
     <w:p>
@@ -2906,8 +3214,13 @@
     </w:p>
     <w:p>
       <w:r>
-        <w:t>-Re-reviewed Ecography</w:t>
-      </w:r>
+        <w:t xml:space="preserve">-Re-reviewed </w:t>
+      </w:r>
+      <w:proofErr w:type="spellStart"/>
+      <w:r>
+        <w:t>Ecography</w:t>
+      </w:r>
+      <w:proofErr w:type="spellEnd"/>
       <w:r>
         <w:t xml:space="preserve"> paper</w:t>
       </w:r>
@@ -2923,7 +3236,15 @@
     </w:p>
     <w:p>
       <w:r>
-        <w:t>-trying a different approach. If I keep the files I created as polygons in the same crs, I could probably find a way to measure the distance between those</w:t>
+        <w:t xml:space="preserve">-trying a different approach. If I keep the files I created as polygons in the same </w:t>
+      </w:r>
+      <w:proofErr w:type="spellStart"/>
+      <w:r>
+        <w:t>crs</w:t>
+      </w:r>
+      <w:proofErr w:type="spellEnd"/>
+      <w:r>
+        <w:t>, I could probably find a way to measure the distance between those</w:t>
       </w:r>
     </w:p>
     <w:p>
@@ -2978,7 +3299,15 @@
     </w:p>
     <w:p>
       <w:r>
-        <w:t>-Convo with Paul</w:t>
+        <w:t>-</w:t>
+      </w:r>
+      <w:proofErr w:type="spellStart"/>
+      <w:r>
+        <w:t>Convo</w:t>
+      </w:r>
+      <w:proofErr w:type="spellEnd"/>
+      <w:r>
+        <w:t xml:space="preserve"> with Paul</w:t>
       </w:r>
     </w:p>
     <w:p/>
@@ -3126,7 +3455,23 @@
     </w:p>
     <w:p>
       <w:r>
-        <w:t>-checked the CRS’s I used. I did change datums. Try doing it without changing datums as much as possible</w:t>
+        <w:t xml:space="preserve">-checked the CRS’s I used. I did change </w:t>
+      </w:r>
+      <w:proofErr w:type="spellStart"/>
+      <w:r>
+        <w:t>datums</w:t>
+      </w:r>
+      <w:proofErr w:type="spellEnd"/>
+      <w:r>
+        <w:t xml:space="preserve">. Try doing it without changing </w:t>
+      </w:r>
+      <w:proofErr w:type="spellStart"/>
+      <w:r>
+        <w:t>datums</w:t>
+      </w:r>
+      <w:proofErr w:type="spellEnd"/>
+      <w:r>
+        <w:t xml:space="preserve"> as much as possible</w:t>
       </w:r>
     </w:p>
     <w:p>
@@ -3167,12 +3512,36 @@
         <w:ind w:firstLine="720"/>
       </w:pPr>
       <w:r>
-        <w:t>-changed the map_datum of some of the UTMs and using a different final projection for all of the final products so that there was less switching between datums. This didn’t change my results</w:t>
-      </w:r>
-    </w:p>
-    <w:p>
-      <w:r>
-        <w:t>-sent Laurent the list of plot’s ive checked so far</w:t>
+        <w:t xml:space="preserve">-changed the </w:t>
+      </w:r>
+      <w:proofErr w:type="spellStart"/>
+      <w:r>
+        <w:t>map_datum</w:t>
+      </w:r>
+      <w:proofErr w:type="spellEnd"/>
+      <w:r>
+        <w:t xml:space="preserve"> of some of the UTMs and using a different final projection for all of the final products so that there was less switching between </w:t>
+      </w:r>
+      <w:proofErr w:type="spellStart"/>
+      <w:r>
+        <w:t>datums</w:t>
+      </w:r>
+      <w:proofErr w:type="spellEnd"/>
+      <w:r>
+        <w:t>. This didn’t change my results</w:t>
+      </w:r>
+    </w:p>
+    <w:p>
+      <w:r>
+        <w:t xml:space="preserve">-sent Laurent the list of plot’s </w:t>
+      </w:r>
+      <w:proofErr w:type="spellStart"/>
+      <w:r>
+        <w:t>ive</w:t>
+      </w:r>
+      <w:proofErr w:type="spellEnd"/>
+      <w:r>
+        <w:t xml:space="preserve"> checked so far</w:t>
       </w:r>
     </w:p>
     <w:p>
@@ -3267,7 +3636,15 @@
     </w:p>
     <w:p>
       <w:r>
-        <w:t xml:space="preserve">-can put metadata in filenames. Separate within a unit with – and betweenunits with_ </w:t>
+        <w:t xml:space="preserve">-can put metadata in filenames. Separate within a unit with – and </w:t>
+      </w:r>
+      <w:proofErr w:type="spellStart"/>
+      <w:r>
+        <w:t>betweenunits</w:t>
+      </w:r>
+      <w:proofErr w:type="spellEnd"/>
+      <w:r>
+        <w:t xml:space="preserve"> with_ </w:t>
       </w:r>
     </w:p>
     <w:p>
@@ -3375,7 +3752,15 @@
     </w:p>
     <w:p>
       <w:r>
-        <w:t xml:space="preserve">-you can edit .Rprofile to set a default CRAN mirror, customize options </w:t>
+        <w:t>-you can edit .</w:t>
+      </w:r>
+      <w:proofErr w:type="spellStart"/>
+      <w:r>
+        <w:t>Rprofile</w:t>
+      </w:r>
+      <w:proofErr w:type="spellEnd"/>
+      <w:r>
+        <w:t xml:space="preserve"> to set a default CRAN mirror, customize options </w:t>
       </w:r>
     </w:p>
     <w:p>
@@ -3392,13 +3777,26 @@
         <w:t xml:space="preserve">c and PC have different tools you need to install separately if you want to use source packages (includes non-R code) instead of binary packages (from CRAN, nothing extra) – </w:t>
       </w:r>
       <w:r>
-        <w:t>Need to set up a a</w:t>
-      </w:r>
+        <w:t xml:space="preserve">Need to set up a </w:t>
+      </w:r>
+      <w:proofErr w:type="spellStart"/>
+      <w:r>
+        <w:t>a</w:t>
+      </w:r>
+      <w:proofErr w:type="spellEnd"/>
       <w:r>
         <w:t xml:space="preserve"> </w:t>
       </w:r>
       <w:r>
-        <w:t xml:space="preserve">development environment, use devtools </w:t>
+        <w:t xml:space="preserve">development environment, use </w:t>
+      </w:r>
+      <w:proofErr w:type="spellStart"/>
+      <w:r>
+        <w:t>devtools</w:t>
+      </w:r>
+      <w:proofErr w:type="spellEnd"/>
+      <w:r>
+        <w:t xml:space="preserve"> </w:t>
       </w:r>
     </w:p>
     <w:p>
@@ -3751,7 +4149,15 @@
         </w:numPr>
       </w:pPr>
       <w:r>
-        <w:t>Converted g2 to lat long (plots that don’t have a GIS shapefile, and are straightforward to deal with). Visually checked them, outlined issues, sent to Isabel for verification.</w:t>
+        <w:t xml:space="preserve">Converted g2 to </w:t>
+      </w:r>
+      <w:proofErr w:type="spellStart"/>
+      <w:r>
+        <w:t>lat</w:t>
+      </w:r>
+      <w:proofErr w:type="spellEnd"/>
+      <w:r>
+        <w:t xml:space="preserve"> long (plots that don’t have a GIS shapefile, and are straightforward to deal with). Visually checked them, outlined issues, sent to Isabel for verification.</w:t>
       </w:r>
     </w:p>
     <w:p/>
@@ -3809,7 +4215,21 @@
         <w:rPr>
           <w:strike/>
         </w:rPr>
-        <w:t>Get github working on my current work set up</w:t>
+        <w:t xml:space="preserve">Get </w:t>
+      </w:r>
+      <w:proofErr w:type="spellStart"/>
+      <w:r>
+        <w:rPr>
+          <w:strike/>
+        </w:rPr>
+        <w:t>github</w:t>
+      </w:r>
+      <w:proofErr w:type="spellEnd"/>
+      <w:r>
+        <w:rPr>
+          <w:strike/>
+        </w:rPr>
+        <w:t xml:space="preserve"> working on my current work set up</w:t>
       </w:r>
     </w:p>
     <w:p>
@@ -3863,7 +4283,21 @@
         <w:rPr>
           <w:strike/>
         </w:rPr>
-        <w:t>Re-project all the shapefiles into UTMS, include Lat/Long and UTM</w:t>
+        <w:t xml:space="preserve">Re-project all the shapefiles into UTMS, include </w:t>
+      </w:r>
+      <w:proofErr w:type="spellStart"/>
+      <w:r>
+        <w:rPr>
+          <w:strike/>
+        </w:rPr>
+        <w:t>Lat</w:t>
+      </w:r>
+      <w:proofErr w:type="spellEnd"/>
+      <w:r>
+        <w:rPr>
+          <w:strike/>
+        </w:rPr>
+        <w:t>/Long and UTM</w:t>
       </w:r>
     </w:p>
     <w:p>
@@ -3875,7 +4309,15 @@
         </w:numPr>
       </w:pPr>
       <w:r>
-        <w:t>Include a comment what the same coord is used for multiple plots</w:t>
+        <w:t xml:space="preserve">Include a comment what the same </w:t>
+      </w:r>
+      <w:proofErr w:type="spellStart"/>
+      <w:r>
+        <w:t>coord</w:t>
+      </w:r>
+      <w:proofErr w:type="spellEnd"/>
+      <w:r>
+        <w:t xml:space="preserve"> is used for multiple plots</w:t>
       </w:r>
     </w:p>
     <w:p>
@@ -3893,7 +4335,21 @@
         <w:rPr>
           <w:strike/>
         </w:rPr>
-        <w:t>I suspect CLGT regions/subregions are incorrect</w:t>
+        <w:t>I suspect CLGT regions/</w:t>
+      </w:r>
+      <w:proofErr w:type="spellStart"/>
+      <w:r>
+        <w:rPr>
+          <w:strike/>
+        </w:rPr>
+        <w:t>subregions</w:t>
+      </w:r>
+      <w:proofErr w:type="spellEnd"/>
+      <w:r>
+        <w:rPr>
+          <w:strike/>
+        </w:rPr>
+        <w:t xml:space="preserve"> are incorrect</w:t>
       </w:r>
     </w:p>
     <w:p>
@@ -3943,12 +4399,28 @@
     </w:p>
     <w:p>
       <w:r>
-        <w:t>-Map_datum (will this be clear that it is for both?)</w:t>
-      </w:r>
-    </w:p>
-    <w:p>
-      <w:r>
-        <w:t>-Lat/Long</w:t>
+        <w:t>-</w:t>
+      </w:r>
+      <w:proofErr w:type="spellStart"/>
+      <w:r>
+        <w:t>Map_datum</w:t>
+      </w:r>
+      <w:proofErr w:type="spellEnd"/>
+      <w:r>
+        <w:t xml:space="preserve"> (will this be clear that it is for both?)</w:t>
+      </w:r>
+    </w:p>
+    <w:p>
+      <w:r>
+        <w:t>-</w:t>
+      </w:r>
+      <w:proofErr w:type="spellStart"/>
+      <w:r>
+        <w:t>Lat</w:t>
+      </w:r>
+      <w:proofErr w:type="spellEnd"/>
+      <w:r>
+        <w:t>/Long</w:t>
       </w:r>
     </w:p>
     <w:p>
@@ -3990,14 +4462,21 @@
         <w:t>-</w:t>
       </w:r>
       <w:r>
-        <w:t xml:space="preserve"> GIS_Area_sourcefile</w:t>
-      </w:r>
+        <w:t xml:space="preserve"> </w:t>
+      </w:r>
+      <w:proofErr w:type="spellStart"/>
+      <w:r>
+        <w:t>GIS_Area_sourcefile</w:t>
+      </w:r>
+      <w:proofErr w:type="spellEnd"/>
       <w:r>
         <w:t xml:space="preserve">, </w:t>
       </w:r>
+      <w:proofErr w:type="spellStart"/>
       <w:r>
         <w:t>GIS_Area_source_worksheet</w:t>
       </w:r>
+      <w:proofErr w:type="spellEnd"/>
       <w:r>
         <w:t xml:space="preserve">, </w:t>
       </w:r>
@@ -4015,8 +4494,13 @@
         <w:t>-</w:t>
       </w:r>
       <w:r>
-        <w:t xml:space="preserve"> DO_NOT_USE_GIS_Plot_name</w:t>
-      </w:r>
+        <w:t xml:space="preserve"> </w:t>
+      </w:r>
+      <w:proofErr w:type="spellStart"/>
+      <w:r>
+        <w:t>DO_NOT_USE_GIS_Plot_name</w:t>
+      </w:r>
+      <w:proofErr w:type="spellEnd"/>
     </w:p>
     <w:p>
       <w:pPr>
@@ -4029,40 +4513,80 @@
           <w:lang w:val="fr-CA"/>
         </w:rPr>
         <w:lastRenderedPageBreak/>
-        <w:t>-3 source file columns</w:t>
-      </w:r>
-    </w:p>
-    <w:p>
-      <w:pPr>
+        <w:t xml:space="preserve">-3 source file </w:t>
+      </w:r>
+      <w:proofErr w:type="spellStart"/>
+      <w:r>
         <w:rPr>
           <w:lang w:val="fr-CA"/>
         </w:rPr>
-      </w:pPr>
-      <w:r>
+        <w:t>columns</w:t>
+      </w:r>
+      <w:proofErr w:type="spellEnd"/>
+    </w:p>
+    <w:p>
+      <w:pPr>
         <w:rPr>
           <w:lang w:val="fr-CA"/>
         </w:rPr>
-        <w:t>-Comment_UTM, Comment_Plot_dimension</w:t>
-      </w:r>
+      </w:pPr>
       <w:r>
         <w:rPr>
           <w:lang w:val="fr-CA"/>
         </w:rPr>
+        <w:t>-</w:t>
+      </w:r>
+      <w:proofErr w:type="spellStart"/>
+      <w:r>
+        <w:rPr>
+          <w:lang w:val="fr-CA"/>
+        </w:rPr>
+        <w:t>Comment_UTM</w:t>
+      </w:r>
+      <w:proofErr w:type="spellEnd"/>
+      <w:r>
+        <w:rPr>
+          <w:lang w:val="fr-CA"/>
+        </w:rPr>
         <w:t xml:space="preserve">, </w:t>
       </w:r>
+      <w:proofErr w:type="spellStart"/>
       <w:r>
         <w:rPr>
           <w:lang w:val="fr-CA"/>
         </w:rPr>
+        <w:t>Comment_Plot_dimension</w:t>
+      </w:r>
+      <w:proofErr w:type="spellEnd"/>
+      <w:r>
+        <w:rPr>
+          <w:lang w:val="fr-CA"/>
+        </w:rPr>
+        <w:t xml:space="preserve">, </w:t>
+      </w:r>
+      <w:proofErr w:type="spellStart"/>
+      <w:r>
+        <w:rPr>
+          <w:lang w:val="fr-CA"/>
+        </w:rPr>
         <w:t>Comment_Datamanagement_location</w:t>
       </w:r>
+      <w:proofErr w:type="spellEnd"/>
     </w:p>
     <w:p>
       <w:r>
         <w:t>-A new column indicating where I got the coordinates from</w:t>
       </w:r>
       <w:r>
-        <w:t xml:space="preserve"> – kind of like UTM_status columns</w:t>
+        <w:t xml:space="preserve"> – kind of like </w:t>
+      </w:r>
+      <w:proofErr w:type="spellStart"/>
+      <w:r>
+        <w:t>UTM_status</w:t>
+      </w:r>
+      <w:proofErr w:type="spellEnd"/>
+      <w:r>
+        <w:t xml:space="preserve"> columns</w:t>
       </w:r>
     </w:p>
     <w:p/>
@@ -4082,10 +4606,55 @@
     </w:p>
     <w:p>
       <w:r>
-        <w:t xml:space="preserve">-Region_name, Region_code, Sub_region_name, Sub_region_code, </w:t>
-      </w:r>
-      <w:r>
-        <w:t>Comment_Sub_region_code, Comment_type_Sub_region_code?</w:t>
+        <w:t>-</w:t>
+      </w:r>
+      <w:proofErr w:type="spellStart"/>
+      <w:r>
+        <w:t>Region_name</w:t>
+      </w:r>
+      <w:proofErr w:type="spellEnd"/>
+      <w:r>
+        <w:t xml:space="preserve">, </w:t>
+      </w:r>
+      <w:proofErr w:type="spellStart"/>
+      <w:r>
+        <w:t>Region_code</w:t>
+      </w:r>
+      <w:proofErr w:type="spellEnd"/>
+      <w:r>
+        <w:t xml:space="preserve">, </w:t>
+      </w:r>
+      <w:proofErr w:type="spellStart"/>
+      <w:r>
+        <w:t>Sub_region_name</w:t>
+      </w:r>
+      <w:proofErr w:type="spellEnd"/>
+      <w:r>
+        <w:t xml:space="preserve">, </w:t>
+      </w:r>
+      <w:proofErr w:type="spellStart"/>
+      <w:r>
+        <w:t>Sub_region_code</w:t>
+      </w:r>
+      <w:proofErr w:type="spellEnd"/>
+      <w:r>
+        <w:t xml:space="preserve">, </w:t>
+      </w:r>
+      <w:proofErr w:type="spellStart"/>
+      <w:r>
+        <w:t>Comment_Sub_region_code</w:t>
+      </w:r>
+      <w:proofErr w:type="spellEnd"/>
+      <w:r>
+        <w:t xml:space="preserve">, </w:t>
+      </w:r>
+      <w:proofErr w:type="spellStart"/>
+      <w:r>
+        <w:t>Comment_type_Sub_region_code</w:t>
+      </w:r>
+      <w:proofErr w:type="spellEnd"/>
+      <w:r>
+        <w:t>?</w:t>
       </w:r>
     </w:p>
     <w:p>
@@ -4107,17 +4676,21 @@
       <w:r>
         <w:t>-</w:t>
       </w:r>
+      <w:proofErr w:type="spellStart"/>
       <w:r>
         <w:t>Distance_to_Coast_GIS</w:t>
       </w:r>
+      <w:proofErr w:type="spellEnd"/>
     </w:p>
     <w:p>
       <w:r>
         <w:t>-</w:t>
       </w:r>
+      <w:proofErr w:type="spellStart"/>
       <w:r>
         <w:t>Elevation_m_asl_field</w:t>
       </w:r>
+      <w:proofErr w:type="spellEnd"/>
     </w:p>
     <w:p/>
     <w:p>
@@ -4148,27 +4721,38 @@
       <w:r>
         <w:t xml:space="preserve"> </w:t>
       </w:r>
+      <w:proofErr w:type="spellStart"/>
       <w:r>
         <w:t>Plot_Size_Status</w:t>
       </w:r>
+      <w:proofErr w:type="spellEnd"/>
       <w:r>
         <w:t xml:space="preserve">, </w:t>
       </w:r>
       <w:r>
-        <w:t>GIS _area_unit</w:t>
-      </w:r>
+        <w:t>GIS _</w:t>
+      </w:r>
+      <w:proofErr w:type="spellStart"/>
+      <w:r>
+        <w:t>area_unit</w:t>
+      </w:r>
+      <w:proofErr w:type="spellEnd"/>
       <w:r>
         <w:t xml:space="preserve">, </w:t>
       </w:r>
+      <w:proofErr w:type="spellStart"/>
       <w:r>
         <w:t>GIS_Area_sourcefile</w:t>
       </w:r>
+      <w:proofErr w:type="spellEnd"/>
       <w:r>
         <w:t xml:space="preserve">?, </w:t>
       </w:r>
+      <w:proofErr w:type="spellStart"/>
       <w:r>
         <w:t>GIS_Area_source_worksheet</w:t>
       </w:r>
+      <w:proofErr w:type="spellEnd"/>
       <w:r>
         <w:t xml:space="preserve">, </w:t>
       </w:r>
@@ -4195,8 +4779,13 @@
     </w:p>
     <w:p>
       <w:r>
-        <w:t>-Zone_code</w:t>
-      </w:r>
+        <w:t>-</w:t>
+      </w:r>
+      <w:proofErr w:type="spellStart"/>
+      <w:r>
+        <w:t>Zone_code</w:t>
+      </w:r>
+      <w:proofErr w:type="spellEnd"/>
     </w:p>
     <w:p>
       <w:pPr>
@@ -4208,6 +4797,7 @@
       <w:r>
         <w:t>-</w:t>
       </w:r>
+      <w:proofErr w:type="spellStart"/>
       <w:r>
         <w:rPr>
           <w:rFonts w:ascii="Calibri" w:hAnsi="Calibri" w:cs="Calibri"/>
@@ -4215,6 +4805,7 @@
         </w:rPr>
         <w:t>Standardized_Cluster_Code</w:t>
       </w:r>
+      <w:proofErr w:type="spellEnd"/>
     </w:p>
     <w:p>
       <w:pPr>
@@ -4312,7 +4903,23 @@
     </w:p>
     <w:p>
       <w:r>
-        <w:t xml:space="preserve">I noticed that parts of some rows in the my PRISM excel CA edits documents seemed shifted. SUPER LUCKILY I had just backed up my files on giooge drive yesterday. I also hadn’t made any significant changes to the data in my saved R workspace. I compared the 3 files. The google drive one was the best, the workspace one was similar but without the provinces etc fixed. </w:t>
+        <w:t xml:space="preserve">I noticed that parts of some rows in the my PRISM excel CA edits documents seemed shifted. SUPER LUCKILY I had just backed up my files on </w:t>
+      </w:r>
+      <w:proofErr w:type="spellStart"/>
+      <w:r>
+        <w:t>giooge</w:t>
+      </w:r>
+      <w:proofErr w:type="spellEnd"/>
+      <w:r>
+        <w:t xml:space="preserve"> drive yesterday. I also hadn’t made any significant changes to the data in my saved R workspace. I compared the 3 files. The google drive one was the best, the workspace one was similar but without the provinces </w:t>
+      </w:r>
+      <w:proofErr w:type="spellStart"/>
+      <w:r>
+        <w:t>etc</w:t>
+      </w:r>
+      <w:proofErr w:type="spellEnd"/>
+      <w:r>
+        <w:t xml:space="preserve"> fixed. </w:t>
       </w:r>
     </w:p>
     <w:p>
@@ -4380,8 +4987,13 @@
         </w:numPr>
       </w:pPr>
       <w:r>
-        <w:t>Changed alert duplicate plots from multiple plots with the same name to a single multipolygon</w:t>
-      </w:r>
+        <w:t xml:space="preserve">Changed alert duplicate plots from multiple plots with the same name to a single </w:t>
+      </w:r>
+      <w:proofErr w:type="spellStart"/>
+      <w:r>
+        <w:t>multipolygon</w:t>
+      </w:r>
+      <w:proofErr w:type="spellEnd"/>
     </w:p>
     <w:p>
       <w:pPr>
@@ -4428,8 +5040,13 @@
         </w:numPr>
       </w:pPr>
       <w:r>
-        <w:t>Prepared notes about snowcover</w:t>
-      </w:r>
+        <w:t xml:space="preserve">Prepared notes about </w:t>
+      </w:r>
+      <w:proofErr w:type="spellStart"/>
+      <w:r>
+        <w:t>snowcover</w:t>
+      </w:r>
+      <w:proofErr w:type="spellEnd"/>
     </w:p>
     <w:p/>
     <w:p>
@@ -4539,7 +5156,15 @@
         </w:numPr>
       </w:pPr>
       <w:r>
-        <w:t>Downloaded worldclim data</w:t>
+        <w:t xml:space="preserve">Downloaded </w:t>
+      </w:r>
+      <w:proofErr w:type="spellStart"/>
+      <w:r>
+        <w:t>worldclim</w:t>
+      </w:r>
+      <w:proofErr w:type="spellEnd"/>
+      <w:r>
+        <w:t xml:space="preserve"> data</w:t>
       </w:r>
     </w:p>
     <w:p>
@@ -4743,8 +5368,14 @@
           <w:ilvl w:val="0"/>
           <w:numId w:val="25"/>
         </w:numPr>
-      </w:pPr>
-      <w:r>
+        <w:rPr>
+          <w:strike/>
+        </w:rPr>
+      </w:pPr>
+      <w:r>
+        <w:rPr>
+          <w:strike/>
+        </w:rPr>
         <w:t>Extract landcover and temperature data per plot</w:t>
       </w:r>
     </w:p>
@@ -4755,8 +5386,14 @@
           <w:ilvl w:val="0"/>
           <w:numId w:val="25"/>
         </w:numPr>
-      </w:pPr>
-      <w:r>
+        <w:rPr>
+          <w:strike/>
+        </w:rPr>
+      </w:pPr>
+      <w:r>
+        <w:rPr>
+          <w:strike/>
+        </w:rPr>
         <w:t>Summarize landcover in one variable</w:t>
       </w:r>
     </w:p>
@@ -4779,8 +5416,14 @@
           <w:ilvl w:val="0"/>
           <w:numId w:val="25"/>
         </w:numPr>
-      </w:pPr>
-      <w:r>
+        <w:rPr>
+          <w:strike/>
+        </w:rPr>
+      </w:pPr>
+      <w:r>
+        <w:rPr>
+          <w:strike/>
+        </w:rPr>
         <w:t>Count data by species</w:t>
       </w:r>
     </w:p>
@@ -4796,12 +5439,25 @@
         <w:t>Set up path models</w:t>
       </w:r>
     </w:p>
-    <w:p/>
-    <w:p>
-      <w:r>
-        <w:t>WHY ARE THERE NA VALUES IN THE TEMPS?</w:t>
-      </w:r>
-    </w:p>
+    <w:p>
+      <w:pPr>
+        <w:pStyle w:val="ListParagraph"/>
+        <w:numPr>
+          <w:ilvl w:val="0"/>
+          <w:numId w:val="25"/>
+        </w:numPr>
+        <w:rPr>
+          <w:strike/>
+        </w:rPr>
+      </w:pPr>
+      <w:r>
+        <w:rPr>
+          <w:strike/>
+        </w:rPr>
+        <w:t>Advertise my published paper</w:t>
+      </w:r>
+    </w:p>
+    <w:p/>
     <w:p/>
     <w:p>
       <w:r>
@@ -4814,7 +5470,7 @@
         <w:pStyle w:val="ListParagraph"/>
         <w:numPr>
           <w:ilvl w:val="0"/>
-          <w:numId w:val="25"/>
+          <w:numId w:val="32"/>
         </w:numPr>
       </w:pPr>
       <w:r>
@@ -4826,7 +5482,7 @@
         <w:pStyle w:val="ListParagraph"/>
         <w:numPr>
           <w:ilvl w:val="0"/>
-          <w:numId w:val="25"/>
+          <w:numId w:val="32"/>
         </w:numPr>
       </w:pPr>
       <w:r>
@@ -4838,7 +5494,7 @@
         <w:pStyle w:val="ListParagraph"/>
         <w:numPr>
           <w:ilvl w:val="0"/>
-          <w:numId w:val="25"/>
+          <w:numId w:val="32"/>
         </w:numPr>
       </w:pPr>
       <w:r>
@@ -4850,7 +5506,7 @@
         <w:pStyle w:val="ListParagraph"/>
         <w:numPr>
           <w:ilvl w:val="0"/>
-          <w:numId w:val="25"/>
+          <w:numId w:val="32"/>
         </w:numPr>
       </w:pPr>
       <w:r>
@@ -4862,7 +5518,7 @@
         <w:pStyle w:val="ListParagraph"/>
         <w:numPr>
           <w:ilvl w:val="0"/>
-          <w:numId w:val="25"/>
+          <w:numId w:val="32"/>
         </w:numPr>
       </w:pPr>
       <w:r>
@@ -4874,14 +5530,11 @@
         <w:pStyle w:val="ListParagraph"/>
         <w:numPr>
           <w:ilvl w:val="0"/>
-          <w:numId w:val="25"/>
-        </w:numPr>
-      </w:pPr>
-      <w:r>
-        <w:t>correspondence</w:t>
-      </w:r>
-      <w:r>
-        <w:t xml:space="preserve"> with Jon about snow cover and projections</w:t>
+          <w:numId w:val="32"/>
+        </w:numPr>
+      </w:pPr>
+      <w:r>
+        <w:t>correspondence with Jon about snow cover and projections</w:t>
       </w:r>
     </w:p>
     <w:p>
@@ -4889,7 +5542,7 @@
         <w:pStyle w:val="ListParagraph"/>
         <w:numPr>
           <w:ilvl w:val="0"/>
-          <w:numId w:val="25"/>
+          <w:numId w:val="32"/>
         </w:numPr>
       </w:pPr>
       <w:r>
@@ -4900,12 +5553,731 @@
       <w:pPr>
         <w:pStyle w:val="ListParagraph"/>
         <w:numPr>
+          <w:ilvl w:val="0"/>
+          <w:numId w:val="32"/>
+        </w:numPr>
+      </w:pPr>
+      <w:r>
+        <w:t xml:space="preserve">Count data for </w:t>
+      </w:r>
+      <w:proofErr w:type="spellStart"/>
+      <w:r>
+        <w:t>bbpl</w:t>
+      </w:r>
+      <w:proofErr w:type="spellEnd"/>
+      <w:r>
+        <w:t xml:space="preserve"> and </w:t>
+      </w:r>
+      <w:proofErr w:type="spellStart"/>
+      <w:r>
+        <w:t>reph</w:t>
+      </w:r>
+      <w:proofErr w:type="spellEnd"/>
+      <w:r>
+        <w:t xml:space="preserve"> for species specific tests</w:t>
+      </w:r>
+    </w:p>
+    <w:p>
+      <w:pPr>
+        <w:pStyle w:val="ListParagraph"/>
+        <w:numPr>
+          <w:ilvl w:val="0"/>
+          <w:numId w:val="32"/>
+        </w:numPr>
+      </w:pPr>
+      <w:r>
+        <w:t xml:space="preserve">Re-did </w:t>
+      </w:r>
+      <w:proofErr w:type="spellStart"/>
+      <w:r>
+        <w:t>env</w:t>
+      </w:r>
+      <w:proofErr w:type="spellEnd"/>
+      <w:r>
+        <w:t xml:space="preserve"> variables to capture plots that were missed in the first time, manually filled in missing values from coastline of temp maps</w:t>
+      </w:r>
+    </w:p>
+    <w:p>
+      <w:pPr>
+        <w:pStyle w:val="ListParagraph"/>
+        <w:numPr>
+          <w:ilvl w:val="0"/>
+          <w:numId w:val="32"/>
+        </w:numPr>
+      </w:pPr>
+      <w:r>
+        <w:t>Phone conversation with Isabel</w:t>
+      </w:r>
+    </w:p>
+    <w:p>
+      <w:pPr>
+        <w:pStyle w:val="ListParagraph"/>
+        <w:numPr>
+          <w:ilvl w:val="0"/>
+          <w:numId w:val="32"/>
+        </w:numPr>
+      </w:pPr>
+      <w:r>
+        <w:t>Thought and read about big picture of how to proceed for data analysis</w:t>
+      </w:r>
+    </w:p>
+    <w:p>
+      <w:pPr>
+        <w:pStyle w:val="ListParagraph"/>
+        <w:numPr>
+          <w:ilvl w:val="0"/>
+          <w:numId w:val="32"/>
+        </w:numPr>
+      </w:pPr>
+      <w:r>
+        <w:t>Phone call with Paul</w:t>
+      </w:r>
+    </w:p>
+    <w:p>
+      <w:pPr>
+        <w:pStyle w:val="ListParagraph"/>
+        <w:numPr>
+          <w:ilvl w:val="0"/>
+          <w:numId w:val="32"/>
+        </w:numPr>
+      </w:pPr>
+      <w:r>
+        <w:t>Tweeting about my published paper</w:t>
+      </w:r>
+    </w:p>
+    <w:p/>
+    <w:p/>
+    <w:p>
+      <w:pPr>
+        <w:pStyle w:val="Heading1"/>
+      </w:pPr>
+      <w:r>
+        <w:t>Week of June 22</w:t>
+      </w:r>
+      <w:r>
+        <w:t>, 2020</w:t>
+      </w:r>
+    </w:p>
+    <w:p/>
+    <w:p>
+      <w:r>
+        <w:t>TO DO</w:t>
+      </w:r>
+    </w:p>
+    <w:p>
+      <w:pPr>
+        <w:pStyle w:val="ListParagraph"/>
+        <w:numPr>
+          <w:ilvl w:val="0"/>
+          <w:numId w:val="27"/>
+        </w:numPr>
+        <w:rPr>
+          <w:strike/>
+        </w:rPr>
+      </w:pPr>
+      <w:r>
+        <w:rPr>
+          <w:strike/>
+        </w:rPr>
+        <w:t>Create an annual temperature variable</w:t>
+      </w:r>
+      <w:r>
+        <w:rPr>
+          <w:strike/>
+        </w:rPr>
+        <w:t xml:space="preserve"> – </w:t>
+      </w:r>
+      <w:r>
+        <w:rPr>
+          <w:strike/>
+        </w:rPr>
+        <w:t>Tuesday</w:t>
+      </w:r>
+    </w:p>
+    <w:p>
+      <w:pPr>
+        <w:pStyle w:val="ListParagraph"/>
+        <w:numPr>
+          <w:ilvl w:val="0"/>
+          <w:numId w:val="26"/>
+        </w:numPr>
+      </w:pPr>
+      <w:r>
+        <w:t>Visualize the relationships between the variable I have and shorebird presence and abundance</w:t>
+      </w:r>
+      <w:r>
+        <w:t xml:space="preserve"> – </w:t>
+      </w:r>
+      <w:r>
+        <w:t>Wednesday</w:t>
+      </w:r>
+    </w:p>
+    <w:p>
+      <w:pPr>
+        <w:pStyle w:val="ListParagraph"/>
+        <w:numPr>
+          <w:ilvl w:val="0"/>
+          <w:numId w:val="26"/>
+        </w:numPr>
+      </w:pPr>
+      <w:r>
+        <w:t>Consider model algorithm – does P vs A affect this? What would work with path analysis?</w:t>
+      </w:r>
+      <w:r>
+        <w:t xml:space="preserve"> – </w:t>
+      </w:r>
+      <w:r>
+        <w:t>Thursday</w:t>
+      </w:r>
+    </w:p>
+    <w:p>
+      <w:pPr>
+        <w:pStyle w:val="ListParagraph"/>
+        <w:numPr>
+          <w:ilvl w:val="0"/>
+          <w:numId w:val="26"/>
+        </w:numPr>
+      </w:pPr>
+      <w:r>
+        <w:t xml:space="preserve">Is abundance technically feasible? – </w:t>
+      </w:r>
+      <w:r>
+        <w:t>Thursday</w:t>
+      </w:r>
+      <w:r>
+        <w:t xml:space="preserve"> (might involve trying out models and seeing how good they are)</w:t>
+      </w:r>
+    </w:p>
+    <w:p>
+      <w:pPr>
+        <w:pStyle w:val="ListParagraph"/>
+        <w:numPr>
+          <w:ilvl w:val="0"/>
+          <w:numId w:val="26"/>
+        </w:numPr>
+      </w:pPr>
+      <w:r>
+        <w:t>Consider spatial scale issues</w:t>
+      </w:r>
+      <w:r>
+        <w:t xml:space="preserve"> – </w:t>
+      </w:r>
+      <w:r>
+        <w:t>Friday</w:t>
+      </w:r>
+    </w:p>
+    <w:p>
+      <w:pPr>
+        <w:pStyle w:val="ListParagraph"/>
+        <w:numPr>
+          <w:ilvl w:val="0"/>
+          <w:numId w:val="26"/>
+        </w:numPr>
+      </w:pPr>
+      <w:r>
+        <w:t>Try path analysis</w:t>
+      </w:r>
+      <w:r>
+        <w:t xml:space="preserve"> – </w:t>
+      </w:r>
+      <w:r>
+        <w:t>Tuesday and Thursday</w:t>
+      </w:r>
+    </w:p>
+    <w:p>
+      <w:pPr>
+        <w:pStyle w:val="ListParagraph"/>
+        <w:numPr>
+          <w:ilvl w:val="0"/>
+          <w:numId w:val="26"/>
+        </w:numPr>
+      </w:pPr>
+      <w:r>
+        <w:t xml:space="preserve">get out the printed copy of Pearson – how does he use </w:t>
+      </w:r>
+      <w:proofErr w:type="spellStart"/>
+      <w:r>
+        <w:t>Worldclim</w:t>
+      </w:r>
+      <w:proofErr w:type="spellEnd"/>
+      <w:r>
+        <w:t xml:space="preserve"> – </w:t>
+      </w:r>
+      <w:proofErr w:type="spellStart"/>
+      <w:r>
+        <w:t>aveages</w:t>
+      </w:r>
+      <w:proofErr w:type="spellEnd"/>
+      <w:r>
+        <w:t>?</w:t>
+      </w:r>
+    </w:p>
+    <w:p/>
+    <w:p>
+      <w:r>
+        <w:t>DONE</w:t>
+      </w:r>
+    </w:p>
+    <w:p>
+      <w:pPr>
+        <w:pStyle w:val="ListParagraph"/>
+        <w:numPr>
+          <w:ilvl w:val="0"/>
+          <w:numId w:val="31"/>
+        </w:numPr>
+      </w:pPr>
+      <w:r>
+        <w:t>Completed a survey about publication experience</w:t>
+      </w:r>
+    </w:p>
+    <w:p>
+      <w:pPr>
+        <w:pStyle w:val="ListParagraph"/>
+        <w:numPr>
+          <w:ilvl w:val="0"/>
+          <w:numId w:val="31"/>
+        </w:numPr>
+      </w:pPr>
+      <w:r>
+        <w:t>Read about “situated knowledge”</w:t>
+      </w:r>
+      <w:r>
+        <w:t xml:space="preserve"> – Donna </w:t>
+      </w:r>
+      <w:proofErr w:type="spellStart"/>
+      <w:r>
+        <w:t>Haraway</w:t>
+      </w:r>
+      <w:proofErr w:type="spellEnd"/>
+      <w:r>
+        <w:t xml:space="preserve"> (as opposed to “objective” or “relativist”)</w:t>
+      </w:r>
+    </w:p>
+    <w:p>
+      <w:pPr>
+        <w:pStyle w:val="ListParagraph"/>
+        <w:numPr>
+          <w:ilvl w:val="0"/>
+          <w:numId w:val="31"/>
+        </w:numPr>
+      </w:pPr>
+      <w:r>
+        <w:t xml:space="preserve">Downloaded annual temperature data from </w:t>
+      </w:r>
+      <w:proofErr w:type="spellStart"/>
+      <w:r>
+        <w:t>Worldclim</w:t>
+      </w:r>
+      <w:proofErr w:type="spellEnd"/>
+    </w:p>
+    <w:p>
+      <w:pPr>
+        <w:pStyle w:val="ListParagraph"/>
+        <w:numPr>
+          <w:ilvl w:val="0"/>
+          <w:numId w:val="31"/>
+        </w:numPr>
+      </w:pPr>
+      <w:r>
+        <w:t xml:space="preserve">Wrote a question about summarize() on </w:t>
+      </w:r>
+      <w:proofErr w:type="spellStart"/>
+      <w:r>
+        <w:t>stackoverflow</w:t>
+      </w:r>
+      <w:proofErr w:type="spellEnd"/>
+    </w:p>
+    <w:p>
+      <w:pPr>
+        <w:pStyle w:val="ListParagraph"/>
+        <w:numPr>
+          <w:ilvl w:val="0"/>
+          <w:numId w:val="31"/>
+        </w:numPr>
+      </w:pPr>
+      <w:r>
+        <w:t>Imported, cropped, and projected annual temperature</w:t>
+      </w:r>
+    </w:p>
+    <w:p>
+      <w:pPr>
+        <w:pStyle w:val="ListParagraph"/>
+        <w:numPr>
+          <w:ilvl w:val="0"/>
+          <w:numId w:val="31"/>
+        </w:numPr>
+      </w:pPr>
+      <w:r>
+        <w:t>Calculated temperature by year</w:t>
+      </w:r>
+    </w:p>
+    <w:p>
+      <w:pPr>
+        <w:pStyle w:val="ListParagraph"/>
+        <w:numPr>
+          <w:ilvl w:val="0"/>
+          <w:numId w:val="31"/>
+        </w:numPr>
+      </w:pPr>
+      <w:r>
+        <w:lastRenderedPageBreak/>
+        <w:t>Made changes to counts code – now there are versions grouped in different ways, depending on how I want to do my analyses</w:t>
+      </w:r>
+    </w:p>
+    <w:p>
+      <w:pPr>
+        <w:pStyle w:val="ListParagraph"/>
+        <w:numPr>
+          <w:ilvl w:val="0"/>
+          <w:numId w:val="31"/>
+        </w:numPr>
+      </w:pPr>
+      <w:r>
+        <w:t>Fixed mistakes in environmental variables extract process</w:t>
+      </w:r>
+    </w:p>
+    <w:p>
+      <w:pPr>
+        <w:pStyle w:val="ListParagraph"/>
+        <w:numPr>
+          <w:ilvl w:val="0"/>
+          <w:numId w:val="31"/>
+        </w:numPr>
+      </w:pPr>
+      <w:r>
+        <w:t>90% done visualizing – might want to do some more</w:t>
+      </w:r>
+    </w:p>
+    <w:p>
+      <w:pPr>
+        <w:pStyle w:val="ListParagraph"/>
+      </w:pPr>
+    </w:p>
+    <w:p>
+      <w:pPr>
+        <w:pStyle w:val="ListParagraph"/>
+      </w:pPr>
+    </w:p>
+    <w:p>
+      <w:pPr>
+        <w:pStyle w:val="ListParagraph"/>
+      </w:pPr>
+    </w:p>
+    <w:p>
+      <w:pPr>
+        <w:pStyle w:val="ListParagraph"/>
+      </w:pPr>
+    </w:p>
+    <w:p>
+      <w:pPr>
+        <w:pStyle w:val="ListParagraph"/>
+      </w:pPr>
+      <w:r>
+        <w:t xml:space="preserve">DISCOVERED THIS BOOK: </w:t>
+      </w:r>
+      <w:hyperlink r:id="rId23" w:history="1">
+        <w:r>
+          <w:rPr>
+            <w:rStyle w:val="Hyperlink"/>
+          </w:rPr>
+          <w:t>https://adv-r.hadley.nz/introduction.html</w:t>
+        </w:r>
+      </w:hyperlink>
+    </w:p>
+    <w:p>
+      <w:pPr>
+        <w:pStyle w:val="ListParagraph"/>
+      </w:pPr>
+      <w:r>
+        <w:t>Seems worth reading</w:t>
+      </w:r>
+    </w:p>
+    <w:p>
+      <w:pPr>
+        <w:pStyle w:val="ListParagraph"/>
+      </w:pPr>
+    </w:p>
+    <w:p>
+      <w:pPr>
+        <w:pStyle w:val="ListParagraph"/>
+      </w:pPr>
+      <w:r>
+        <w:t xml:space="preserve">-they recommended </w:t>
+      </w:r>
+      <w:proofErr w:type="spellStart"/>
+      <w:r>
+        <w:t>reprex</w:t>
+      </w:r>
+      <w:proofErr w:type="spellEnd"/>
+      <w:r>
+        <w:t xml:space="preserve"> package for preparing reproducible examples (</w:t>
+      </w:r>
+      <w:hyperlink r:id="rId24" w:history="1">
+        <w:r>
+          <w:rPr>
+            <w:rStyle w:val="Hyperlink"/>
+          </w:rPr>
+          <w:t>https://reprex.tidyverse.org/</w:t>
+        </w:r>
+      </w:hyperlink>
+      <w:r>
+        <w:t>)</w:t>
+      </w:r>
+    </w:p>
+    <w:p>
+      <w:pPr>
+        <w:pStyle w:val="ListParagraph"/>
+      </w:pPr>
+    </w:p>
+    <w:p/>
+    <w:p>
+      <w:pPr>
+        <w:pStyle w:val="Heading1"/>
+      </w:pPr>
+      <w:r>
+        <w:t>Week of June 30</w:t>
+      </w:r>
+      <w:r>
+        <w:t>, 2020</w:t>
+      </w:r>
+    </w:p>
+    <w:p/>
+    <w:p>
+      <w:pPr>
+        <w:pStyle w:val="ListParagraph"/>
+        <w:numPr>
+          <w:ilvl w:val="0"/>
+          <w:numId w:val="26"/>
+        </w:numPr>
+      </w:pPr>
+      <w:r>
+        <w:t>Schedule a meeting with Paul (TUES)</w:t>
+      </w:r>
+    </w:p>
+    <w:p>
+      <w:pPr>
+        <w:pStyle w:val="ListParagraph"/>
+        <w:numPr>
+          <w:ilvl w:val="0"/>
+          <w:numId w:val="26"/>
+        </w:numPr>
+        <w:rPr>
+          <w:strike/>
+        </w:rPr>
+      </w:pPr>
+      <w:r>
+        <w:rPr>
+          <w:strike/>
+        </w:rPr>
+        <w:t>Ask other committee members about committee meeting (TUES)</w:t>
+      </w:r>
+    </w:p>
+    <w:p>
+      <w:pPr>
+        <w:pStyle w:val="ListParagraph"/>
+        <w:numPr>
+          <w:ilvl w:val="0"/>
+          <w:numId w:val="26"/>
+        </w:numPr>
+        <w:rPr>
+          <w:strike/>
+        </w:rPr>
+      </w:pPr>
+      <w:r>
+        <w:rPr>
+          <w:strike/>
+        </w:rPr>
+        <w:t xml:space="preserve">Get out the printed copy of Pearson – how does he use </w:t>
+      </w:r>
+      <w:proofErr w:type="spellStart"/>
+      <w:r>
+        <w:rPr>
+          <w:strike/>
+        </w:rPr>
+        <w:t>Worldclim</w:t>
+      </w:r>
+      <w:proofErr w:type="spellEnd"/>
+      <w:r>
+        <w:rPr>
+          <w:strike/>
+        </w:rPr>
+        <w:t xml:space="preserve"> – averages? (TUES)</w:t>
+      </w:r>
+    </w:p>
+    <w:p>
+      <w:pPr>
+        <w:pStyle w:val="ListParagraph"/>
+        <w:numPr>
+          <w:ilvl w:val="0"/>
+          <w:numId w:val="26"/>
+        </w:numPr>
+      </w:pPr>
+      <w:r>
+        <w:t>Wrap up visualizations (TUES)</w:t>
+      </w:r>
+    </w:p>
+    <w:p>
+      <w:pPr>
+        <w:pStyle w:val="ListParagraph"/>
+        <w:numPr>
           <w:ilvl w:val="1"/>
-          <w:numId w:val="25"/>
-        </w:numPr>
-      </w:pPr>
-      <w:r>
-        <w:t>I will want to tweak how the data is set up later, but I have a basic version I can use to start analyzing now</w:t>
+          <w:numId w:val="26"/>
+        </w:numPr>
+      </w:pPr>
+      <w:r>
+        <w:t>Skewed data (googled “</w:t>
+      </w:r>
+      <w:r>
+        <w:t>visualizing left skewed data</w:t>
+      </w:r>
+      <w:r>
+        <w:t>”)</w:t>
+      </w:r>
+    </w:p>
+    <w:p>
+      <w:pPr>
+        <w:pStyle w:val="ListParagraph"/>
+        <w:numPr>
+          <w:ilvl w:val="2"/>
+          <w:numId w:val="26"/>
+        </w:numPr>
+      </w:pPr>
+      <w:hyperlink r:id="rId25" w:history="1">
+        <w:r>
+          <w:rPr>
+            <w:rStyle w:val="Hyperlink"/>
+          </w:rPr>
+          <w:t>https://stats.stackexchange.com/questions/91238/visualizing-many-left-skewed-distributions</w:t>
+        </w:r>
+      </w:hyperlink>
+    </w:p>
+    <w:p>
+      <w:pPr>
+        <w:pStyle w:val="ListParagraph"/>
+        <w:numPr>
+          <w:ilvl w:val="2"/>
+          <w:numId w:val="26"/>
+        </w:numPr>
+      </w:pPr>
+      <w:hyperlink r:id="rId26" w:history="1">
+        <w:r>
+          <w:rPr>
+            <w:rStyle w:val="Hyperlink"/>
+          </w:rPr>
+          <w:t>https://mode.com/blog/demystify-skewed-data-and-deliver-analysis/</w:t>
+        </w:r>
+      </w:hyperlink>
+    </w:p>
+    <w:p>
+      <w:pPr>
+        <w:pStyle w:val="ListParagraph"/>
+        <w:numPr>
+          <w:ilvl w:val="0"/>
+          <w:numId w:val="26"/>
+        </w:numPr>
+      </w:pPr>
+      <w:r>
+        <w:t>Consider model algorithm – does P vs A affect this? What would work with path analysis? – (TUES)</w:t>
+      </w:r>
+    </w:p>
+    <w:p>
+      <w:pPr>
+        <w:pStyle w:val="ListParagraph"/>
+        <w:numPr>
+          <w:ilvl w:val="0"/>
+          <w:numId w:val="26"/>
+        </w:numPr>
+      </w:pPr>
+      <w:r>
+        <w:t>Is abundance technically feasible? – TUES (might involve trying out models and seeing how good they are)</w:t>
+      </w:r>
+    </w:p>
+    <w:p>
+      <w:pPr>
+        <w:pStyle w:val="ListParagraph"/>
+        <w:numPr>
+          <w:ilvl w:val="0"/>
+          <w:numId w:val="26"/>
+        </w:numPr>
+      </w:pPr>
+      <w:r>
+        <w:t>Consider spatial scale issues – Skip for now, move to next week</w:t>
+      </w:r>
+    </w:p>
+    <w:p>
+      <w:pPr>
+        <w:pStyle w:val="ListParagraph"/>
+        <w:numPr>
+          <w:ilvl w:val="0"/>
+          <w:numId w:val="26"/>
+        </w:numPr>
+      </w:pPr>
+      <w:r>
+        <w:t>Try path analysis – WED and THURS</w:t>
+      </w:r>
+    </w:p>
+    <w:p>
+      <w:pPr>
+        <w:pStyle w:val="ListParagraph"/>
+        <w:numPr>
+          <w:ilvl w:val="0"/>
+          <w:numId w:val="26"/>
+        </w:numPr>
+        <w:rPr>
+          <w:strike/>
+        </w:rPr>
+      </w:pPr>
+      <w:r>
+        <w:rPr>
+          <w:strike/>
+        </w:rPr>
+        <w:t>Read about bounded data and habitat selection</w:t>
+      </w:r>
+    </w:p>
+    <w:p/>
+    <w:p>
+      <w:pPr>
+        <w:rPr>
+          <w:strike/>
+        </w:rPr>
+      </w:pPr>
+    </w:p>
+    <w:p>
+      <w:r>
+        <w:t>-it would be simpler for model testing to lump the years so that I don’t have to do a mixed model with Plot as a random factor</w:t>
+      </w:r>
+    </w:p>
+    <w:p/>
+    <w:p/>
+    <w:p/>
+    <w:p/>
+    <w:p>
+      <w:r>
+        <w:t>DONE</w:t>
+      </w:r>
+    </w:p>
+    <w:p>
+      <w:pPr>
+        <w:pStyle w:val="ListParagraph"/>
+        <w:numPr>
+          <w:ilvl w:val="0"/>
+          <w:numId w:val="30"/>
+        </w:numPr>
+      </w:pPr>
+      <w:r>
+        <w:t>Contacted committee members</w:t>
+      </w:r>
+    </w:p>
+    <w:p>
+      <w:pPr>
+        <w:pStyle w:val="ListParagraph"/>
+        <w:numPr>
+          <w:ilvl w:val="0"/>
+          <w:numId w:val="30"/>
+        </w:numPr>
+      </w:pPr>
+      <w:r>
+        <w:t>Looked at Pearson paper</w:t>
       </w:r>
     </w:p>
     <w:p>
@@ -4913,15 +6285,263 @@
         <w:pStyle w:val="ListParagraph"/>
         <w:numPr>
           <w:ilvl w:val="1"/>
-          <w:numId w:val="25"/>
-        </w:numPr>
-      </w:pPr>
-      <w:r>
-        <w:t>Would it be better to do this or to just pick out one species like I did before? I think this might be better actually</w:t>
+          <w:numId w:val="30"/>
+        </w:numPr>
+      </w:pPr>
+      <w:r>
+        <w:t>He</w:t>
+      </w:r>
+      <w:r>
+        <w:t xml:space="preserve"> uses 19 bioclimatic variables. </w:t>
+      </w:r>
+      <w:proofErr w:type="spellStart"/>
+      <w:r>
+        <w:t>Worldclim</w:t>
+      </w:r>
+      <w:proofErr w:type="spellEnd"/>
+      <w:r>
+        <w:t xml:space="preserve"> future data is available as 20 year intervals.</w:t>
+      </w:r>
+    </w:p>
+    <w:p>
+      <w:pPr>
+        <w:pStyle w:val="ListParagraph"/>
+        <w:numPr>
+          <w:ilvl w:val="0"/>
+          <w:numId w:val="30"/>
+        </w:numPr>
+      </w:pPr>
+      <w:r>
+        <w:t>Visualized variables</w:t>
+      </w:r>
+    </w:p>
+    <w:p>
+      <w:pPr>
+        <w:pStyle w:val="ListParagraph"/>
+        <w:numPr>
+          <w:ilvl w:val="0"/>
+          <w:numId w:val="30"/>
+        </w:numPr>
+      </w:pPr>
+      <w:r>
+        <w:t>Read about machine learning vs models, habi</w:t>
+      </w:r>
+      <w:r>
+        <w:t>tat selection analysis methods,</w:t>
+      </w:r>
+      <w:r>
+        <w:t xml:space="preserve"> model evaluation metrics</w:t>
+      </w:r>
+    </w:p>
+    <w:p>
+      <w:pPr>
+        <w:pStyle w:val="ListParagraph"/>
+        <w:numPr>
+          <w:ilvl w:val="0"/>
+          <w:numId w:val="30"/>
+        </w:numPr>
+      </w:pPr>
+      <w:r>
+        <w:t>Extracted data for all landcover variables, not just graminoid and wetland</w:t>
+      </w:r>
+    </w:p>
+    <w:p/>
+    <w:p/>
+    <w:p>
+      <w:pPr>
+        <w:pStyle w:val="Heading1"/>
+      </w:pPr>
+      <w:r>
+        <w:t>Week of July 6, 2020</w:t>
+      </w:r>
+    </w:p>
+    <w:p/>
+    <w:p>
+      <w:pPr>
+        <w:pStyle w:val="ListParagraph"/>
+        <w:numPr>
+          <w:ilvl w:val="0"/>
+          <w:numId w:val="33"/>
+        </w:numPr>
+      </w:pPr>
+      <w:r>
+        <w:t>Schedule</w:t>
+      </w:r>
+      <w:r>
+        <w:t xml:space="preserve"> a meeting with Paul </w:t>
+      </w:r>
+    </w:p>
+    <w:p>
+      <w:pPr>
+        <w:pStyle w:val="ListParagraph"/>
+        <w:numPr>
+          <w:ilvl w:val="0"/>
+          <w:numId w:val="33"/>
+        </w:numPr>
+        <w:rPr>
+          <w:strike/>
+        </w:rPr>
+      </w:pPr>
+      <w:r>
+        <w:rPr>
+          <w:strike/>
+        </w:rPr>
+        <w:t xml:space="preserve">Email about jacket </w:t>
+      </w:r>
+    </w:p>
+    <w:p>
+      <w:pPr>
+        <w:pStyle w:val="ListParagraph"/>
+        <w:numPr>
+          <w:ilvl w:val="0"/>
+          <w:numId w:val="33"/>
+        </w:numPr>
+        <w:rPr>
+          <w:strike/>
+        </w:rPr>
+      </w:pPr>
+      <w:r>
+        <w:t>Rerun script 220 to see if it works</w:t>
+      </w:r>
+    </w:p>
+    <w:p>
+      <w:pPr>
+        <w:pStyle w:val="ListParagraph"/>
+        <w:numPr>
+          <w:ilvl w:val="0"/>
+          <w:numId w:val="33"/>
+        </w:numPr>
+        <w:rPr>
+          <w:strike/>
+        </w:rPr>
+      </w:pPr>
+      <w:r>
+        <w:t>Backup (</w:t>
+      </w:r>
+      <w:proofErr w:type="spellStart"/>
+      <w:r>
+        <w:t>github</w:t>
+      </w:r>
+      <w:proofErr w:type="spellEnd"/>
+      <w:r>
+        <w:t>, notes)</w:t>
+      </w:r>
+    </w:p>
+    <w:p>
+      <w:pPr>
+        <w:pStyle w:val="ListParagraph"/>
+        <w:numPr>
+          <w:ilvl w:val="0"/>
+          <w:numId w:val="33"/>
+        </w:numPr>
+      </w:pPr>
+      <w:r>
+        <w:t xml:space="preserve">Wrap up visualizations </w:t>
+      </w:r>
+    </w:p>
+    <w:p>
+      <w:pPr>
+        <w:pStyle w:val="ListParagraph"/>
+        <w:numPr>
+          <w:ilvl w:val="0"/>
+          <w:numId w:val="33"/>
+        </w:numPr>
+      </w:pPr>
+      <w:r>
+        <w:t>Exclude plots that are missing l</w:t>
+      </w:r>
+      <w:r>
+        <w:t xml:space="preserve">andcover data over a certain % </w:t>
+      </w:r>
+    </w:p>
+    <w:p>
+      <w:pPr>
+        <w:pStyle w:val="ListParagraph"/>
+        <w:numPr>
+          <w:ilvl w:val="0"/>
+          <w:numId w:val="33"/>
+        </w:numPr>
+      </w:pPr>
+      <w:r>
+        <w:t>Ground truthing landcover data – compare NLCC to prism notes</w:t>
+      </w:r>
+    </w:p>
+    <w:p>
+      <w:pPr>
+        <w:pStyle w:val="ListParagraph"/>
+        <w:numPr>
+          <w:ilvl w:val="0"/>
+          <w:numId w:val="33"/>
+        </w:numPr>
+      </w:pPr>
+      <w:r>
+        <w:t>Check most recent version of GIS and send an update to Jon and Laurent</w:t>
+      </w:r>
+    </w:p>
+    <w:p>
+      <w:pPr>
+        <w:pStyle w:val="ListParagraph"/>
+        <w:numPr>
+          <w:ilvl w:val="0"/>
+          <w:numId w:val="33"/>
+        </w:numPr>
+      </w:pPr>
+      <w:r>
+        <w:t>Consider mo</w:t>
       </w:r>
       <w:bookmarkStart w:id="0" w:name="_GoBack"/>
       <w:bookmarkEnd w:id="0"/>
-    </w:p>
+      <w:r>
+        <w:t>del algorithm – does P vs A affect this? What would work with path analysis?</w:t>
+      </w:r>
+    </w:p>
+    <w:p>
+      <w:pPr>
+        <w:pStyle w:val="ListParagraph"/>
+        <w:numPr>
+          <w:ilvl w:val="0"/>
+          <w:numId w:val="33"/>
+        </w:numPr>
+      </w:pPr>
+      <w:r>
+        <w:t>Consider spatial scale issues</w:t>
+      </w:r>
+    </w:p>
+    <w:p>
+      <w:pPr>
+        <w:pStyle w:val="ListParagraph"/>
+        <w:numPr>
+          <w:ilvl w:val="0"/>
+          <w:numId w:val="33"/>
+        </w:numPr>
+      </w:pPr>
+      <w:r>
+        <w:t>Try path analysis</w:t>
+      </w:r>
+    </w:p>
+    <w:p/>
+    <w:p>
+      <w:r>
+        <w:t>Done</w:t>
+      </w:r>
+    </w:p>
+    <w:p>
+      <w:pPr>
+        <w:pStyle w:val="ListParagraph"/>
+        <w:numPr>
+          <w:ilvl w:val="0"/>
+          <w:numId w:val="34"/>
+        </w:numPr>
+      </w:pPr>
+      <w:r>
+        <w:t>Emailed about jacket</w:t>
+      </w:r>
+    </w:p>
+    <w:p/>
+    <w:p/>
+    <w:p/>
+    <w:p/>
+    <w:p/>
     <w:sectPr>
       <w:pgSz w:w="12240" w:h="15840"/>
       <w:pgMar w:top="1440" w:right="1440" w:bottom="1440" w:left="1440" w:header="708" w:footer="708" w:gutter="0"/>
@@ -4935,6 +6555,119 @@
 <file path=word/numbering.xml><?xml version="1.0" encoding="utf-8"?>
 <w:numbering xmlns:wpc="http://schemas.microsoft.com/office/word/2010/wordprocessingCanvas" xmlns:cx="http://schemas.microsoft.com/office/drawing/2014/chartex" xmlns:cx1="http://schemas.microsoft.com/office/drawing/2015/9/8/chartex" xmlns:mc="http://schemas.openxmlformats.org/markup-compatibility/2006" xmlns:o="urn:schemas-microsoft-com:office:office" xmlns:r="http://schemas.openxmlformats.org/officeDocument/2006/relationships" xmlns:m="http://schemas.openxmlformats.org/officeDocument/2006/math" xmlns:v="urn:schemas-microsoft-com:vml" xmlns:wp14="http://schemas.microsoft.com/office/word/2010/wordprocessingDrawing" xmlns:wp="http://schemas.openxmlformats.org/drawingml/2006/wordprocessingDrawing" xmlns:w10="urn:schemas-microsoft-com:office:word" xmlns:w="http://schemas.openxmlformats.org/wordprocessingml/2006/main" xmlns:w14="http://schemas.microsoft.com/office/word/2010/wordml" xmlns:w15="http://schemas.microsoft.com/office/word/2012/wordml" xmlns:w16se="http://schemas.microsoft.com/office/word/2015/wordml/symex" xmlns:wpg="http://schemas.microsoft.com/office/word/2010/wordprocessingGroup" xmlns:wpi="http://schemas.microsoft.com/office/word/2010/wordprocessingInk" xmlns:wne="http://schemas.microsoft.com/office/word/2006/wordml" xmlns:wps="http://schemas.microsoft.com/office/word/2010/wordprocessingShape" mc:Ignorable="w14 w15 w16se wp14">
   <w:abstractNum w:abstractNumId="0" w15:restartNumberingAfterBreak="0">
+    <w:nsid w:val="05C50F76"/>
+    <w:multiLevelType w:val="hybridMultilevel"/>
+    <w:tmpl w:val="AD589372"/>
+    <w:lvl w:ilvl="0" w:tplc="10090003">
+      <w:start w:val="1"/>
+      <w:numFmt w:val="bullet"/>
+      <w:lvlText w:val="o"/>
+      <w:lvlJc w:val="left"/>
+      <w:pPr>
+        <w:ind w:left="720" w:hanging="360"/>
+      </w:pPr>
+      <w:rPr>
+        <w:rFonts w:ascii="Courier New" w:hAnsi="Courier New" w:cs="Courier New" w:hint="default"/>
+      </w:rPr>
+    </w:lvl>
+    <w:lvl w:ilvl="1" w:tplc="04090003">
+      <w:start w:val="1"/>
+      <w:numFmt w:val="bullet"/>
+      <w:lvlText w:val="o"/>
+      <w:lvlJc w:val="left"/>
+      <w:pPr>
+        <w:ind w:left="1440" w:hanging="360"/>
+      </w:pPr>
+      <w:rPr>
+        <w:rFonts w:ascii="Courier New" w:hAnsi="Courier New" w:cs="Courier New" w:hint="default"/>
+      </w:rPr>
+    </w:lvl>
+    <w:lvl w:ilvl="2" w:tplc="04090005" w:tentative="1">
+      <w:start w:val="1"/>
+      <w:numFmt w:val="bullet"/>
+      <w:lvlText w:val=""/>
+      <w:lvlJc w:val="left"/>
+      <w:pPr>
+        <w:ind w:left="2160" w:hanging="360"/>
+      </w:pPr>
+      <w:rPr>
+        <w:rFonts w:ascii="Wingdings" w:hAnsi="Wingdings" w:hint="default"/>
+      </w:rPr>
+    </w:lvl>
+    <w:lvl w:ilvl="3" w:tplc="04090001" w:tentative="1">
+      <w:start w:val="1"/>
+      <w:numFmt w:val="bullet"/>
+      <w:lvlText w:val=""/>
+      <w:lvlJc w:val="left"/>
+      <w:pPr>
+        <w:ind w:left="2880" w:hanging="360"/>
+      </w:pPr>
+      <w:rPr>
+        <w:rFonts w:ascii="Symbol" w:hAnsi="Symbol" w:hint="default"/>
+      </w:rPr>
+    </w:lvl>
+    <w:lvl w:ilvl="4" w:tplc="04090003" w:tentative="1">
+      <w:start w:val="1"/>
+      <w:numFmt w:val="bullet"/>
+      <w:lvlText w:val="o"/>
+      <w:lvlJc w:val="left"/>
+      <w:pPr>
+        <w:ind w:left="3600" w:hanging="360"/>
+      </w:pPr>
+      <w:rPr>
+        <w:rFonts w:ascii="Courier New" w:hAnsi="Courier New" w:cs="Courier New" w:hint="default"/>
+      </w:rPr>
+    </w:lvl>
+    <w:lvl w:ilvl="5" w:tplc="04090005" w:tentative="1">
+      <w:start w:val="1"/>
+      <w:numFmt w:val="bullet"/>
+      <w:lvlText w:val=""/>
+      <w:lvlJc w:val="left"/>
+      <w:pPr>
+        <w:ind w:left="4320" w:hanging="360"/>
+      </w:pPr>
+      <w:rPr>
+        <w:rFonts w:ascii="Wingdings" w:hAnsi="Wingdings" w:hint="default"/>
+      </w:rPr>
+    </w:lvl>
+    <w:lvl w:ilvl="6" w:tplc="04090001" w:tentative="1">
+      <w:start w:val="1"/>
+      <w:numFmt w:val="bullet"/>
+      <w:lvlText w:val=""/>
+      <w:lvlJc w:val="left"/>
+      <w:pPr>
+        <w:ind w:left="5040" w:hanging="360"/>
+      </w:pPr>
+      <w:rPr>
+        <w:rFonts w:ascii="Symbol" w:hAnsi="Symbol" w:hint="default"/>
+      </w:rPr>
+    </w:lvl>
+    <w:lvl w:ilvl="7" w:tplc="04090003" w:tentative="1">
+      <w:start w:val="1"/>
+      <w:numFmt w:val="bullet"/>
+      <w:lvlText w:val="o"/>
+      <w:lvlJc w:val="left"/>
+      <w:pPr>
+        <w:ind w:left="5760" w:hanging="360"/>
+      </w:pPr>
+      <w:rPr>
+        <w:rFonts w:ascii="Courier New" w:hAnsi="Courier New" w:cs="Courier New" w:hint="default"/>
+      </w:rPr>
+    </w:lvl>
+    <w:lvl w:ilvl="8" w:tplc="04090005" w:tentative="1">
+      <w:start w:val="1"/>
+      <w:numFmt w:val="bullet"/>
+      <w:lvlText w:val=""/>
+      <w:lvlJc w:val="left"/>
+      <w:pPr>
+        <w:ind w:left="6480" w:hanging="360"/>
+      </w:pPr>
+      <w:rPr>
+        <w:rFonts w:ascii="Wingdings" w:hAnsi="Wingdings" w:hint="default"/>
+      </w:rPr>
+    </w:lvl>
+  </w:abstractNum>
+  <w:abstractNum w:abstractNumId="1" w15:restartNumberingAfterBreak="0">
     <w:nsid w:val="078B1B8A"/>
     <w:multiLevelType w:val="hybridMultilevel"/>
     <w:tmpl w:val="4B0A551E"/>
@@ -5047,7 +6780,7 @@
       </w:rPr>
     </w:lvl>
   </w:abstractNum>
-  <w:abstractNum w:abstractNumId="1" w15:restartNumberingAfterBreak="0">
+  <w:abstractNum w:abstractNumId="2" w15:restartNumberingAfterBreak="0">
     <w:nsid w:val="0B52773C"/>
     <w:multiLevelType w:val="hybridMultilevel"/>
     <w:tmpl w:val="EAF0BBF2"/>
@@ -5160,7 +6893,7 @@
       </w:rPr>
     </w:lvl>
   </w:abstractNum>
-  <w:abstractNum w:abstractNumId="2" w15:restartNumberingAfterBreak="0">
+  <w:abstractNum w:abstractNumId="3" w15:restartNumberingAfterBreak="0">
     <w:nsid w:val="1EBD7636"/>
     <w:multiLevelType w:val="hybridMultilevel"/>
     <w:tmpl w:val="6C3C9B08"/>
@@ -5273,7 +7006,120 @@
       </w:rPr>
     </w:lvl>
   </w:abstractNum>
-  <w:abstractNum w:abstractNumId="3" w15:restartNumberingAfterBreak="0">
+  <w:abstractNum w:abstractNumId="4" w15:restartNumberingAfterBreak="0">
+    <w:nsid w:val="215B493A"/>
+    <w:multiLevelType w:val="hybridMultilevel"/>
+    <w:tmpl w:val="0F8E3FD6"/>
+    <w:lvl w:ilvl="0" w:tplc="10090001">
+      <w:start w:val="1"/>
+      <w:numFmt w:val="bullet"/>
+      <w:lvlText w:val=""/>
+      <w:lvlJc w:val="left"/>
+      <w:pPr>
+        <w:ind w:left="720" w:hanging="360"/>
+      </w:pPr>
+      <w:rPr>
+        <w:rFonts w:ascii="Symbol" w:hAnsi="Symbol" w:hint="default"/>
+      </w:rPr>
+    </w:lvl>
+    <w:lvl w:ilvl="1" w:tplc="10090003">
+      <w:start w:val="1"/>
+      <w:numFmt w:val="bullet"/>
+      <w:lvlText w:val="o"/>
+      <w:lvlJc w:val="left"/>
+      <w:pPr>
+        <w:ind w:left="1440" w:hanging="360"/>
+      </w:pPr>
+      <w:rPr>
+        <w:rFonts w:ascii="Courier New" w:hAnsi="Courier New" w:cs="Courier New" w:hint="default"/>
+      </w:rPr>
+    </w:lvl>
+    <w:lvl w:ilvl="2" w:tplc="10090005">
+      <w:start w:val="1"/>
+      <w:numFmt w:val="bullet"/>
+      <w:lvlText w:val=""/>
+      <w:lvlJc w:val="left"/>
+      <w:pPr>
+        <w:ind w:left="2160" w:hanging="360"/>
+      </w:pPr>
+      <w:rPr>
+        <w:rFonts w:ascii="Wingdings" w:hAnsi="Wingdings" w:hint="default"/>
+      </w:rPr>
+    </w:lvl>
+    <w:lvl w:ilvl="3" w:tplc="10090001">
+      <w:start w:val="1"/>
+      <w:numFmt w:val="bullet"/>
+      <w:lvlText w:val=""/>
+      <w:lvlJc w:val="left"/>
+      <w:pPr>
+        <w:ind w:left="2880" w:hanging="360"/>
+      </w:pPr>
+      <w:rPr>
+        <w:rFonts w:ascii="Symbol" w:hAnsi="Symbol" w:hint="default"/>
+      </w:rPr>
+    </w:lvl>
+    <w:lvl w:ilvl="4" w:tplc="10090003">
+      <w:start w:val="1"/>
+      <w:numFmt w:val="bullet"/>
+      <w:lvlText w:val="o"/>
+      <w:lvlJc w:val="left"/>
+      <w:pPr>
+        <w:ind w:left="3600" w:hanging="360"/>
+      </w:pPr>
+      <w:rPr>
+        <w:rFonts w:ascii="Courier New" w:hAnsi="Courier New" w:cs="Courier New" w:hint="default"/>
+      </w:rPr>
+    </w:lvl>
+    <w:lvl w:ilvl="5" w:tplc="10090005">
+      <w:start w:val="1"/>
+      <w:numFmt w:val="bullet"/>
+      <w:lvlText w:val=""/>
+      <w:lvlJc w:val="left"/>
+      <w:pPr>
+        <w:ind w:left="4320" w:hanging="360"/>
+      </w:pPr>
+      <w:rPr>
+        <w:rFonts w:ascii="Wingdings" w:hAnsi="Wingdings" w:hint="default"/>
+      </w:rPr>
+    </w:lvl>
+    <w:lvl w:ilvl="6" w:tplc="10090001">
+      <w:start w:val="1"/>
+      <w:numFmt w:val="bullet"/>
+      <w:lvlText w:val=""/>
+      <w:lvlJc w:val="left"/>
+      <w:pPr>
+        <w:ind w:left="5040" w:hanging="360"/>
+      </w:pPr>
+      <w:rPr>
+        <w:rFonts w:ascii="Symbol" w:hAnsi="Symbol" w:hint="default"/>
+      </w:rPr>
+    </w:lvl>
+    <w:lvl w:ilvl="7" w:tplc="10090003" w:tentative="1">
+      <w:start w:val="1"/>
+      <w:numFmt w:val="bullet"/>
+      <w:lvlText w:val="o"/>
+      <w:lvlJc w:val="left"/>
+      <w:pPr>
+        <w:ind w:left="5760" w:hanging="360"/>
+      </w:pPr>
+      <w:rPr>
+        <w:rFonts w:ascii="Courier New" w:hAnsi="Courier New" w:cs="Courier New" w:hint="default"/>
+      </w:rPr>
+    </w:lvl>
+    <w:lvl w:ilvl="8" w:tplc="10090005" w:tentative="1">
+      <w:start w:val="1"/>
+      <w:numFmt w:val="bullet"/>
+      <w:lvlText w:val=""/>
+      <w:lvlJc w:val="left"/>
+      <w:pPr>
+        <w:ind w:left="6480" w:hanging="360"/>
+      </w:pPr>
+      <w:rPr>
+        <w:rFonts w:ascii="Wingdings" w:hAnsi="Wingdings" w:hint="default"/>
+      </w:rPr>
+    </w:lvl>
+  </w:abstractNum>
+  <w:abstractNum w:abstractNumId="5" w15:restartNumberingAfterBreak="0">
     <w:nsid w:val="23AE027C"/>
     <w:multiLevelType w:val="hybridMultilevel"/>
     <w:tmpl w:val="D68E930C"/>
@@ -5386,7 +7232,233 @@
       </w:rPr>
     </w:lvl>
   </w:abstractNum>
-  <w:abstractNum w:abstractNumId="4" w15:restartNumberingAfterBreak="0">
+  <w:abstractNum w:abstractNumId="6" w15:restartNumberingAfterBreak="0">
+    <w:nsid w:val="2537679A"/>
+    <w:multiLevelType w:val="hybridMultilevel"/>
+    <w:tmpl w:val="7AD6EEF6"/>
+    <w:lvl w:ilvl="0" w:tplc="10090003">
+      <w:start w:val="1"/>
+      <w:numFmt w:val="bullet"/>
+      <w:lvlText w:val="o"/>
+      <w:lvlJc w:val="left"/>
+      <w:pPr>
+        <w:ind w:left="720" w:hanging="360"/>
+      </w:pPr>
+      <w:rPr>
+        <w:rFonts w:ascii="Courier New" w:hAnsi="Courier New" w:cs="Courier New" w:hint="default"/>
+      </w:rPr>
+    </w:lvl>
+    <w:lvl w:ilvl="1" w:tplc="10090003" w:tentative="1">
+      <w:start w:val="1"/>
+      <w:numFmt w:val="bullet"/>
+      <w:lvlText w:val="o"/>
+      <w:lvlJc w:val="left"/>
+      <w:pPr>
+        <w:ind w:left="1440" w:hanging="360"/>
+      </w:pPr>
+      <w:rPr>
+        <w:rFonts w:ascii="Courier New" w:hAnsi="Courier New" w:cs="Courier New" w:hint="default"/>
+      </w:rPr>
+    </w:lvl>
+    <w:lvl w:ilvl="2" w:tplc="10090005" w:tentative="1">
+      <w:start w:val="1"/>
+      <w:numFmt w:val="bullet"/>
+      <w:lvlText w:val=""/>
+      <w:lvlJc w:val="left"/>
+      <w:pPr>
+        <w:ind w:left="2160" w:hanging="360"/>
+      </w:pPr>
+      <w:rPr>
+        <w:rFonts w:ascii="Wingdings" w:hAnsi="Wingdings" w:hint="default"/>
+      </w:rPr>
+    </w:lvl>
+    <w:lvl w:ilvl="3" w:tplc="10090001" w:tentative="1">
+      <w:start w:val="1"/>
+      <w:numFmt w:val="bullet"/>
+      <w:lvlText w:val=""/>
+      <w:lvlJc w:val="left"/>
+      <w:pPr>
+        <w:ind w:left="2880" w:hanging="360"/>
+      </w:pPr>
+      <w:rPr>
+        <w:rFonts w:ascii="Symbol" w:hAnsi="Symbol" w:hint="default"/>
+      </w:rPr>
+    </w:lvl>
+    <w:lvl w:ilvl="4" w:tplc="10090003" w:tentative="1">
+      <w:start w:val="1"/>
+      <w:numFmt w:val="bullet"/>
+      <w:lvlText w:val="o"/>
+      <w:lvlJc w:val="left"/>
+      <w:pPr>
+        <w:ind w:left="3600" w:hanging="360"/>
+      </w:pPr>
+      <w:rPr>
+        <w:rFonts w:ascii="Courier New" w:hAnsi="Courier New" w:cs="Courier New" w:hint="default"/>
+      </w:rPr>
+    </w:lvl>
+    <w:lvl w:ilvl="5" w:tplc="10090005" w:tentative="1">
+      <w:start w:val="1"/>
+      <w:numFmt w:val="bullet"/>
+      <w:lvlText w:val=""/>
+      <w:lvlJc w:val="left"/>
+      <w:pPr>
+        <w:ind w:left="4320" w:hanging="360"/>
+      </w:pPr>
+      <w:rPr>
+        <w:rFonts w:ascii="Wingdings" w:hAnsi="Wingdings" w:hint="default"/>
+      </w:rPr>
+    </w:lvl>
+    <w:lvl w:ilvl="6" w:tplc="10090001" w:tentative="1">
+      <w:start w:val="1"/>
+      <w:numFmt w:val="bullet"/>
+      <w:lvlText w:val=""/>
+      <w:lvlJc w:val="left"/>
+      <w:pPr>
+        <w:ind w:left="5040" w:hanging="360"/>
+      </w:pPr>
+      <w:rPr>
+        <w:rFonts w:ascii="Symbol" w:hAnsi="Symbol" w:hint="default"/>
+      </w:rPr>
+    </w:lvl>
+    <w:lvl w:ilvl="7" w:tplc="10090003" w:tentative="1">
+      <w:start w:val="1"/>
+      <w:numFmt w:val="bullet"/>
+      <w:lvlText w:val="o"/>
+      <w:lvlJc w:val="left"/>
+      <w:pPr>
+        <w:ind w:left="5760" w:hanging="360"/>
+      </w:pPr>
+      <w:rPr>
+        <w:rFonts w:ascii="Courier New" w:hAnsi="Courier New" w:cs="Courier New" w:hint="default"/>
+      </w:rPr>
+    </w:lvl>
+    <w:lvl w:ilvl="8" w:tplc="10090005" w:tentative="1">
+      <w:start w:val="1"/>
+      <w:numFmt w:val="bullet"/>
+      <w:lvlText w:val=""/>
+      <w:lvlJc w:val="left"/>
+      <w:pPr>
+        <w:ind w:left="6480" w:hanging="360"/>
+      </w:pPr>
+      <w:rPr>
+        <w:rFonts w:ascii="Wingdings" w:hAnsi="Wingdings" w:hint="default"/>
+      </w:rPr>
+    </w:lvl>
+  </w:abstractNum>
+  <w:abstractNum w:abstractNumId="7" w15:restartNumberingAfterBreak="0">
+    <w:nsid w:val="26291C55"/>
+    <w:multiLevelType w:val="hybridMultilevel"/>
+    <w:tmpl w:val="3A4E32EA"/>
+    <w:lvl w:ilvl="0" w:tplc="10090001">
+      <w:start w:val="1"/>
+      <w:numFmt w:val="bullet"/>
+      <w:lvlText w:val=""/>
+      <w:lvlJc w:val="left"/>
+      <w:pPr>
+        <w:ind w:left="720" w:hanging="360"/>
+      </w:pPr>
+      <w:rPr>
+        <w:rFonts w:ascii="Symbol" w:hAnsi="Symbol" w:hint="default"/>
+      </w:rPr>
+    </w:lvl>
+    <w:lvl w:ilvl="1" w:tplc="10090003" w:tentative="1">
+      <w:start w:val="1"/>
+      <w:numFmt w:val="bullet"/>
+      <w:lvlText w:val="o"/>
+      <w:lvlJc w:val="left"/>
+      <w:pPr>
+        <w:ind w:left="1440" w:hanging="360"/>
+      </w:pPr>
+      <w:rPr>
+        <w:rFonts w:ascii="Courier New" w:hAnsi="Courier New" w:cs="Courier New" w:hint="default"/>
+      </w:rPr>
+    </w:lvl>
+    <w:lvl w:ilvl="2" w:tplc="10090005" w:tentative="1">
+      <w:start w:val="1"/>
+      <w:numFmt w:val="bullet"/>
+      <w:lvlText w:val=""/>
+      <w:lvlJc w:val="left"/>
+      <w:pPr>
+        <w:ind w:left="2160" w:hanging="360"/>
+      </w:pPr>
+      <w:rPr>
+        <w:rFonts w:ascii="Wingdings" w:hAnsi="Wingdings" w:hint="default"/>
+      </w:rPr>
+    </w:lvl>
+    <w:lvl w:ilvl="3" w:tplc="10090001" w:tentative="1">
+      <w:start w:val="1"/>
+      <w:numFmt w:val="bullet"/>
+      <w:lvlText w:val=""/>
+      <w:lvlJc w:val="left"/>
+      <w:pPr>
+        <w:ind w:left="2880" w:hanging="360"/>
+      </w:pPr>
+      <w:rPr>
+        <w:rFonts w:ascii="Symbol" w:hAnsi="Symbol" w:hint="default"/>
+      </w:rPr>
+    </w:lvl>
+    <w:lvl w:ilvl="4" w:tplc="10090003" w:tentative="1">
+      <w:start w:val="1"/>
+      <w:numFmt w:val="bullet"/>
+      <w:lvlText w:val="o"/>
+      <w:lvlJc w:val="left"/>
+      <w:pPr>
+        <w:ind w:left="3600" w:hanging="360"/>
+      </w:pPr>
+      <w:rPr>
+        <w:rFonts w:ascii="Courier New" w:hAnsi="Courier New" w:cs="Courier New" w:hint="default"/>
+      </w:rPr>
+    </w:lvl>
+    <w:lvl w:ilvl="5" w:tplc="10090005" w:tentative="1">
+      <w:start w:val="1"/>
+      <w:numFmt w:val="bullet"/>
+      <w:lvlText w:val=""/>
+      <w:lvlJc w:val="left"/>
+      <w:pPr>
+        <w:ind w:left="4320" w:hanging="360"/>
+      </w:pPr>
+      <w:rPr>
+        <w:rFonts w:ascii="Wingdings" w:hAnsi="Wingdings" w:hint="default"/>
+      </w:rPr>
+    </w:lvl>
+    <w:lvl w:ilvl="6" w:tplc="10090001" w:tentative="1">
+      <w:start w:val="1"/>
+      <w:numFmt w:val="bullet"/>
+      <w:lvlText w:val=""/>
+      <w:lvlJc w:val="left"/>
+      <w:pPr>
+        <w:ind w:left="5040" w:hanging="360"/>
+      </w:pPr>
+      <w:rPr>
+        <w:rFonts w:ascii="Symbol" w:hAnsi="Symbol" w:hint="default"/>
+      </w:rPr>
+    </w:lvl>
+    <w:lvl w:ilvl="7" w:tplc="10090003" w:tentative="1">
+      <w:start w:val="1"/>
+      <w:numFmt w:val="bullet"/>
+      <w:lvlText w:val="o"/>
+      <w:lvlJc w:val="left"/>
+      <w:pPr>
+        <w:ind w:left="5760" w:hanging="360"/>
+      </w:pPr>
+      <w:rPr>
+        <w:rFonts w:ascii="Courier New" w:hAnsi="Courier New" w:cs="Courier New" w:hint="default"/>
+      </w:rPr>
+    </w:lvl>
+    <w:lvl w:ilvl="8" w:tplc="10090005" w:tentative="1">
+      <w:start w:val="1"/>
+      <w:numFmt w:val="bullet"/>
+      <w:lvlText w:val=""/>
+      <w:lvlJc w:val="left"/>
+      <w:pPr>
+        <w:ind w:left="6480" w:hanging="360"/>
+      </w:pPr>
+      <w:rPr>
+        <w:rFonts w:ascii="Wingdings" w:hAnsi="Wingdings" w:hint="default"/>
+      </w:rPr>
+    </w:lvl>
+  </w:abstractNum>
+  <w:abstractNum w:abstractNumId="8" w15:restartNumberingAfterBreak="0">
     <w:nsid w:val="2C8C2DCD"/>
     <w:multiLevelType w:val="hybridMultilevel"/>
     <w:tmpl w:val="7646F11E"/>
@@ -5475,7 +7547,7 @@
       </w:pPr>
     </w:lvl>
   </w:abstractNum>
-  <w:abstractNum w:abstractNumId="5" w15:restartNumberingAfterBreak="0">
+  <w:abstractNum w:abstractNumId="9" w15:restartNumberingAfterBreak="0">
     <w:nsid w:val="36A35BBC"/>
     <w:multiLevelType w:val="hybridMultilevel"/>
     <w:tmpl w:val="1472B456"/>
@@ -5588,7 +7660,120 @@
       </w:rPr>
     </w:lvl>
   </w:abstractNum>
-  <w:abstractNum w:abstractNumId="6" w15:restartNumberingAfterBreak="0">
+  <w:abstractNum w:abstractNumId="10" w15:restartNumberingAfterBreak="0">
+    <w:nsid w:val="379F1A98"/>
+    <w:multiLevelType w:val="hybridMultilevel"/>
+    <w:tmpl w:val="E75A0E98"/>
+    <w:lvl w:ilvl="0" w:tplc="10090003">
+      <w:start w:val="1"/>
+      <w:numFmt w:val="bullet"/>
+      <w:lvlText w:val="o"/>
+      <w:lvlJc w:val="left"/>
+      <w:pPr>
+        <w:ind w:left="720" w:hanging="360"/>
+      </w:pPr>
+      <w:rPr>
+        <w:rFonts w:ascii="Courier New" w:hAnsi="Courier New" w:cs="Courier New" w:hint="default"/>
+      </w:rPr>
+    </w:lvl>
+    <w:lvl w:ilvl="1" w:tplc="10090003" w:tentative="1">
+      <w:start w:val="1"/>
+      <w:numFmt w:val="bullet"/>
+      <w:lvlText w:val="o"/>
+      <w:lvlJc w:val="left"/>
+      <w:pPr>
+        <w:ind w:left="1440" w:hanging="360"/>
+      </w:pPr>
+      <w:rPr>
+        <w:rFonts w:ascii="Courier New" w:hAnsi="Courier New" w:cs="Courier New" w:hint="default"/>
+      </w:rPr>
+    </w:lvl>
+    <w:lvl w:ilvl="2" w:tplc="10090005" w:tentative="1">
+      <w:start w:val="1"/>
+      <w:numFmt w:val="bullet"/>
+      <w:lvlText w:val=""/>
+      <w:lvlJc w:val="left"/>
+      <w:pPr>
+        <w:ind w:left="2160" w:hanging="360"/>
+      </w:pPr>
+      <w:rPr>
+        <w:rFonts w:ascii="Wingdings" w:hAnsi="Wingdings" w:hint="default"/>
+      </w:rPr>
+    </w:lvl>
+    <w:lvl w:ilvl="3" w:tplc="10090001" w:tentative="1">
+      <w:start w:val="1"/>
+      <w:numFmt w:val="bullet"/>
+      <w:lvlText w:val=""/>
+      <w:lvlJc w:val="left"/>
+      <w:pPr>
+        <w:ind w:left="2880" w:hanging="360"/>
+      </w:pPr>
+      <w:rPr>
+        <w:rFonts w:ascii="Symbol" w:hAnsi="Symbol" w:hint="default"/>
+      </w:rPr>
+    </w:lvl>
+    <w:lvl w:ilvl="4" w:tplc="10090003" w:tentative="1">
+      <w:start w:val="1"/>
+      <w:numFmt w:val="bullet"/>
+      <w:lvlText w:val="o"/>
+      <w:lvlJc w:val="left"/>
+      <w:pPr>
+        <w:ind w:left="3600" w:hanging="360"/>
+      </w:pPr>
+      <w:rPr>
+        <w:rFonts w:ascii="Courier New" w:hAnsi="Courier New" w:cs="Courier New" w:hint="default"/>
+      </w:rPr>
+    </w:lvl>
+    <w:lvl w:ilvl="5" w:tplc="10090005" w:tentative="1">
+      <w:start w:val="1"/>
+      <w:numFmt w:val="bullet"/>
+      <w:lvlText w:val=""/>
+      <w:lvlJc w:val="left"/>
+      <w:pPr>
+        <w:ind w:left="4320" w:hanging="360"/>
+      </w:pPr>
+      <w:rPr>
+        <w:rFonts w:ascii="Wingdings" w:hAnsi="Wingdings" w:hint="default"/>
+      </w:rPr>
+    </w:lvl>
+    <w:lvl w:ilvl="6" w:tplc="10090001" w:tentative="1">
+      <w:start w:val="1"/>
+      <w:numFmt w:val="bullet"/>
+      <w:lvlText w:val=""/>
+      <w:lvlJc w:val="left"/>
+      <w:pPr>
+        <w:ind w:left="5040" w:hanging="360"/>
+      </w:pPr>
+      <w:rPr>
+        <w:rFonts w:ascii="Symbol" w:hAnsi="Symbol" w:hint="default"/>
+      </w:rPr>
+    </w:lvl>
+    <w:lvl w:ilvl="7" w:tplc="10090003" w:tentative="1">
+      <w:start w:val="1"/>
+      <w:numFmt w:val="bullet"/>
+      <w:lvlText w:val="o"/>
+      <w:lvlJc w:val="left"/>
+      <w:pPr>
+        <w:ind w:left="5760" w:hanging="360"/>
+      </w:pPr>
+      <w:rPr>
+        <w:rFonts w:ascii="Courier New" w:hAnsi="Courier New" w:cs="Courier New" w:hint="default"/>
+      </w:rPr>
+    </w:lvl>
+    <w:lvl w:ilvl="8" w:tplc="10090005" w:tentative="1">
+      <w:start w:val="1"/>
+      <w:numFmt w:val="bullet"/>
+      <w:lvlText w:val=""/>
+      <w:lvlJc w:val="left"/>
+      <w:pPr>
+        <w:ind w:left="6480" w:hanging="360"/>
+      </w:pPr>
+      <w:rPr>
+        <w:rFonts w:ascii="Wingdings" w:hAnsi="Wingdings" w:hint="default"/>
+      </w:rPr>
+    </w:lvl>
+  </w:abstractNum>
+  <w:abstractNum w:abstractNumId="11" w15:restartNumberingAfterBreak="0">
     <w:nsid w:val="389451D2"/>
     <w:multiLevelType w:val="hybridMultilevel"/>
     <w:tmpl w:val="EF7AD9F2"/>
@@ -5701,7 +7886,96 @@
       </w:rPr>
     </w:lvl>
   </w:abstractNum>
-  <w:abstractNum w:abstractNumId="7" w15:restartNumberingAfterBreak="0">
+  <w:abstractNum w:abstractNumId="12" w15:restartNumberingAfterBreak="0">
+    <w:nsid w:val="3B0B4B44"/>
+    <w:multiLevelType w:val="hybridMultilevel"/>
+    <w:tmpl w:val="70EA35D8"/>
+    <w:lvl w:ilvl="0" w:tplc="10090011">
+      <w:start w:val="1"/>
+      <w:numFmt w:val="decimal"/>
+      <w:lvlText w:val="%1)"/>
+      <w:lvlJc w:val="left"/>
+      <w:pPr>
+        <w:ind w:left="720" w:hanging="360"/>
+      </w:pPr>
+      <w:rPr>
+        <w:rFonts w:hint="default"/>
+      </w:rPr>
+    </w:lvl>
+    <w:lvl w:ilvl="1" w:tplc="10090019" w:tentative="1">
+      <w:start w:val="1"/>
+      <w:numFmt w:val="lowerLetter"/>
+      <w:lvlText w:val="%2."/>
+      <w:lvlJc w:val="left"/>
+      <w:pPr>
+        <w:ind w:left="1440" w:hanging="360"/>
+      </w:pPr>
+    </w:lvl>
+    <w:lvl w:ilvl="2" w:tplc="1009001B" w:tentative="1">
+      <w:start w:val="1"/>
+      <w:numFmt w:val="lowerRoman"/>
+      <w:lvlText w:val="%3."/>
+      <w:lvlJc w:val="right"/>
+      <w:pPr>
+        <w:ind w:left="2160" w:hanging="180"/>
+      </w:pPr>
+    </w:lvl>
+    <w:lvl w:ilvl="3" w:tplc="1009000F" w:tentative="1">
+      <w:start w:val="1"/>
+      <w:numFmt w:val="decimal"/>
+      <w:lvlText w:val="%4."/>
+      <w:lvlJc w:val="left"/>
+      <w:pPr>
+        <w:ind w:left="2880" w:hanging="360"/>
+      </w:pPr>
+    </w:lvl>
+    <w:lvl w:ilvl="4" w:tplc="10090019" w:tentative="1">
+      <w:start w:val="1"/>
+      <w:numFmt w:val="lowerLetter"/>
+      <w:lvlText w:val="%5."/>
+      <w:lvlJc w:val="left"/>
+      <w:pPr>
+        <w:ind w:left="3600" w:hanging="360"/>
+      </w:pPr>
+    </w:lvl>
+    <w:lvl w:ilvl="5" w:tplc="1009001B" w:tentative="1">
+      <w:start w:val="1"/>
+      <w:numFmt w:val="lowerRoman"/>
+      <w:lvlText w:val="%6."/>
+      <w:lvlJc w:val="right"/>
+      <w:pPr>
+        <w:ind w:left="4320" w:hanging="180"/>
+      </w:pPr>
+    </w:lvl>
+    <w:lvl w:ilvl="6" w:tplc="1009000F" w:tentative="1">
+      <w:start w:val="1"/>
+      <w:numFmt w:val="decimal"/>
+      <w:lvlText w:val="%7."/>
+      <w:lvlJc w:val="left"/>
+      <w:pPr>
+        <w:ind w:left="5040" w:hanging="360"/>
+      </w:pPr>
+    </w:lvl>
+    <w:lvl w:ilvl="7" w:tplc="10090019" w:tentative="1">
+      <w:start w:val="1"/>
+      <w:numFmt w:val="lowerLetter"/>
+      <w:lvlText w:val="%8."/>
+      <w:lvlJc w:val="left"/>
+      <w:pPr>
+        <w:ind w:left="5760" w:hanging="360"/>
+      </w:pPr>
+    </w:lvl>
+    <w:lvl w:ilvl="8" w:tplc="1009001B" w:tentative="1">
+      <w:start w:val="1"/>
+      <w:numFmt w:val="lowerRoman"/>
+      <w:lvlText w:val="%9."/>
+      <w:lvlJc w:val="right"/>
+      <w:pPr>
+        <w:ind w:left="6480" w:hanging="180"/>
+      </w:pPr>
+    </w:lvl>
+  </w:abstractNum>
+  <w:abstractNum w:abstractNumId="13" w15:restartNumberingAfterBreak="0">
     <w:nsid w:val="40C177B0"/>
     <w:multiLevelType w:val="hybridMultilevel"/>
     <w:tmpl w:val="EC7E2CB6"/>
@@ -5814,7 +8088,7 @@
       </w:rPr>
     </w:lvl>
   </w:abstractNum>
-  <w:abstractNum w:abstractNumId="8" w15:restartNumberingAfterBreak="0">
+  <w:abstractNum w:abstractNumId="14" w15:restartNumberingAfterBreak="0">
     <w:nsid w:val="449245FC"/>
     <w:multiLevelType w:val="hybridMultilevel"/>
     <w:tmpl w:val="4260D092"/>
@@ -5927,7 +8201,7 @@
       </w:rPr>
     </w:lvl>
   </w:abstractNum>
-  <w:abstractNum w:abstractNumId="9" w15:restartNumberingAfterBreak="0">
+  <w:abstractNum w:abstractNumId="15" w15:restartNumberingAfterBreak="0">
     <w:nsid w:val="44AC3AF9"/>
     <w:multiLevelType w:val="hybridMultilevel"/>
     <w:tmpl w:val="6A98D896"/>
@@ -6040,7 +8314,7 @@
       </w:rPr>
     </w:lvl>
   </w:abstractNum>
-  <w:abstractNum w:abstractNumId="10" w15:restartNumberingAfterBreak="0">
+  <w:abstractNum w:abstractNumId="16" w15:restartNumberingAfterBreak="0">
     <w:nsid w:val="468F104A"/>
     <w:multiLevelType w:val="hybridMultilevel"/>
     <w:tmpl w:val="249017FE"/>
@@ -6153,7 +8427,120 @@
       </w:rPr>
     </w:lvl>
   </w:abstractNum>
-  <w:abstractNum w:abstractNumId="11" w15:restartNumberingAfterBreak="0">
+  <w:abstractNum w:abstractNumId="17" w15:restartNumberingAfterBreak="0">
+    <w:nsid w:val="47A82F36"/>
+    <w:multiLevelType w:val="hybridMultilevel"/>
+    <w:tmpl w:val="C6729A9E"/>
+    <w:lvl w:ilvl="0" w:tplc="10090001">
+      <w:start w:val="1"/>
+      <w:numFmt w:val="bullet"/>
+      <w:lvlText w:val=""/>
+      <w:lvlJc w:val="left"/>
+      <w:pPr>
+        <w:ind w:left="720" w:hanging="360"/>
+      </w:pPr>
+      <w:rPr>
+        <w:rFonts w:ascii="Symbol" w:hAnsi="Symbol" w:hint="default"/>
+      </w:rPr>
+    </w:lvl>
+    <w:lvl w:ilvl="1" w:tplc="10090003" w:tentative="1">
+      <w:start w:val="1"/>
+      <w:numFmt w:val="bullet"/>
+      <w:lvlText w:val="o"/>
+      <w:lvlJc w:val="left"/>
+      <w:pPr>
+        <w:ind w:left="1440" w:hanging="360"/>
+      </w:pPr>
+      <w:rPr>
+        <w:rFonts w:ascii="Courier New" w:hAnsi="Courier New" w:cs="Courier New" w:hint="default"/>
+      </w:rPr>
+    </w:lvl>
+    <w:lvl w:ilvl="2" w:tplc="10090005" w:tentative="1">
+      <w:start w:val="1"/>
+      <w:numFmt w:val="bullet"/>
+      <w:lvlText w:val=""/>
+      <w:lvlJc w:val="left"/>
+      <w:pPr>
+        <w:ind w:left="2160" w:hanging="360"/>
+      </w:pPr>
+      <w:rPr>
+        <w:rFonts w:ascii="Wingdings" w:hAnsi="Wingdings" w:hint="default"/>
+      </w:rPr>
+    </w:lvl>
+    <w:lvl w:ilvl="3" w:tplc="10090001" w:tentative="1">
+      <w:start w:val="1"/>
+      <w:numFmt w:val="bullet"/>
+      <w:lvlText w:val=""/>
+      <w:lvlJc w:val="left"/>
+      <w:pPr>
+        <w:ind w:left="2880" w:hanging="360"/>
+      </w:pPr>
+      <w:rPr>
+        <w:rFonts w:ascii="Symbol" w:hAnsi="Symbol" w:hint="default"/>
+      </w:rPr>
+    </w:lvl>
+    <w:lvl w:ilvl="4" w:tplc="10090003" w:tentative="1">
+      <w:start w:val="1"/>
+      <w:numFmt w:val="bullet"/>
+      <w:lvlText w:val="o"/>
+      <w:lvlJc w:val="left"/>
+      <w:pPr>
+        <w:ind w:left="3600" w:hanging="360"/>
+      </w:pPr>
+      <w:rPr>
+        <w:rFonts w:ascii="Courier New" w:hAnsi="Courier New" w:cs="Courier New" w:hint="default"/>
+      </w:rPr>
+    </w:lvl>
+    <w:lvl w:ilvl="5" w:tplc="10090005" w:tentative="1">
+      <w:start w:val="1"/>
+      <w:numFmt w:val="bullet"/>
+      <w:lvlText w:val=""/>
+      <w:lvlJc w:val="left"/>
+      <w:pPr>
+        <w:ind w:left="4320" w:hanging="360"/>
+      </w:pPr>
+      <w:rPr>
+        <w:rFonts w:ascii="Wingdings" w:hAnsi="Wingdings" w:hint="default"/>
+      </w:rPr>
+    </w:lvl>
+    <w:lvl w:ilvl="6" w:tplc="10090001" w:tentative="1">
+      <w:start w:val="1"/>
+      <w:numFmt w:val="bullet"/>
+      <w:lvlText w:val=""/>
+      <w:lvlJc w:val="left"/>
+      <w:pPr>
+        <w:ind w:left="5040" w:hanging="360"/>
+      </w:pPr>
+      <w:rPr>
+        <w:rFonts w:ascii="Symbol" w:hAnsi="Symbol" w:hint="default"/>
+      </w:rPr>
+    </w:lvl>
+    <w:lvl w:ilvl="7" w:tplc="10090003" w:tentative="1">
+      <w:start w:val="1"/>
+      <w:numFmt w:val="bullet"/>
+      <w:lvlText w:val="o"/>
+      <w:lvlJc w:val="left"/>
+      <w:pPr>
+        <w:ind w:left="5760" w:hanging="360"/>
+      </w:pPr>
+      <w:rPr>
+        <w:rFonts w:ascii="Courier New" w:hAnsi="Courier New" w:cs="Courier New" w:hint="default"/>
+      </w:rPr>
+    </w:lvl>
+    <w:lvl w:ilvl="8" w:tplc="10090005" w:tentative="1">
+      <w:start w:val="1"/>
+      <w:numFmt w:val="bullet"/>
+      <w:lvlText w:val=""/>
+      <w:lvlJc w:val="left"/>
+      <w:pPr>
+        <w:ind w:left="6480" w:hanging="360"/>
+      </w:pPr>
+      <w:rPr>
+        <w:rFonts w:ascii="Wingdings" w:hAnsi="Wingdings" w:hint="default"/>
+      </w:rPr>
+    </w:lvl>
+  </w:abstractNum>
+  <w:abstractNum w:abstractNumId="18" w15:restartNumberingAfterBreak="0">
     <w:nsid w:val="48D54BB7"/>
     <w:multiLevelType w:val="hybridMultilevel"/>
     <w:tmpl w:val="00F89A48"/>
@@ -6266,7 +8653,120 @@
       </w:rPr>
     </w:lvl>
   </w:abstractNum>
-  <w:abstractNum w:abstractNumId="12" w15:restartNumberingAfterBreak="0">
+  <w:abstractNum w:abstractNumId="19" w15:restartNumberingAfterBreak="0">
+    <w:nsid w:val="4BA70F7F"/>
+    <w:multiLevelType w:val="hybridMultilevel"/>
+    <w:tmpl w:val="D0A4E258"/>
+    <w:lvl w:ilvl="0" w:tplc="10090003">
+      <w:start w:val="1"/>
+      <w:numFmt w:val="bullet"/>
+      <w:lvlText w:val="o"/>
+      <w:lvlJc w:val="left"/>
+      <w:pPr>
+        <w:ind w:left="720" w:hanging="360"/>
+      </w:pPr>
+      <w:rPr>
+        <w:rFonts w:ascii="Courier New" w:hAnsi="Courier New" w:cs="Courier New" w:hint="default"/>
+      </w:rPr>
+    </w:lvl>
+    <w:lvl w:ilvl="1" w:tplc="10090003">
+      <w:start w:val="1"/>
+      <w:numFmt w:val="bullet"/>
+      <w:lvlText w:val="o"/>
+      <w:lvlJc w:val="left"/>
+      <w:pPr>
+        <w:ind w:left="1440" w:hanging="360"/>
+      </w:pPr>
+      <w:rPr>
+        <w:rFonts w:ascii="Courier New" w:hAnsi="Courier New" w:cs="Courier New" w:hint="default"/>
+      </w:rPr>
+    </w:lvl>
+    <w:lvl w:ilvl="2" w:tplc="10090005" w:tentative="1">
+      <w:start w:val="1"/>
+      <w:numFmt w:val="bullet"/>
+      <w:lvlText w:val=""/>
+      <w:lvlJc w:val="left"/>
+      <w:pPr>
+        <w:ind w:left="2160" w:hanging="360"/>
+      </w:pPr>
+      <w:rPr>
+        <w:rFonts w:ascii="Wingdings" w:hAnsi="Wingdings" w:hint="default"/>
+      </w:rPr>
+    </w:lvl>
+    <w:lvl w:ilvl="3" w:tplc="10090001" w:tentative="1">
+      <w:start w:val="1"/>
+      <w:numFmt w:val="bullet"/>
+      <w:lvlText w:val=""/>
+      <w:lvlJc w:val="left"/>
+      <w:pPr>
+        <w:ind w:left="2880" w:hanging="360"/>
+      </w:pPr>
+      <w:rPr>
+        <w:rFonts w:ascii="Symbol" w:hAnsi="Symbol" w:hint="default"/>
+      </w:rPr>
+    </w:lvl>
+    <w:lvl w:ilvl="4" w:tplc="10090003" w:tentative="1">
+      <w:start w:val="1"/>
+      <w:numFmt w:val="bullet"/>
+      <w:lvlText w:val="o"/>
+      <w:lvlJc w:val="left"/>
+      <w:pPr>
+        <w:ind w:left="3600" w:hanging="360"/>
+      </w:pPr>
+      <w:rPr>
+        <w:rFonts w:ascii="Courier New" w:hAnsi="Courier New" w:cs="Courier New" w:hint="default"/>
+      </w:rPr>
+    </w:lvl>
+    <w:lvl w:ilvl="5" w:tplc="10090005" w:tentative="1">
+      <w:start w:val="1"/>
+      <w:numFmt w:val="bullet"/>
+      <w:lvlText w:val=""/>
+      <w:lvlJc w:val="left"/>
+      <w:pPr>
+        <w:ind w:left="4320" w:hanging="360"/>
+      </w:pPr>
+      <w:rPr>
+        <w:rFonts w:ascii="Wingdings" w:hAnsi="Wingdings" w:hint="default"/>
+      </w:rPr>
+    </w:lvl>
+    <w:lvl w:ilvl="6" w:tplc="10090001" w:tentative="1">
+      <w:start w:val="1"/>
+      <w:numFmt w:val="bullet"/>
+      <w:lvlText w:val=""/>
+      <w:lvlJc w:val="left"/>
+      <w:pPr>
+        <w:ind w:left="5040" w:hanging="360"/>
+      </w:pPr>
+      <w:rPr>
+        <w:rFonts w:ascii="Symbol" w:hAnsi="Symbol" w:hint="default"/>
+      </w:rPr>
+    </w:lvl>
+    <w:lvl w:ilvl="7" w:tplc="10090003" w:tentative="1">
+      <w:start w:val="1"/>
+      <w:numFmt w:val="bullet"/>
+      <w:lvlText w:val="o"/>
+      <w:lvlJc w:val="left"/>
+      <w:pPr>
+        <w:ind w:left="5760" w:hanging="360"/>
+      </w:pPr>
+      <w:rPr>
+        <w:rFonts w:ascii="Courier New" w:hAnsi="Courier New" w:cs="Courier New" w:hint="default"/>
+      </w:rPr>
+    </w:lvl>
+    <w:lvl w:ilvl="8" w:tplc="10090005" w:tentative="1">
+      <w:start w:val="1"/>
+      <w:numFmt w:val="bullet"/>
+      <w:lvlText w:val=""/>
+      <w:lvlJc w:val="left"/>
+      <w:pPr>
+        <w:ind w:left="6480" w:hanging="360"/>
+      </w:pPr>
+      <w:rPr>
+        <w:rFonts w:ascii="Wingdings" w:hAnsi="Wingdings" w:hint="default"/>
+      </w:rPr>
+    </w:lvl>
+  </w:abstractNum>
+  <w:abstractNum w:abstractNumId="20" w15:restartNumberingAfterBreak="0">
     <w:nsid w:val="4D7E21FD"/>
     <w:multiLevelType w:val="hybridMultilevel"/>
     <w:tmpl w:val="2938C614"/>
@@ -6379,7 +8879,120 @@
       </w:rPr>
     </w:lvl>
   </w:abstractNum>
-  <w:abstractNum w:abstractNumId="13" w15:restartNumberingAfterBreak="0">
+  <w:abstractNum w:abstractNumId="21" w15:restartNumberingAfterBreak="0">
+    <w:nsid w:val="4EF71C12"/>
+    <w:multiLevelType w:val="hybridMultilevel"/>
+    <w:tmpl w:val="0E341C4A"/>
+    <w:lvl w:ilvl="0" w:tplc="10090001">
+      <w:start w:val="1"/>
+      <w:numFmt w:val="bullet"/>
+      <w:lvlText w:val=""/>
+      <w:lvlJc w:val="left"/>
+      <w:pPr>
+        <w:ind w:left="720" w:hanging="360"/>
+      </w:pPr>
+      <w:rPr>
+        <w:rFonts w:ascii="Symbol" w:hAnsi="Symbol" w:hint="default"/>
+      </w:rPr>
+    </w:lvl>
+    <w:lvl w:ilvl="1" w:tplc="10090003" w:tentative="1">
+      <w:start w:val="1"/>
+      <w:numFmt w:val="bullet"/>
+      <w:lvlText w:val="o"/>
+      <w:lvlJc w:val="left"/>
+      <w:pPr>
+        <w:ind w:left="1440" w:hanging="360"/>
+      </w:pPr>
+      <w:rPr>
+        <w:rFonts w:ascii="Courier New" w:hAnsi="Courier New" w:cs="Courier New" w:hint="default"/>
+      </w:rPr>
+    </w:lvl>
+    <w:lvl w:ilvl="2" w:tplc="10090005" w:tentative="1">
+      <w:start w:val="1"/>
+      <w:numFmt w:val="bullet"/>
+      <w:lvlText w:val=""/>
+      <w:lvlJc w:val="left"/>
+      <w:pPr>
+        <w:ind w:left="2160" w:hanging="360"/>
+      </w:pPr>
+      <w:rPr>
+        <w:rFonts w:ascii="Wingdings" w:hAnsi="Wingdings" w:hint="default"/>
+      </w:rPr>
+    </w:lvl>
+    <w:lvl w:ilvl="3" w:tplc="10090001" w:tentative="1">
+      <w:start w:val="1"/>
+      <w:numFmt w:val="bullet"/>
+      <w:lvlText w:val=""/>
+      <w:lvlJc w:val="left"/>
+      <w:pPr>
+        <w:ind w:left="2880" w:hanging="360"/>
+      </w:pPr>
+      <w:rPr>
+        <w:rFonts w:ascii="Symbol" w:hAnsi="Symbol" w:hint="default"/>
+      </w:rPr>
+    </w:lvl>
+    <w:lvl w:ilvl="4" w:tplc="10090003" w:tentative="1">
+      <w:start w:val="1"/>
+      <w:numFmt w:val="bullet"/>
+      <w:lvlText w:val="o"/>
+      <w:lvlJc w:val="left"/>
+      <w:pPr>
+        <w:ind w:left="3600" w:hanging="360"/>
+      </w:pPr>
+      <w:rPr>
+        <w:rFonts w:ascii="Courier New" w:hAnsi="Courier New" w:cs="Courier New" w:hint="default"/>
+      </w:rPr>
+    </w:lvl>
+    <w:lvl w:ilvl="5" w:tplc="10090005" w:tentative="1">
+      <w:start w:val="1"/>
+      <w:numFmt w:val="bullet"/>
+      <w:lvlText w:val=""/>
+      <w:lvlJc w:val="left"/>
+      <w:pPr>
+        <w:ind w:left="4320" w:hanging="360"/>
+      </w:pPr>
+      <w:rPr>
+        <w:rFonts w:ascii="Wingdings" w:hAnsi="Wingdings" w:hint="default"/>
+      </w:rPr>
+    </w:lvl>
+    <w:lvl w:ilvl="6" w:tplc="10090001" w:tentative="1">
+      <w:start w:val="1"/>
+      <w:numFmt w:val="bullet"/>
+      <w:lvlText w:val=""/>
+      <w:lvlJc w:val="left"/>
+      <w:pPr>
+        <w:ind w:left="5040" w:hanging="360"/>
+      </w:pPr>
+      <w:rPr>
+        <w:rFonts w:ascii="Symbol" w:hAnsi="Symbol" w:hint="default"/>
+      </w:rPr>
+    </w:lvl>
+    <w:lvl w:ilvl="7" w:tplc="10090003" w:tentative="1">
+      <w:start w:val="1"/>
+      <w:numFmt w:val="bullet"/>
+      <w:lvlText w:val="o"/>
+      <w:lvlJc w:val="left"/>
+      <w:pPr>
+        <w:ind w:left="5760" w:hanging="360"/>
+      </w:pPr>
+      <w:rPr>
+        <w:rFonts w:ascii="Courier New" w:hAnsi="Courier New" w:cs="Courier New" w:hint="default"/>
+      </w:rPr>
+    </w:lvl>
+    <w:lvl w:ilvl="8" w:tplc="10090005" w:tentative="1">
+      <w:start w:val="1"/>
+      <w:numFmt w:val="bullet"/>
+      <w:lvlText w:val=""/>
+      <w:lvlJc w:val="left"/>
+      <w:pPr>
+        <w:ind w:left="6480" w:hanging="360"/>
+      </w:pPr>
+      <w:rPr>
+        <w:rFonts w:ascii="Wingdings" w:hAnsi="Wingdings" w:hint="default"/>
+      </w:rPr>
+    </w:lvl>
+  </w:abstractNum>
+  <w:abstractNum w:abstractNumId="22" w15:restartNumberingAfterBreak="0">
     <w:nsid w:val="51C66DF9"/>
     <w:multiLevelType w:val="hybridMultilevel"/>
     <w:tmpl w:val="97A6669A"/>
@@ -6492,7 +9105,7 @@
       </w:rPr>
     </w:lvl>
   </w:abstractNum>
-  <w:abstractNum w:abstractNumId="14" w15:restartNumberingAfterBreak="0">
+  <w:abstractNum w:abstractNumId="23" w15:restartNumberingAfterBreak="0">
     <w:nsid w:val="52B355FA"/>
     <w:multiLevelType w:val="hybridMultilevel"/>
     <w:tmpl w:val="565435BA"/>
@@ -6605,7 +9218,7 @@
       </w:rPr>
     </w:lvl>
   </w:abstractNum>
-  <w:abstractNum w:abstractNumId="15" w15:restartNumberingAfterBreak="0">
+  <w:abstractNum w:abstractNumId="24" w15:restartNumberingAfterBreak="0">
     <w:nsid w:val="5C446029"/>
     <w:multiLevelType w:val="hybridMultilevel"/>
     <w:tmpl w:val="7E0AAD26"/>
@@ -6718,7 +9331,7 @@
       </w:rPr>
     </w:lvl>
   </w:abstractNum>
-  <w:abstractNum w:abstractNumId="16" w15:restartNumberingAfterBreak="0">
+  <w:abstractNum w:abstractNumId="25" w15:restartNumberingAfterBreak="0">
     <w:nsid w:val="61AF532E"/>
     <w:multiLevelType w:val="hybridMultilevel"/>
     <w:tmpl w:val="869ECEE0"/>
@@ -6831,7 +9444,7 @@
       </w:rPr>
     </w:lvl>
   </w:abstractNum>
-  <w:abstractNum w:abstractNumId="17" w15:restartNumberingAfterBreak="0">
+  <w:abstractNum w:abstractNumId="26" w15:restartNumberingAfterBreak="0">
     <w:nsid w:val="64A848E4"/>
     <w:multiLevelType w:val="hybridMultilevel"/>
     <w:tmpl w:val="D9AE678A"/>
@@ -6944,7 +9557,7 @@
       </w:rPr>
     </w:lvl>
   </w:abstractNum>
-  <w:abstractNum w:abstractNumId="18" w15:restartNumberingAfterBreak="0">
+  <w:abstractNum w:abstractNumId="27" w15:restartNumberingAfterBreak="0">
     <w:nsid w:val="66436638"/>
     <w:multiLevelType w:val="hybridMultilevel"/>
     <w:tmpl w:val="8D14D31E"/>
@@ -7056,7 +9669,7 @@
       </w:rPr>
     </w:lvl>
   </w:abstractNum>
-  <w:abstractNum w:abstractNumId="19" w15:restartNumberingAfterBreak="0">
+  <w:abstractNum w:abstractNumId="28" w15:restartNumberingAfterBreak="0">
     <w:nsid w:val="6CBF3B32"/>
     <w:multiLevelType w:val="hybridMultilevel"/>
     <w:tmpl w:val="D42AD086"/>
@@ -7169,7 +9782,7 @@
       </w:rPr>
     </w:lvl>
   </w:abstractNum>
-  <w:abstractNum w:abstractNumId="20" w15:restartNumberingAfterBreak="0">
+  <w:abstractNum w:abstractNumId="29" w15:restartNumberingAfterBreak="0">
     <w:nsid w:val="6E557F17"/>
     <w:multiLevelType w:val="multilevel"/>
     <w:tmpl w:val="5A9A1C78"/>
@@ -7282,7 +9895,7 @@
       </w:pPr>
     </w:lvl>
   </w:abstractNum>
-  <w:abstractNum w:abstractNumId="21" w15:restartNumberingAfterBreak="0">
+  <w:abstractNum w:abstractNumId="30" w15:restartNumberingAfterBreak="0">
     <w:nsid w:val="728066E7"/>
     <w:multiLevelType w:val="hybridMultilevel"/>
     <w:tmpl w:val="B53C52B2"/>
@@ -7395,7 +10008,7 @@
       </w:rPr>
     </w:lvl>
   </w:abstractNum>
-  <w:abstractNum w:abstractNumId="22" w15:restartNumberingAfterBreak="0">
+  <w:abstractNum w:abstractNumId="31" w15:restartNumberingAfterBreak="0">
     <w:nsid w:val="74A779A9"/>
     <w:multiLevelType w:val="hybridMultilevel"/>
     <w:tmpl w:val="58F08690"/>
@@ -7508,7 +10121,7 @@
       </w:rPr>
     </w:lvl>
   </w:abstractNum>
-  <w:abstractNum w:abstractNumId="23" w15:restartNumberingAfterBreak="0">
+  <w:abstractNum w:abstractNumId="32" w15:restartNumberingAfterBreak="0">
     <w:nsid w:val="7A9277F0"/>
     <w:multiLevelType w:val="hybridMultilevel"/>
     <w:tmpl w:val="FE943B86"/>
@@ -7621,7 +10234,7 @@
       </w:rPr>
     </w:lvl>
   </w:abstractNum>
-  <w:abstractNum w:abstractNumId="24" w15:restartNumberingAfterBreak="0">
+  <w:abstractNum w:abstractNumId="33" w15:restartNumberingAfterBreak="0">
     <w:nsid w:val="7E0979F6"/>
     <w:multiLevelType w:val="multilevel"/>
     <w:tmpl w:val="4B0C585C"/>
@@ -7771,79 +10384,106 @@
     </w:lvl>
   </w:abstractNum>
   <w:num w:numId="1">
+    <w:abstractNumId w:val="33"/>
+  </w:num>
+  <w:num w:numId="2">
+    <w:abstractNumId w:val="25"/>
+  </w:num>
+  <w:num w:numId="3">
+    <w:abstractNumId w:val="11"/>
+  </w:num>
+  <w:num w:numId="4">
+    <w:abstractNumId w:val="29"/>
+  </w:num>
+  <w:num w:numId="5">
+    <w:abstractNumId w:val="5"/>
+  </w:num>
+  <w:num w:numId="6">
+    <w:abstractNumId w:val="13"/>
+  </w:num>
+  <w:num w:numId="7">
+    <w:abstractNumId w:val="3"/>
+  </w:num>
+  <w:num w:numId="8">
+    <w:abstractNumId w:val="22"/>
+  </w:num>
+  <w:num w:numId="9">
+    <w:abstractNumId w:val="15"/>
+  </w:num>
+  <w:num w:numId="10">
+    <w:abstractNumId w:val="14"/>
+  </w:num>
+  <w:num w:numId="11">
+    <w:abstractNumId w:val="1"/>
+  </w:num>
+  <w:num w:numId="12">
+    <w:abstractNumId w:val="31"/>
+  </w:num>
+  <w:num w:numId="13">
+    <w:abstractNumId w:val="32"/>
+  </w:num>
+  <w:num w:numId="14">
+    <w:abstractNumId w:val="20"/>
+  </w:num>
+  <w:num w:numId="15">
+    <w:abstractNumId w:val="23"/>
+  </w:num>
+  <w:num w:numId="16">
+    <w:abstractNumId w:val="27"/>
+  </w:num>
+  <w:num w:numId="17">
+    <w:abstractNumId w:val="2"/>
+  </w:num>
+  <w:num w:numId="18">
+    <w:abstractNumId w:val="16"/>
+  </w:num>
+  <w:num w:numId="19">
+    <w:abstractNumId w:val="18"/>
+  </w:num>
+  <w:num w:numId="20">
     <w:abstractNumId w:val="24"/>
   </w:num>
-  <w:num w:numId="2">
-    <w:abstractNumId w:val="16"/>
+  <w:num w:numId="21">
+    <w:abstractNumId w:val="26"/>
   </w:num>
-  <w:num w:numId="3">
+  <w:num w:numId="22">
+    <w:abstractNumId w:val="9"/>
+  </w:num>
+  <w:num w:numId="23">
+    <w:abstractNumId w:val="8"/>
+  </w:num>
+  <w:num w:numId="24">
+    <w:abstractNumId w:val="30"/>
+  </w:num>
+  <w:num w:numId="25">
+    <w:abstractNumId w:val="28"/>
+  </w:num>
+  <w:num w:numId="26">
+    <w:abstractNumId w:val="4"/>
+  </w:num>
+  <w:num w:numId="27">
+    <w:abstractNumId w:val="21"/>
+  </w:num>
+  <w:num w:numId="28">
+    <w:abstractNumId w:val="12"/>
+  </w:num>
+  <w:num w:numId="29">
+    <w:abstractNumId w:val="17"/>
+  </w:num>
+  <w:num w:numId="30">
+    <w:abstractNumId w:val="19"/>
+  </w:num>
+  <w:num w:numId="31">
     <w:abstractNumId w:val="6"/>
   </w:num>
-  <w:num w:numId="4">
-    <w:abstractNumId w:val="20"/>
+  <w:num w:numId="32">
+    <w:abstractNumId w:val="0"/>
   </w:num>
-  <w:num w:numId="5">
-    <w:abstractNumId w:val="3"/>
-  </w:num>
-  <w:num w:numId="6">
+  <w:num w:numId="33">
     <w:abstractNumId w:val="7"/>
   </w:num>
-  <w:num w:numId="7">
-    <w:abstractNumId w:val="2"/>
-  </w:num>
-  <w:num w:numId="8">
-    <w:abstractNumId w:val="13"/>
-  </w:num>
-  <w:num w:numId="9">
-    <w:abstractNumId w:val="9"/>
-  </w:num>
-  <w:num w:numId="10">
-    <w:abstractNumId w:val="8"/>
-  </w:num>
-  <w:num w:numId="11">
-    <w:abstractNumId w:val="0"/>
-  </w:num>
-  <w:num w:numId="12">
-    <w:abstractNumId w:val="22"/>
-  </w:num>
-  <w:num w:numId="13">
-    <w:abstractNumId w:val="23"/>
-  </w:num>
-  <w:num w:numId="14">
-    <w:abstractNumId w:val="12"/>
-  </w:num>
-  <w:num w:numId="15">
-    <w:abstractNumId w:val="14"/>
-  </w:num>
-  <w:num w:numId="16">
-    <w:abstractNumId w:val="18"/>
-  </w:num>
-  <w:num w:numId="17">
-    <w:abstractNumId w:val="1"/>
-  </w:num>
-  <w:num w:numId="18">
+  <w:num w:numId="34">
     <w:abstractNumId w:val="10"/>
-  </w:num>
-  <w:num w:numId="19">
-    <w:abstractNumId w:val="11"/>
-  </w:num>
-  <w:num w:numId="20">
-    <w:abstractNumId w:val="15"/>
-  </w:num>
-  <w:num w:numId="21">
-    <w:abstractNumId w:val="17"/>
-  </w:num>
-  <w:num w:numId="22">
-    <w:abstractNumId w:val="5"/>
-  </w:num>
-  <w:num w:numId="23">
-    <w:abstractNumId w:val="4"/>
-  </w:num>
-  <w:num w:numId="24">
-    <w:abstractNumId w:val="21"/>
-  </w:num>
-  <w:num w:numId="25">
-    <w:abstractNumId w:val="19"/>
   </w:num>
 </w:numbering>
 </file>
@@ -8884,7 +11524,7 @@
 </file>
 
 <file path=customXml/itemProps1.xml><?xml version="1.0" encoding="utf-8"?>
-<ds:datastoreItem xmlns:ds="http://schemas.openxmlformats.org/officeDocument/2006/customXml" ds:itemID="{E84F2027-8692-47F0-A8FF-5E6350BA3144}">
+<ds:datastoreItem xmlns:ds="http://schemas.openxmlformats.org/officeDocument/2006/customXml" ds:itemID="{485A2181-74AA-4863-8076-43966A046EBB}">
   <ds:schemaRefs>
     <ds:schemaRef ds:uri="http://schemas.openxmlformats.org/officeDocument/2006/bibliography"/>
   </ds:schemaRefs>

</xml_diff>

<commit_message>
visualization file, save before making some more major changes
</commit_message>
<xml_diff>
--- a/notes/RSF lab notebook.docx
+++ b/notes/RSF lab notebook.docx
@@ -78,15 +78,7 @@
     <w:p/>
     <w:p>
       <w:r>
-        <w:t xml:space="preserve">&gt; </w:t>
-      </w:r>
-      <w:proofErr w:type="spellStart"/>
-      <w:r>
-        <w:t>nano</w:t>
-      </w:r>
-      <w:proofErr w:type="spellEnd"/>
-      <w:r>
-        <w:t xml:space="preserve"> file.txt    } open in a text editor</w:t>
+        <w:t>&gt; nano file.txt    } open in a text editor</w:t>
       </w:r>
     </w:p>
     <w:p>
@@ -221,27 +213,7 @@
           <w:szCs w:val="20"/>
           <w:lang w:eastAsia="en-CA"/>
         </w:rPr>
-        <w:t>git reset HEAD -- &lt;</w:t>
-      </w:r>
-      <w:proofErr w:type="spellStart"/>
-      <w:r>
-        <w:rPr>
-          <w:rFonts w:ascii="Courier New" w:eastAsia="Times New Roman" w:hAnsi="Courier New" w:cs="Courier New"/>
-          <w:sz w:val="20"/>
-          <w:szCs w:val="20"/>
-          <w:lang w:eastAsia="en-CA"/>
-        </w:rPr>
-        <w:t>directoryName</w:t>
-      </w:r>
-      <w:proofErr w:type="spellEnd"/>
-      <w:r>
-        <w:rPr>
-          <w:rFonts w:ascii="Courier New" w:eastAsia="Times New Roman" w:hAnsi="Courier New" w:cs="Courier New"/>
-          <w:sz w:val="20"/>
-          <w:szCs w:val="20"/>
-          <w:lang w:eastAsia="en-CA"/>
-        </w:rPr>
-        <w:t>&gt;</w:t>
+        <w:t>git reset HEAD -- &lt;directoryName&gt;</w:t>
       </w:r>
     </w:p>
     <w:p/>
@@ -285,27 +257,7 @@
           <w:szCs w:val="20"/>
           <w:lang w:eastAsia="en-CA"/>
         </w:rPr>
-        <w:t xml:space="preserve">$ git </w:t>
-      </w:r>
-      <w:proofErr w:type="spellStart"/>
-      <w:r>
-        <w:rPr>
-          <w:rFonts w:ascii="Courier New" w:eastAsia="Times New Roman" w:hAnsi="Courier New" w:cs="Courier New"/>
-          <w:sz w:val="20"/>
-          <w:szCs w:val="20"/>
-          <w:lang w:eastAsia="en-CA"/>
-        </w:rPr>
-        <w:t>rm</w:t>
-      </w:r>
-      <w:proofErr w:type="spellEnd"/>
-      <w:r>
-        <w:rPr>
-          <w:rFonts w:ascii="Courier New" w:eastAsia="Times New Roman" w:hAnsi="Courier New" w:cs="Courier New"/>
-          <w:sz w:val="20"/>
-          <w:szCs w:val="20"/>
-          <w:lang w:eastAsia="en-CA"/>
-        </w:rPr>
-        <w:t xml:space="preserve"> -r --cached .</w:t>
+        <w:t>$ git rm -r --cached .</w:t>
       </w:r>
     </w:p>
     <w:p>
@@ -734,15 +686,7 @@
         <w:t xml:space="preserve">I’m interested to try writing my manuscript as an r markdown file. </w:t>
       </w:r>
       <w:r>
-        <w:t xml:space="preserve">One of the biggest barriers seems to be sharing with collaborators, but apparently </w:t>
-      </w:r>
-      <w:proofErr w:type="spellStart"/>
-      <w:r>
-        <w:t>rmd</w:t>
-      </w:r>
-      <w:proofErr w:type="spellEnd"/>
-      <w:r>
-        <w:t xml:space="preserve"> files can be knit as a word document: </w:t>
+        <w:t xml:space="preserve">One of the biggest barriers seems to be sharing with collaborators, but apparently rmd files can be knit as a word document: </w:t>
       </w:r>
       <w:r>
         <w:t>https://rmarkdown.rstudio.com/articles_docx.html</w:t>
@@ -1007,25 +951,12 @@
     </w:p>
     <w:p>
       <w:r>
-        <w:t xml:space="preserve">-Could use GUI or Bash. I think for now I will use Bash since that’s what I learned before and what I know I have good instructions for. Maybe when I’m ready I can write down a list of the commands that I would use regularly when committing </w:t>
-      </w:r>
-      <w:proofErr w:type="spellStart"/>
-      <w:r>
-        <w:t>etc</w:t>
-      </w:r>
-      <w:proofErr w:type="spellEnd"/>
-    </w:p>
-    <w:p>
-      <w:r>
-        <w:t>-Created a .</w:t>
-      </w:r>
-      <w:proofErr w:type="spellStart"/>
-      <w:r>
-        <w:t>gitignore</w:t>
-      </w:r>
-      <w:proofErr w:type="spellEnd"/>
-      <w:r>
-        <w:t xml:space="preserve"> file. Set it up to ignore everything that is in the “data” folder</w:t>
+        <w:t>-Could use GUI or Bash. I think for now I will use Bash since that’s what I learned before and what I know I have good instructions for. Maybe when I’m ready I can write down a list of the commands that I would use regularly when committing etc</w:t>
+      </w:r>
+    </w:p>
+    <w:p>
+      <w:r>
+        <w:t>-Created a .gitignore file. Set it up to ignore everything that is in the “data” folder</w:t>
       </w:r>
     </w:p>
     <w:p>
@@ -1052,25 +983,7 @@
           <w:sz w:val="18"/>
           <w:szCs w:val="18"/>
         </w:rPr>
-        <w:t>warning: LF will be replaced by CRLF in .</w:t>
-      </w:r>
-      <w:proofErr w:type="spellStart"/>
-      <w:r>
-        <w:rPr>
-          <w:rFonts w:ascii="Lucida Console" w:hAnsi="Lucida Console" w:cs="Lucida Console"/>
-          <w:sz w:val="18"/>
-          <w:szCs w:val="18"/>
-        </w:rPr>
-        <w:t>Rhistory</w:t>
-      </w:r>
-      <w:proofErr w:type="spellEnd"/>
-      <w:r>
-        <w:rPr>
-          <w:rFonts w:ascii="Lucida Console" w:hAnsi="Lucida Console" w:cs="Lucida Console"/>
-          <w:sz w:val="18"/>
-          <w:szCs w:val="18"/>
-        </w:rPr>
-        <w:t>.</w:t>
+        <w:t>warning: LF will be replaced by CRLF in .Rhistory.</w:t>
       </w:r>
     </w:p>
     <w:p>
@@ -1097,15 +1010,7 @@
     <w:p/>
     <w:p>
       <w:r>
-        <w:t xml:space="preserve">-set up and connected folder to a </w:t>
-      </w:r>
-      <w:proofErr w:type="spellStart"/>
-      <w:r>
-        <w:t>github</w:t>
-      </w:r>
-      <w:proofErr w:type="spellEnd"/>
-      <w:r>
-        <w:t xml:space="preserve"> repository</w:t>
+        <w:t>-set up and connected folder to a github repository</w:t>
       </w:r>
     </w:p>
     <w:p>
@@ -1269,15 +1174,7 @@
         <w:t xml:space="preserve"> files starting with ~ </w:t>
       </w:r>
       <w:r>
-        <w:t>and .</w:t>
-      </w:r>
-      <w:proofErr w:type="spellStart"/>
-      <w:r>
-        <w:t>Rproj.user</w:t>
-      </w:r>
-      <w:proofErr w:type="spellEnd"/>
-      <w:r>
-        <w:t xml:space="preserve"> to my git ignore file</w:t>
+        <w:t>and .Rproj.user to my git ignore file</w:t>
       </w:r>
     </w:p>
     <w:p>
@@ -1288,15 +1185,7 @@
         <w:t>comparing</w:t>
       </w:r>
       <w:r>
-        <w:t xml:space="preserve"> version of .</w:t>
-      </w:r>
-      <w:proofErr w:type="spellStart"/>
-      <w:r>
-        <w:t>docx</w:t>
-      </w:r>
-      <w:proofErr w:type="spellEnd"/>
-      <w:r>
-        <w:t xml:space="preserve"> files within git more useful. Not 100% sure if it worked or if it matters. Instructions found here: </w:t>
+        <w:t xml:space="preserve"> version of .docx files within git more useful. Not 100% sure if it worked or if it matters. Instructions found here: </w:t>
       </w:r>
     </w:p>
     <w:p>
@@ -1458,13 +1347,8 @@
         <w:t>th</w:t>
       </w:r>
       <w:r>
-        <w:t xml:space="preserve"> floor, Carleton physics, ECCC supercomputers, </w:t>
-      </w:r>
-      <w:proofErr w:type="spellStart"/>
-      <w:r>
-        <w:t>ACEnet</w:t>
-      </w:r>
-      <w:proofErr w:type="spellEnd"/>
+        <w:t xml:space="preserve"> floor, Carleton physics, ECCC supercomputers, ACEnet</w:t>
+      </w:r>
     </w:p>
     <w:p>
       <w:r>
@@ -1518,28 +1402,12 @@
     </w:p>
     <w:p>
       <w:r>
-        <w:t xml:space="preserve">-fixing mistakes (species in wrong group </w:t>
-      </w:r>
-      <w:proofErr w:type="spellStart"/>
-      <w:r>
-        <w:t>etc</w:t>
-      </w:r>
-      <w:proofErr w:type="spellEnd"/>
-      <w:r>
-        <w:t>)</w:t>
-      </w:r>
-    </w:p>
-    <w:p>
-      <w:r>
-        <w:t xml:space="preserve">-trying to edit </w:t>
-      </w:r>
-      <w:proofErr w:type="spellStart"/>
-      <w:r>
-        <w:t>mutate_cond</w:t>
-      </w:r>
-      <w:proofErr w:type="spellEnd"/>
-      <w:r>
-        <w:t xml:space="preserve"> function so that it would work with NA values. The test script I made suggested to me that it didn’t work the way I thought it did. Did not figure this out. </w:t>
+        <w:t>-fixing mistakes (species in wrong group etc)</w:t>
+      </w:r>
+    </w:p>
+    <w:p>
+      <w:r>
+        <w:t xml:space="preserve">-trying to edit mutate_cond function so that it would work with NA values. The test script I made suggested to me that it didn’t work the way I thought it did. Did not figure this out. </w:t>
       </w:r>
     </w:p>
     <w:p/>
@@ -1620,15 +1488,7 @@
     </w:p>
     <w:p>
       <w:r>
-        <w:t xml:space="preserve">-SIR 38D isn’t in any of the GIS files. Would be useful to write a script to match </w:t>
-      </w:r>
-      <w:proofErr w:type="spellStart"/>
-      <w:r>
-        <w:t>gis</w:t>
-      </w:r>
-      <w:proofErr w:type="spellEnd"/>
-      <w:r>
-        <w:t xml:space="preserve"> files with </w:t>
+        <w:t xml:space="preserve">-SIR 38D isn’t in any of the GIS files. Would be useful to write a script to match gis files with </w:t>
       </w:r>
       <w:r>
         <w:t>excel file plots to see where they match up</w:t>
@@ -1736,15 +1596,7 @@
         <w:t>***</w:t>
       </w:r>
       <w:r>
-        <w:t xml:space="preserve">This video about </w:t>
-      </w:r>
-      <w:proofErr w:type="spellStart"/>
-      <w:r>
-        <w:t>tidyverse</w:t>
-      </w:r>
-      <w:proofErr w:type="spellEnd"/>
-      <w:r>
-        <w:t xml:space="preserve"> tricks looks worthwhile: </w:t>
+        <w:t xml:space="preserve">This video about tidyverse tricks looks worthwhile: </w:t>
       </w:r>
       <w:hyperlink r:id="rId14" w:history="1">
         <w:r>
@@ -1868,15 +1720,7 @@
         </w:numPr>
       </w:pPr>
       <w:r>
-        <w:t xml:space="preserve">Wednesday: Review </w:t>
-      </w:r>
-      <w:proofErr w:type="spellStart"/>
-      <w:r>
-        <w:t>ecography</w:t>
-      </w:r>
-      <w:proofErr w:type="spellEnd"/>
-      <w:r>
-        <w:t xml:space="preserve"> paper – 1 day</w:t>
+        <w:t>Wednesday: Review ecography paper – 1 day</w:t>
       </w:r>
     </w:p>
     <w:p>
@@ -2114,14 +1958,12 @@
       <w:r>
         <w:t xml:space="preserve">read through revisions, </w:t>
       </w:r>
-      <w:proofErr w:type="spellStart"/>
       <w:r>
         <w:rPr>
           <w:strike/>
         </w:rPr>
         <w:t>TAing</w:t>
       </w:r>
-      <w:proofErr w:type="spellEnd"/>
     </w:p>
     <w:p>
       <w:r>
@@ -2211,15 +2053,7 @@
     <w:p/>
     <w:p>
       <w:r>
-        <w:t xml:space="preserve">-did some stuff for </w:t>
-      </w:r>
-      <w:proofErr w:type="spellStart"/>
-      <w:r>
-        <w:t>TAing</w:t>
-      </w:r>
-      <w:proofErr w:type="spellEnd"/>
-      <w:r>
-        <w:t xml:space="preserve"> on Mon, Wed. On Tuesday I did a bunch of little tasks that built up while I was working on the review during the previous week. On Thursday I stayed home sick and read the path analysis book. On Friday I worked on sketch of hypotheses document, did my prep for the discussion group.</w:t>
+        <w:t>-did some stuff for TAing on Mon, Wed. On Tuesday I did a bunch of little tasks that built up while I was working on the review during the previous week. On Thursday I stayed home sick and read the path analysis book. On Friday I worked on sketch of hypotheses document, did my prep for the discussion group.</w:t>
       </w:r>
     </w:p>
     <w:p/>
@@ -2351,15 +2185,7 @@
     </w:p>
     <w:p>
       <w:r>
-        <w:t xml:space="preserve">-looked at the ENM course that Debbie sent me. I’m at 40 </w:t>
-      </w:r>
-      <w:proofErr w:type="spellStart"/>
-      <w:r>
-        <w:t>mins</w:t>
-      </w:r>
-      <w:proofErr w:type="spellEnd"/>
-      <w:r>
-        <w:t xml:space="preserve"> in the 1</w:t>
+        <w:t>-looked at the ENM course that Debbie sent me. I’m at 40 mins in the 1</w:t>
       </w:r>
       <w:r>
         <w:rPr>
@@ -2544,16 +2370,8 @@
           <w:strike/>
         </w:rPr>
         <w:lastRenderedPageBreak/>
-        <w:t xml:space="preserve">-write an email to richard </w:t>
-      </w:r>
-      <w:proofErr w:type="spellStart"/>
-      <w:r>
-        <w:rPr>
-          <w:strike/>
-        </w:rPr>
-        <w:t>pearson</w:t>
-      </w:r>
-      <w:proofErr w:type="spellEnd"/>
+        <w:t>-write an email to richard pearson</w:t>
+      </w:r>
       <w:r>
         <w:rPr>
           <w:strike/>
@@ -2595,67 +2413,51 @@
           <w:b/>
           <w:sz w:val="24"/>
         </w:rPr>
-        <w:t xml:space="preserve">SUPPLEMENTAL MATERIALS (for raster </w:t>
-      </w:r>
-      <w:proofErr w:type="spellStart"/>
-      <w:r>
+        <w:t>SUPPLEMENTAL MATERIALS (for raster cavm map)</w:t>
+      </w:r>
+    </w:p>
+    <w:p>
+      <w:pPr>
         <w:rPr>
           <w:b/>
           <w:sz w:val="24"/>
         </w:rPr>
-        <w:t>cavm</w:t>
-      </w:r>
-      <w:proofErr w:type="spellEnd"/>
-      <w:r>
+      </w:pPr>
+    </w:p>
+    <w:p>
+      <w:r>
+        <w:t>Table S1. Detailed legend for Raster Circumpolar Arctic Vegetation Map</w:t>
+      </w:r>
+      <w:r>
+        <w:t xml:space="preserve">. Species authority is the Circumpolar Artic Flora and Fauna (CAFF) Group’s Pan-Arctic Species List (PASL) </w:t>
+      </w:r>
+      <w:r>
+        <w:t>(Walker et al 2016)</w:t>
+      </w:r>
+    </w:p>
+    <w:p/>
+    <w:p/>
+    <w:p>
+      <w:r>
+        <w:t>Idea: In this notebook, I should make notes about what I made notes about that day and where I stored them, so that at least I can find everything that I’ve been thinking about</w:t>
+      </w:r>
+    </w:p>
+    <w:p>
+      <w:r>
+        <w:t>Is this too much work?</w:t>
+      </w:r>
+    </w:p>
+    <w:p/>
+    <w:p/>
+    <w:p>
+      <w:pPr>
         <w:rPr>
           <w:b/>
-          <w:sz w:val="24"/>
-        </w:rPr>
-        <w:t xml:space="preserve"> map)</w:t>
-      </w:r>
-    </w:p>
-    <w:p>
-      <w:pPr>
+        </w:rPr>
+      </w:pPr>
+      <w:r>
         <w:rPr>
           <w:b/>
-          <w:sz w:val="24"/>
-        </w:rPr>
-      </w:pPr>
-    </w:p>
-    <w:p>
-      <w:r>
-        <w:t>Table S1. Detailed legend for Raster Circumpolar Arctic Vegetation Map</w:t>
-      </w:r>
-      <w:r>
-        <w:t xml:space="preserve">. Species authority is the Circumpolar Artic Flora and Fauna (CAFF) Group’s Pan-Arctic Species List (PASL) </w:t>
-      </w:r>
-      <w:r>
-        <w:t>(Walker et al 2016)</w:t>
-      </w:r>
-    </w:p>
-    <w:p/>
-    <w:p/>
-    <w:p>
-      <w:r>
-        <w:t>Idea: In this notebook, I should make notes about what I made notes about that day and where I stored them, so that at least I can find everything that I’ve been thinking about</w:t>
-      </w:r>
-    </w:p>
-    <w:p>
-      <w:r>
-        <w:t>Is this too much work?</w:t>
-      </w:r>
-    </w:p>
-    <w:p/>
-    <w:p/>
-    <w:p>
-      <w:pPr>
-        <w:rPr>
-          <w:b/>
-        </w:rPr>
-      </w:pPr>
-      <w:r>
-        <w:rPr>
-          <w:b/>
         </w:rPr>
         <w:t>Conclusions of meeting with Paul on March 20</w:t>
       </w:r>
@@ -2676,124 +2478,96 @@
       </w:r>
     </w:p>
     <w:p>
-      <w:proofErr w:type="spellStart"/>
-      <w:r>
-        <w:t>Ciscob</w:t>
-      </w:r>
-      <w:proofErr w:type="spellEnd"/>
+      <w:r>
+        <w:t>Ciscob anyconnect</w:t>
+      </w:r>
+    </w:p>
+    <w:p>
+      <w:r>
+        <w:t>Gov password</w:t>
+      </w:r>
+    </w:p>
+    <w:p>
+      <w:r>
+        <w:t>Enter email with ec.gc.ca</w:t>
+      </w:r>
+    </w:p>
+    <w:p>
+      <w:r>
+        <w:t>Say I agree</w:t>
+      </w:r>
+    </w:p>
+    <w:p>
+      <w:r>
+        <w:t>An option the prevents when physically connect (later), after done setting stuff up and downloading</w:t>
+      </w:r>
+    </w:p>
+    <w:p/>
+    <w:p/>
+    <w:p>
+      <w:r>
+        <w:t>Paul – get advice from other people on remote sensing and sdm stuff would be a good idea. Suggested Karine mallard (?), Cheryl Johnson etc</w:t>
+      </w:r>
+    </w:p>
+    <w:p/>
+    <w:p/>
+    <w:p>
+      <w:r>
+        <w:t>Talk to Laurent about Landcover data, and status of the GIS coordinate stuff. Says one of us should tell him to switch to that if that’s what I need to progress</w:t>
+      </w:r>
+    </w:p>
+    <w:p>
+      <w:r>
+        <w:t>-and ask him what is john doing to see if it’s similar to what I’m doing</w:t>
+      </w:r>
+    </w:p>
+    <w:p/>
+    <w:p/>
+    <w:p>
+      <w:pPr>
+        <w:pStyle w:val="Heading2"/>
+      </w:pPr>
+      <w:r>
+        <w:t>Getting back into the PRISM R prep</w:t>
+      </w:r>
+    </w:p>
+    <w:p>
+      <w:r>
+        <w:t xml:space="preserve">-What are the NA’s in the PRISM quality column? Why don’t they have a quality? </w:t>
+      </w:r>
+    </w:p>
+    <w:p>
+      <w:r>
+        <w:t>-I removed 2 years (1996 PCI, 2019). I might want to add these back in if I’m trying to verify the coordinates of all plots</w:t>
+      </w:r>
+      <w:r>
+        <w:t xml:space="preserve">. There might be other paring down that I might want to remove. </w:t>
+      </w:r>
+    </w:p>
+    <w:p>
+      <w:r>
+        <w:t>---look at what Scott published with the PRISM data</w:t>
+      </w:r>
       <w:r>
         <w:t xml:space="preserve"> </w:t>
       </w:r>
-      <w:proofErr w:type="spellStart"/>
-      <w:r>
-        <w:t>anyconnect</w:t>
-      </w:r>
-      <w:proofErr w:type="spellEnd"/>
-    </w:p>
-    <w:p>
-      <w:proofErr w:type="spellStart"/>
-      <w:r>
-        <w:t>Gov</w:t>
-      </w:r>
-      <w:proofErr w:type="spellEnd"/>
-      <w:r>
-        <w:t xml:space="preserve"> password</w:t>
-      </w:r>
-    </w:p>
-    <w:p>
-      <w:r>
-        <w:t>Enter email with ec.gc.ca</w:t>
-      </w:r>
-    </w:p>
-    <w:p>
-      <w:r>
-        <w:t>Say I agree</w:t>
-      </w:r>
-    </w:p>
-    <w:p>
-      <w:r>
-        <w:t>An option the prevents when physically connect (later), after done setting stuff up and downloading</w:t>
-      </w:r>
-    </w:p>
-    <w:p/>
-    <w:p/>
-    <w:p>
-      <w:r>
-        <w:t xml:space="preserve">Paul – get advice from other people on remote sensing and </w:t>
-      </w:r>
-      <w:proofErr w:type="spellStart"/>
-      <w:r>
-        <w:t>sdm</w:t>
-      </w:r>
-      <w:proofErr w:type="spellEnd"/>
-      <w:r>
-        <w:t xml:space="preserve"> stuff would be a good idea. Suggested Karine mallard (?), Cheryl Johnson </w:t>
-      </w:r>
-      <w:proofErr w:type="spellStart"/>
-      <w:r>
-        <w:t>etc</w:t>
-      </w:r>
-      <w:proofErr w:type="spellEnd"/>
-    </w:p>
-    <w:p/>
-    <w:p/>
-    <w:p>
-      <w:r>
-        <w:t>Talk to Laurent about Landcover data, and status of the GIS coordinate stuff. Says one of us should tell him to switch to that if that’s what I need to progress</w:t>
-      </w:r>
-    </w:p>
-    <w:p>
-      <w:r>
-        <w:t>-and ask him what is john doing to see if it’s similar to what I’m doing</w:t>
-      </w:r>
-    </w:p>
-    <w:p/>
+    </w:p>
+    <w:p/>
+    <w:p/>
+    <w:p>
+      <w:pPr>
+        <w:pStyle w:val="Heading1"/>
+      </w:pPr>
+      <w:r>
+        <w:t>Week of March 23</w:t>
+      </w:r>
+    </w:p>
     <w:p/>
     <w:p>
       <w:pPr>
         <w:pStyle w:val="Heading2"/>
       </w:pPr>
       <w:r>
-        <w:t>Getting back into the PRISM R prep</w:t>
-      </w:r>
-    </w:p>
-    <w:p>
-      <w:r>
-        <w:t xml:space="preserve">-What are the NA’s in the PRISM quality column? Why don’t they have a quality? </w:t>
-      </w:r>
-    </w:p>
-    <w:p>
-      <w:r>
-        <w:t>-I removed 2 years (1996 PCI, 2019). I might want to add these back in if I’m trying to verify the coordinates of all plots</w:t>
-      </w:r>
-      <w:r>
-        <w:t xml:space="preserve">. There might be other paring down that I might want to remove. </w:t>
-      </w:r>
-    </w:p>
-    <w:p>
-      <w:r>
-        <w:t>---look at what Scott published with the PRISM data</w:t>
-      </w:r>
-      <w:r>
-        <w:t xml:space="preserve"> </w:t>
-      </w:r>
-    </w:p>
-    <w:p/>
-    <w:p/>
-    <w:p>
-      <w:pPr>
-        <w:pStyle w:val="Heading1"/>
-      </w:pPr>
-      <w:r>
-        <w:t>Week of March 23</w:t>
-      </w:r>
-    </w:p>
-    <w:p/>
-    <w:p>
-      <w:pPr>
-        <w:pStyle w:val="Heading2"/>
-      </w:pPr>
-      <w:r>
         <w:t>Monday</w:t>
       </w:r>
     </w:p>
@@ -2864,15 +2638,7 @@
     <w:p>
       <w:r>
         <w:lastRenderedPageBreak/>
-        <w:t xml:space="preserve">-when reading johns notes on PRISM 2 (on </w:t>
-      </w:r>
-      <w:proofErr w:type="spellStart"/>
-      <w:r>
-        <w:t>dropbox</w:t>
-      </w:r>
-      <w:proofErr w:type="spellEnd"/>
-      <w:r>
-        <w:t>), it seems to be that the good/medium/poor classification system isn’t as clear as they make it out to be. I wonder if my model based approach could be less subjective than this?</w:t>
+        <w:t>-when reading johns notes on PRISM 2 (on dropbox), it seems to be that the good/medium/poor classification system isn’t as clear as they make it out to be. I wonder if my model based approach could be less subjective than this?</w:t>
       </w:r>
     </w:p>
     <w:p/>
@@ -2913,35 +2679,7 @@
           <w:strike/>
         </w:rPr>
         <w:tab/>
-        <w:t xml:space="preserve">-what coordinate system are all the </w:t>
-      </w:r>
-      <w:proofErr w:type="spellStart"/>
-      <w:r>
-        <w:rPr>
-          <w:strike/>
-        </w:rPr>
-        <w:t>tyler</w:t>
-      </w:r>
-      <w:proofErr w:type="spellEnd"/>
-      <w:r>
-        <w:rPr>
-          <w:strike/>
-        </w:rPr>
-        <w:t xml:space="preserve"> </w:t>
-      </w:r>
-      <w:proofErr w:type="spellStart"/>
-      <w:r>
-        <w:rPr>
-          <w:strike/>
-        </w:rPr>
-        <w:t>gis</w:t>
-      </w:r>
-      <w:proofErr w:type="spellEnd"/>
-      <w:r>
-        <w:rPr>
-          <w:strike/>
-        </w:rPr>
-        <w:t xml:space="preserve"> files in? check this</w:t>
+        <w:t>-what coordinate system are all the tyler gis files in? check this</w:t>
       </w:r>
     </w:p>
     <w:p/>
@@ -2959,15 +2697,7 @@
         <w:t>-</w:t>
       </w:r>
       <w:r>
-        <w:t xml:space="preserve">made the </w:t>
-      </w:r>
-      <w:proofErr w:type="spellStart"/>
-      <w:r>
-        <w:t>rscript</w:t>
-      </w:r>
-      <w:proofErr w:type="spellEnd"/>
-      <w:r>
-        <w:t xml:space="preserve"> that adds</w:t>
+        <w:t>made the rscript that adds</w:t>
       </w:r>
       <w:r>
         <w:t xml:space="preserve"> coordinates to plots in my </w:t>
@@ -2978,23 +2708,7 @@
     </w:p>
     <w:p>
       <w:r>
-        <w:t xml:space="preserve">-downloaded </w:t>
-      </w:r>
-      <w:proofErr w:type="spellStart"/>
-      <w:r>
-        <w:t>qgis</w:t>
-      </w:r>
-      <w:proofErr w:type="spellEnd"/>
-      <w:r>
-        <w:t xml:space="preserve">, but it pisses me off. Not showing </w:t>
-      </w:r>
-      <w:proofErr w:type="spellStart"/>
-      <w:r>
-        <w:t>gdb</w:t>
-      </w:r>
-      <w:proofErr w:type="spellEnd"/>
-      <w:r>
-        <w:t xml:space="preserve"> files on my, slow as fuck on pc</w:t>
+        <w:t>-downloaded qgis, but it pisses me off. Not showing gdb files on my, slow as fuck on pc</w:t>
       </w:r>
     </w:p>
     <w:p>
@@ -3082,21 +2796,7 @@
         <w:rPr>
           <w:strike/>
         </w:rPr>
-        <w:t xml:space="preserve">-find all the plots that match between Isabel’s files and </w:t>
-      </w:r>
-      <w:proofErr w:type="spellStart"/>
-      <w:r>
-        <w:rPr>
-          <w:strike/>
-        </w:rPr>
-        <w:t>Tylers</w:t>
-      </w:r>
-      <w:proofErr w:type="spellEnd"/>
-      <w:r>
-        <w:rPr>
-          <w:strike/>
-        </w:rPr>
-        <w:t xml:space="preserve"> files</w:t>
+        <w:t>-find all the plots that match between Isabel’s files and Tylers files</w:t>
       </w:r>
     </w:p>
     <w:p>
@@ -3145,15 +2845,7 @@
     </w:p>
     <w:p>
       <w:r>
-        <w:t xml:space="preserve">-Found which plots matched between Isabel and Tyler’s. There are many that don’t match. Could end up being worthwhile to check the “Selected” </w:t>
-      </w:r>
-      <w:proofErr w:type="spellStart"/>
-      <w:r>
-        <w:t>gis</w:t>
-      </w:r>
-      <w:proofErr w:type="spellEnd"/>
-      <w:r>
-        <w:t xml:space="preserve"> files as well</w:t>
+        <w:t>-Found which plots matched between Isabel and Tyler’s. There are many that don’t match. Could end up being worthwhile to check the “Selected” gis files as well</w:t>
       </w:r>
     </w:p>
     <w:p>
@@ -3214,13 +2906,8 @@
     </w:p>
     <w:p>
       <w:r>
-        <w:t xml:space="preserve">-Re-reviewed </w:t>
-      </w:r>
-      <w:proofErr w:type="spellStart"/>
-      <w:r>
-        <w:t>Ecography</w:t>
-      </w:r>
-      <w:proofErr w:type="spellEnd"/>
+        <w:t>-Re-reviewed Ecography</w:t>
+      </w:r>
       <w:r>
         <w:t xml:space="preserve"> paper</w:t>
       </w:r>
@@ -3236,15 +2923,7 @@
     </w:p>
     <w:p>
       <w:r>
-        <w:t xml:space="preserve">-trying a different approach. If I keep the files I created as polygons in the same </w:t>
-      </w:r>
-      <w:proofErr w:type="spellStart"/>
-      <w:r>
-        <w:t>crs</w:t>
-      </w:r>
-      <w:proofErr w:type="spellEnd"/>
-      <w:r>
-        <w:t>, I could probably find a way to measure the distance between those</w:t>
+        <w:t>-trying a different approach. If I keep the files I created as polygons in the same crs, I could probably find a way to measure the distance between those</w:t>
       </w:r>
     </w:p>
     <w:p>
@@ -3299,15 +2978,7 @@
     </w:p>
     <w:p>
       <w:r>
-        <w:t>-</w:t>
-      </w:r>
-      <w:proofErr w:type="spellStart"/>
-      <w:r>
-        <w:t>Convo</w:t>
-      </w:r>
-      <w:proofErr w:type="spellEnd"/>
-      <w:r>
-        <w:t xml:space="preserve"> with Paul</w:t>
+        <w:t>-Convo with Paul</w:t>
       </w:r>
     </w:p>
     <w:p/>
@@ -3455,23 +3126,7 @@
     </w:p>
     <w:p>
       <w:r>
-        <w:t xml:space="preserve">-checked the CRS’s I used. I did change </w:t>
-      </w:r>
-      <w:proofErr w:type="spellStart"/>
-      <w:r>
-        <w:t>datums</w:t>
-      </w:r>
-      <w:proofErr w:type="spellEnd"/>
-      <w:r>
-        <w:t xml:space="preserve">. Try doing it without changing </w:t>
-      </w:r>
-      <w:proofErr w:type="spellStart"/>
-      <w:r>
-        <w:t>datums</w:t>
-      </w:r>
-      <w:proofErr w:type="spellEnd"/>
-      <w:r>
-        <w:t xml:space="preserve"> as much as possible</w:t>
+        <w:t>-checked the CRS’s I used. I did change datums. Try doing it without changing datums as much as possible</w:t>
       </w:r>
     </w:p>
     <w:p>
@@ -3512,36 +3167,12 @@
         <w:ind w:firstLine="720"/>
       </w:pPr>
       <w:r>
-        <w:t xml:space="preserve">-changed the </w:t>
-      </w:r>
-      <w:proofErr w:type="spellStart"/>
-      <w:r>
-        <w:t>map_datum</w:t>
-      </w:r>
-      <w:proofErr w:type="spellEnd"/>
-      <w:r>
-        <w:t xml:space="preserve"> of some of the UTMs and using a different final projection for all of the final products so that there was less switching between </w:t>
-      </w:r>
-      <w:proofErr w:type="spellStart"/>
-      <w:r>
-        <w:t>datums</w:t>
-      </w:r>
-      <w:proofErr w:type="spellEnd"/>
-      <w:r>
-        <w:t>. This didn’t change my results</w:t>
-      </w:r>
-    </w:p>
-    <w:p>
-      <w:r>
-        <w:t xml:space="preserve">-sent Laurent the list of plot’s </w:t>
-      </w:r>
-      <w:proofErr w:type="spellStart"/>
-      <w:r>
-        <w:t>ive</w:t>
-      </w:r>
-      <w:proofErr w:type="spellEnd"/>
-      <w:r>
-        <w:t xml:space="preserve"> checked so far</w:t>
+        <w:t>-changed the map_datum of some of the UTMs and using a different final projection for all of the final products so that there was less switching between datums. This didn’t change my results</w:t>
+      </w:r>
+    </w:p>
+    <w:p>
+      <w:r>
+        <w:t>-sent Laurent the list of plot’s ive checked so far</w:t>
       </w:r>
     </w:p>
     <w:p>
@@ -3636,15 +3267,7 @@
     </w:p>
     <w:p>
       <w:r>
-        <w:t xml:space="preserve">-can put metadata in filenames. Separate within a unit with – and </w:t>
-      </w:r>
-      <w:proofErr w:type="spellStart"/>
-      <w:r>
-        <w:t>betweenunits</w:t>
-      </w:r>
-      <w:proofErr w:type="spellEnd"/>
-      <w:r>
-        <w:t xml:space="preserve"> with_ </w:t>
+        <w:t xml:space="preserve">-can put metadata in filenames. Separate within a unit with – and betweenunits with_ </w:t>
       </w:r>
     </w:p>
     <w:p>
@@ -3752,15 +3375,7 @@
     </w:p>
     <w:p>
       <w:r>
-        <w:t>-you can edit .</w:t>
-      </w:r>
-      <w:proofErr w:type="spellStart"/>
-      <w:r>
-        <w:t>Rprofile</w:t>
-      </w:r>
-      <w:proofErr w:type="spellEnd"/>
-      <w:r>
-        <w:t xml:space="preserve"> to set a default CRAN mirror, customize options </w:t>
+        <w:t xml:space="preserve">-you can edit .Rprofile to set a default CRAN mirror, customize options </w:t>
       </w:r>
     </w:p>
     <w:p>
@@ -3777,26 +3392,13 @@
         <w:t xml:space="preserve">c and PC have different tools you need to install separately if you want to use source packages (includes non-R code) instead of binary packages (from CRAN, nothing extra) – </w:t>
       </w:r>
       <w:r>
-        <w:t xml:space="preserve">Need to set up a </w:t>
-      </w:r>
-      <w:proofErr w:type="spellStart"/>
-      <w:r>
-        <w:t>a</w:t>
-      </w:r>
-      <w:proofErr w:type="spellEnd"/>
+        <w:t>Need to set up a a</w:t>
+      </w:r>
       <w:r>
         <w:t xml:space="preserve"> </w:t>
       </w:r>
       <w:r>
-        <w:t xml:space="preserve">development environment, use </w:t>
-      </w:r>
-      <w:proofErr w:type="spellStart"/>
-      <w:r>
-        <w:t>devtools</w:t>
-      </w:r>
-      <w:proofErr w:type="spellEnd"/>
-      <w:r>
-        <w:t xml:space="preserve"> </w:t>
+        <w:t xml:space="preserve">development environment, use devtools </w:t>
       </w:r>
     </w:p>
     <w:p>
@@ -4149,15 +3751,7 @@
         </w:numPr>
       </w:pPr>
       <w:r>
-        <w:t xml:space="preserve">Converted g2 to </w:t>
-      </w:r>
-      <w:proofErr w:type="spellStart"/>
-      <w:r>
-        <w:t>lat</w:t>
-      </w:r>
-      <w:proofErr w:type="spellEnd"/>
-      <w:r>
-        <w:t xml:space="preserve"> long (plots that don’t have a GIS shapefile, and are straightforward to deal with). Visually checked them, outlined issues, sent to Isabel for verification.</w:t>
+        <w:t>Converted g2 to lat long (plots that don’t have a GIS shapefile, and are straightforward to deal with). Visually checked them, outlined issues, sent to Isabel for verification.</w:t>
       </w:r>
     </w:p>
     <w:p/>
@@ -4215,21 +3809,7 @@
         <w:rPr>
           <w:strike/>
         </w:rPr>
-        <w:t xml:space="preserve">Get </w:t>
-      </w:r>
-      <w:proofErr w:type="spellStart"/>
-      <w:r>
-        <w:rPr>
-          <w:strike/>
-        </w:rPr>
-        <w:t>github</w:t>
-      </w:r>
-      <w:proofErr w:type="spellEnd"/>
-      <w:r>
-        <w:rPr>
-          <w:strike/>
-        </w:rPr>
-        <w:t xml:space="preserve"> working on my current work set up</w:t>
+        <w:t>Get github working on my current work set up</w:t>
       </w:r>
     </w:p>
     <w:p>
@@ -4283,21 +3863,7 @@
         <w:rPr>
           <w:strike/>
         </w:rPr>
-        <w:t xml:space="preserve">Re-project all the shapefiles into UTMS, include </w:t>
-      </w:r>
-      <w:proofErr w:type="spellStart"/>
-      <w:r>
-        <w:rPr>
-          <w:strike/>
-        </w:rPr>
-        <w:t>Lat</w:t>
-      </w:r>
-      <w:proofErr w:type="spellEnd"/>
-      <w:r>
-        <w:rPr>
-          <w:strike/>
-        </w:rPr>
-        <w:t>/Long and UTM</w:t>
+        <w:t>Re-project all the shapefiles into UTMS, include Lat/Long and UTM</w:t>
       </w:r>
     </w:p>
     <w:p>
@@ -4309,15 +3875,7 @@
         </w:numPr>
       </w:pPr>
       <w:r>
-        <w:t xml:space="preserve">Include a comment what the same </w:t>
-      </w:r>
-      <w:proofErr w:type="spellStart"/>
-      <w:r>
-        <w:t>coord</w:t>
-      </w:r>
-      <w:proofErr w:type="spellEnd"/>
-      <w:r>
-        <w:t xml:space="preserve"> is used for multiple plots</w:t>
+        <w:t>Include a comment what the same coord is used for multiple plots</w:t>
       </w:r>
     </w:p>
     <w:p>
@@ -4335,21 +3893,7 @@
         <w:rPr>
           <w:strike/>
         </w:rPr>
-        <w:t>I suspect CLGT regions/</w:t>
-      </w:r>
-      <w:proofErr w:type="spellStart"/>
-      <w:r>
-        <w:rPr>
-          <w:strike/>
-        </w:rPr>
-        <w:t>subregions</w:t>
-      </w:r>
-      <w:proofErr w:type="spellEnd"/>
-      <w:r>
-        <w:rPr>
-          <w:strike/>
-        </w:rPr>
-        <w:t xml:space="preserve"> are incorrect</w:t>
+        <w:t>I suspect CLGT regions/subregions are incorrect</w:t>
       </w:r>
     </w:p>
     <w:p>
@@ -4399,28 +3943,12 @@
     </w:p>
     <w:p>
       <w:r>
-        <w:t>-</w:t>
-      </w:r>
-      <w:proofErr w:type="spellStart"/>
-      <w:r>
-        <w:t>Map_datum</w:t>
-      </w:r>
-      <w:proofErr w:type="spellEnd"/>
-      <w:r>
-        <w:t xml:space="preserve"> (will this be clear that it is for both?)</w:t>
-      </w:r>
-    </w:p>
-    <w:p>
-      <w:r>
-        <w:t>-</w:t>
-      </w:r>
-      <w:proofErr w:type="spellStart"/>
-      <w:r>
-        <w:t>Lat</w:t>
-      </w:r>
-      <w:proofErr w:type="spellEnd"/>
-      <w:r>
-        <w:t>/Long</w:t>
+        <w:t>-Map_datum (will this be clear that it is for both?)</w:t>
+      </w:r>
+    </w:p>
+    <w:p>
+      <w:r>
+        <w:t>-Lat/Long</w:t>
       </w:r>
     </w:p>
     <w:p>
@@ -4462,134 +3990,195 @@
         <w:t>-</w:t>
       </w:r>
       <w:r>
+        <w:t xml:space="preserve"> GIS_Area_sourcefile</w:t>
+      </w:r>
+      <w:r>
+        <w:t xml:space="preserve">, </w:t>
+      </w:r>
+      <w:r>
+        <w:t>GIS_Area_source_worksheet</w:t>
+      </w:r>
+      <w:r>
+        <w:t xml:space="preserve">, </w:t>
+      </w:r>
+      <w:r>
+        <w:t>GIS_Area_source_worksheet_2</w:t>
+      </w:r>
+    </w:p>
+    <w:p>
+      <w:r>
+        <w:t>-Plot Shape</w:t>
+      </w:r>
+    </w:p>
+    <w:p>
+      <w:r>
+        <w:t>-</w:t>
+      </w:r>
+      <w:r>
+        <w:t xml:space="preserve"> DO_NOT_USE_GIS_Plot_name</w:t>
+      </w:r>
+    </w:p>
+    <w:p>
+      <w:pPr>
+        <w:rPr>
+          <w:lang w:val="fr-CA"/>
+        </w:rPr>
+      </w:pPr>
+      <w:r>
+        <w:rPr>
+          <w:lang w:val="fr-CA"/>
+        </w:rPr>
+        <w:lastRenderedPageBreak/>
+        <w:t>-3 source file columns</w:t>
+      </w:r>
+    </w:p>
+    <w:p>
+      <w:pPr>
+        <w:rPr>
+          <w:lang w:val="fr-CA"/>
+        </w:rPr>
+      </w:pPr>
+      <w:r>
+        <w:rPr>
+          <w:lang w:val="fr-CA"/>
+        </w:rPr>
+        <w:t>-Comment_UTM, Comment_Plot_dimension</w:t>
+      </w:r>
+      <w:r>
+        <w:rPr>
+          <w:lang w:val="fr-CA"/>
+        </w:rPr>
+        <w:t xml:space="preserve">, </w:t>
+      </w:r>
+      <w:r>
+        <w:rPr>
+          <w:lang w:val="fr-CA"/>
+        </w:rPr>
+        <w:t>Comment_Datamanagement_location</w:t>
+      </w:r>
+    </w:p>
+    <w:p>
+      <w:r>
+        <w:t>-A new column indicating where I got the coordinates from</w:t>
+      </w:r>
+      <w:r>
+        <w:t xml:space="preserve"> – kind of like UTM_status columns</w:t>
+      </w:r>
+    </w:p>
+    <w:p/>
+    <w:p/>
+    <w:p>
+      <w:pPr>
+        <w:rPr>
+          <w:u w:val="single"/>
+        </w:rPr>
+      </w:pPr>
+      <w:r>
+        <w:rPr>
+          <w:u w:val="single"/>
+        </w:rPr>
+        <w:t xml:space="preserve">Perhaps relevant: </w:t>
+      </w:r>
+    </w:p>
+    <w:p>
+      <w:r>
+        <w:t xml:space="preserve">-Region_name, Region_code, Sub_region_name, Sub_region_code, </w:t>
+      </w:r>
+      <w:r>
+        <w:t>Comment_Sub_region_code, Comment_type_Sub_region_code?</w:t>
+      </w:r>
+    </w:p>
+    <w:p>
+      <w:r>
+        <w:t>-8 protected area columns</w:t>
+      </w:r>
+    </w:p>
+    <w:p>
+      <w:r>
+        <w:t>-Site name</w:t>
+      </w:r>
+    </w:p>
+    <w:p>
+      <w:r>
+        <w:t>-Location</w:t>
+      </w:r>
+    </w:p>
+    <w:p>
+      <w:r>
+        <w:t>-</w:t>
+      </w:r>
+      <w:r>
+        <w:t>Distance_to_Coast_GIS</w:t>
+      </w:r>
+    </w:p>
+    <w:p>
+      <w:r>
+        <w:t>-</w:t>
+      </w:r>
+      <w:r>
+        <w:t>Elevation_m_asl_field</w:t>
+      </w:r>
+    </w:p>
+    <w:p/>
+    <w:p>
+      <w:r>
+        <w:t>-plot centers?</w:t>
+      </w:r>
+    </w:p>
+    <w:p/>
+    <w:p>
+      <w:r>
+        <w:rPr>
+          <w:u w:val="single"/>
+        </w:rPr>
+        <w:t>obsolete columns</w:t>
+      </w:r>
+      <w:r>
+        <w:rPr>
+          <w:u w:val="single"/>
+        </w:rPr>
+        <w:t>?</w:t>
+      </w:r>
+      <w:r>
+        <w:rPr>
+          <w:u w:val="single"/>
+        </w:rPr>
+        <w:t>:</w:t>
+      </w:r>
+      <w:r>
         <w:t xml:space="preserve"> </w:t>
       </w:r>
-      <w:proofErr w:type="spellStart"/>
+      <w:r>
+        <w:t>Plot_Size_Status</w:t>
+      </w:r>
+      <w:r>
+        <w:t xml:space="preserve">, </w:t>
+      </w:r>
+      <w:r>
+        <w:t>GIS _area_unit</w:t>
+      </w:r>
+      <w:r>
+        <w:t xml:space="preserve">, </w:t>
+      </w:r>
       <w:r>
         <w:t>GIS_Area_sourcefile</w:t>
       </w:r>
-      <w:proofErr w:type="spellEnd"/>
+      <w:r>
+        <w:t xml:space="preserve">?, </w:t>
+      </w:r>
+      <w:r>
+        <w:t>GIS_Area_source_worksheet</w:t>
+      </w:r>
       <w:r>
         <w:t xml:space="preserve">, </w:t>
       </w:r>
-      <w:proofErr w:type="spellStart"/>
-      <w:r>
-        <w:t>GIS_Area_source_worksheet</w:t>
-      </w:r>
-      <w:proofErr w:type="spellEnd"/>
-      <w:r>
-        <w:t xml:space="preserve">, </w:t>
-      </w:r>
       <w:r>
         <w:t>GIS_Area_source_worksheet_2</w:t>
       </w:r>
-    </w:p>
-    <w:p>
-      <w:r>
-        <w:t>-Plot Shape</w:t>
-      </w:r>
-    </w:p>
-    <w:p>
-      <w:r>
-        <w:t>-</w:t>
-      </w:r>
-      <w:r>
-        <w:t xml:space="preserve"> </w:t>
-      </w:r>
-      <w:proofErr w:type="spellStart"/>
-      <w:r>
-        <w:t>DO_NOT_USE_GIS_Plot_name</w:t>
-      </w:r>
-      <w:proofErr w:type="spellEnd"/>
-    </w:p>
-    <w:p>
-      <w:pPr>
-        <w:rPr>
-          <w:lang w:val="fr-CA"/>
-        </w:rPr>
-      </w:pPr>
-      <w:r>
-        <w:rPr>
-          <w:lang w:val="fr-CA"/>
-        </w:rPr>
-        <w:lastRenderedPageBreak/>
-        <w:t xml:space="preserve">-3 source file </w:t>
-      </w:r>
-      <w:proofErr w:type="spellStart"/>
-      <w:r>
-        <w:rPr>
-          <w:lang w:val="fr-CA"/>
-        </w:rPr>
-        <w:t>columns</w:t>
-      </w:r>
-      <w:proofErr w:type="spellEnd"/>
-    </w:p>
-    <w:p>
-      <w:pPr>
-        <w:rPr>
-          <w:lang w:val="fr-CA"/>
-        </w:rPr>
-      </w:pPr>
-      <w:r>
-        <w:rPr>
-          <w:lang w:val="fr-CA"/>
-        </w:rPr>
-        <w:t>-</w:t>
-      </w:r>
-      <w:proofErr w:type="spellStart"/>
-      <w:r>
-        <w:rPr>
-          <w:lang w:val="fr-CA"/>
-        </w:rPr>
-        <w:t>Comment_UTM</w:t>
-      </w:r>
-      <w:proofErr w:type="spellEnd"/>
-      <w:r>
-        <w:rPr>
-          <w:lang w:val="fr-CA"/>
-        </w:rPr>
-        <w:t xml:space="preserve">, </w:t>
-      </w:r>
-      <w:proofErr w:type="spellStart"/>
-      <w:r>
-        <w:rPr>
-          <w:lang w:val="fr-CA"/>
-        </w:rPr>
-        <w:t>Comment_Plot_dimension</w:t>
-      </w:r>
-      <w:proofErr w:type="spellEnd"/>
-      <w:r>
-        <w:rPr>
-          <w:lang w:val="fr-CA"/>
-        </w:rPr>
-        <w:t xml:space="preserve">, </w:t>
-      </w:r>
-      <w:proofErr w:type="spellStart"/>
-      <w:r>
-        <w:rPr>
-          <w:lang w:val="fr-CA"/>
-        </w:rPr>
-        <w:t>Comment_Datamanagement_location</w:t>
-      </w:r>
-      <w:proofErr w:type="spellEnd"/>
-    </w:p>
-    <w:p>
-      <w:r>
-        <w:t>-A new column indicating where I got the coordinates from</w:t>
-      </w:r>
-      <w:r>
-        <w:t xml:space="preserve"> – kind of like </w:t>
-      </w:r>
-      <w:proofErr w:type="spellStart"/>
-      <w:r>
-        <w:t>UTM_status</w:t>
-      </w:r>
-      <w:proofErr w:type="spellEnd"/>
-      <w:r>
-        <w:t xml:space="preserve"> columns</w:t>
-      </w:r>
-    </w:p>
-    <w:p/>
+      <w:r>
+        <w:t>, The column called Nunavut? GPS waypoint</w:t>
+      </w:r>
+    </w:p>
     <w:p/>
     <w:p>
       <w:pPr>
@@ -4601,191 +4190,13 @@
         <w:rPr>
           <w:u w:val="single"/>
         </w:rPr>
-        <w:t xml:space="preserve">Perhaps relevant: </w:t>
-      </w:r>
-    </w:p>
-    <w:p>
-      <w:r>
-        <w:t>-</w:t>
-      </w:r>
-      <w:proofErr w:type="spellStart"/>
-      <w:r>
-        <w:t>Region_name</w:t>
-      </w:r>
-      <w:proofErr w:type="spellEnd"/>
-      <w:r>
-        <w:t xml:space="preserve">, </w:t>
-      </w:r>
-      <w:proofErr w:type="spellStart"/>
-      <w:r>
-        <w:t>Region_code</w:t>
-      </w:r>
-      <w:proofErr w:type="spellEnd"/>
-      <w:r>
-        <w:t xml:space="preserve">, </w:t>
-      </w:r>
-      <w:proofErr w:type="spellStart"/>
-      <w:r>
-        <w:t>Sub_region_name</w:t>
-      </w:r>
-      <w:proofErr w:type="spellEnd"/>
-      <w:r>
-        <w:t xml:space="preserve">, </w:t>
-      </w:r>
-      <w:proofErr w:type="spellStart"/>
-      <w:r>
-        <w:t>Sub_region_code</w:t>
-      </w:r>
-      <w:proofErr w:type="spellEnd"/>
-      <w:r>
-        <w:t xml:space="preserve">, </w:t>
-      </w:r>
-      <w:proofErr w:type="spellStart"/>
-      <w:r>
-        <w:t>Comment_Sub_region_code</w:t>
-      </w:r>
-      <w:proofErr w:type="spellEnd"/>
-      <w:r>
-        <w:t xml:space="preserve">, </w:t>
-      </w:r>
-      <w:proofErr w:type="spellStart"/>
-      <w:r>
-        <w:t>Comment_type_Sub_region_code</w:t>
-      </w:r>
-      <w:proofErr w:type="spellEnd"/>
-      <w:r>
-        <w:t>?</w:t>
-      </w:r>
-    </w:p>
-    <w:p>
-      <w:r>
-        <w:t>-8 protected area columns</w:t>
-      </w:r>
-    </w:p>
-    <w:p>
-      <w:r>
-        <w:t>-Site name</w:t>
-      </w:r>
-    </w:p>
-    <w:p>
-      <w:r>
-        <w:t>-Location</w:t>
-      </w:r>
-    </w:p>
-    <w:p>
-      <w:r>
-        <w:t>-</w:t>
-      </w:r>
-      <w:proofErr w:type="spellStart"/>
-      <w:r>
-        <w:t>Distance_to_Coast_GIS</w:t>
-      </w:r>
-      <w:proofErr w:type="spellEnd"/>
-    </w:p>
-    <w:p>
-      <w:r>
-        <w:t>-</w:t>
-      </w:r>
-      <w:proofErr w:type="spellStart"/>
-      <w:r>
-        <w:t>Elevation_m_asl_field</w:t>
-      </w:r>
-      <w:proofErr w:type="spellEnd"/>
-    </w:p>
-    <w:p/>
-    <w:p>
-      <w:r>
-        <w:t>-plot centers?</w:t>
-      </w:r>
-    </w:p>
-    <w:p/>
-    <w:p>
-      <w:r>
-        <w:rPr>
-          <w:u w:val="single"/>
-        </w:rPr>
-        <w:t>obsolete columns</w:t>
-      </w:r>
-      <w:r>
-        <w:rPr>
-          <w:u w:val="single"/>
-        </w:rPr>
-        <w:t>?</w:t>
-      </w:r>
-      <w:r>
-        <w:rPr>
-          <w:u w:val="single"/>
-        </w:rPr>
-        <w:t>:</w:t>
-      </w:r>
-      <w:r>
-        <w:t xml:space="preserve"> </w:t>
-      </w:r>
-      <w:proofErr w:type="spellStart"/>
-      <w:r>
-        <w:t>Plot_Size_Status</w:t>
-      </w:r>
-      <w:proofErr w:type="spellEnd"/>
-      <w:r>
-        <w:t xml:space="preserve">, </w:t>
-      </w:r>
-      <w:r>
-        <w:t>GIS _</w:t>
-      </w:r>
-      <w:proofErr w:type="spellStart"/>
-      <w:r>
-        <w:t>area_unit</w:t>
-      </w:r>
-      <w:proofErr w:type="spellEnd"/>
-      <w:r>
-        <w:t xml:space="preserve">, </w:t>
-      </w:r>
-      <w:proofErr w:type="spellStart"/>
-      <w:r>
-        <w:t>GIS_Area_sourcefile</w:t>
-      </w:r>
-      <w:proofErr w:type="spellEnd"/>
-      <w:r>
-        <w:t xml:space="preserve">?, </w:t>
-      </w:r>
-      <w:proofErr w:type="spellStart"/>
-      <w:r>
-        <w:t>GIS_Area_source_worksheet</w:t>
-      </w:r>
-      <w:proofErr w:type="spellEnd"/>
-      <w:r>
-        <w:t xml:space="preserve">, </w:t>
-      </w:r>
-      <w:r>
-        <w:t>GIS_Area_source_worksheet_2</w:t>
-      </w:r>
-      <w:r>
-        <w:t>, The column called Nunavut? GPS waypoint</w:t>
-      </w:r>
-    </w:p>
-    <w:p/>
-    <w:p>
-      <w:pPr>
-        <w:rPr>
-          <w:u w:val="single"/>
-        </w:rPr>
-      </w:pPr>
-      <w:r>
-        <w:rPr>
-          <w:u w:val="single"/>
-        </w:rPr>
         <w:t>Laurent:</w:t>
       </w:r>
     </w:p>
     <w:p>
       <w:r>
-        <w:t>-</w:t>
-      </w:r>
-      <w:proofErr w:type="spellStart"/>
-      <w:r>
-        <w:t>Zone_code</w:t>
-      </w:r>
-      <w:proofErr w:type="spellEnd"/>
+        <w:t>-Zone_code</w:t>
+      </w:r>
     </w:p>
     <w:p>
       <w:pPr>
@@ -4797,7 +4208,6 @@
       <w:r>
         <w:t>-</w:t>
       </w:r>
-      <w:proofErr w:type="spellStart"/>
       <w:r>
         <w:rPr>
           <w:rFonts w:ascii="Calibri" w:hAnsi="Calibri" w:cs="Calibri"/>
@@ -4805,7 +4215,6 @@
         </w:rPr>
         <w:t>Standardized_Cluster_Code</w:t>
       </w:r>
-      <w:proofErr w:type="spellEnd"/>
     </w:p>
     <w:p>
       <w:pPr>
@@ -4903,23 +4312,7 @@
     </w:p>
     <w:p>
       <w:r>
-        <w:t xml:space="preserve">I noticed that parts of some rows in the my PRISM excel CA edits documents seemed shifted. SUPER LUCKILY I had just backed up my files on </w:t>
-      </w:r>
-      <w:proofErr w:type="spellStart"/>
-      <w:r>
-        <w:t>giooge</w:t>
-      </w:r>
-      <w:proofErr w:type="spellEnd"/>
-      <w:r>
-        <w:t xml:space="preserve"> drive yesterday. I also hadn’t made any significant changes to the data in my saved R workspace. I compared the 3 files. The google drive one was the best, the workspace one was similar but without the provinces </w:t>
-      </w:r>
-      <w:proofErr w:type="spellStart"/>
-      <w:r>
-        <w:t>etc</w:t>
-      </w:r>
-      <w:proofErr w:type="spellEnd"/>
-      <w:r>
-        <w:t xml:space="preserve"> fixed. </w:t>
+        <w:t xml:space="preserve">I noticed that parts of some rows in the my PRISM excel CA edits documents seemed shifted. SUPER LUCKILY I had just backed up my files on giooge drive yesterday. I also hadn’t made any significant changes to the data in my saved R workspace. I compared the 3 files. The google drive one was the best, the workspace one was similar but without the provinces etc fixed. </w:t>
       </w:r>
     </w:p>
     <w:p>
@@ -4987,13 +4380,8 @@
         </w:numPr>
       </w:pPr>
       <w:r>
-        <w:t xml:space="preserve">Changed alert duplicate plots from multiple plots with the same name to a single </w:t>
-      </w:r>
-      <w:proofErr w:type="spellStart"/>
-      <w:r>
-        <w:t>multipolygon</w:t>
-      </w:r>
-      <w:proofErr w:type="spellEnd"/>
+        <w:t>Changed alert duplicate plots from multiple plots with the same name to a single multipolygon</w:t>
+      </w:r>
     </w:p>
     <w:p>
       <w:pPr>
@@ -5040,13 +4428,8 @@
         </w:numPr>
       </w:pPr>
       <w:r>
-        <w:t xml:space="preserve">Prepared notes about </w:t>
-      </w:r>
-      <w:proofErr w:type="spellStart"/>
-      <w:r>
-        <w:t>snowcover</w:t>
-      </w:r>
-      <w:proofErr w:type="spellEnd"/>
+        <w:t>Prepared notes about snowcover</w:t>
+      </w:r>
     </w:p>
     <w:p/>
     <w:p>
@@ -5156,15 +4539,7 @@
         </w:numPr>
       </w:pPr>
       <w:r>
-        <w:t xml:space="preserve">Downloaded </w:t>
-      </w:r>
-      <w:proofErr w:type="spellStart"/>
-      <w:r>
-        <w:t>worldclim</w:t>
-      </w:r>
-      <w:proofErr w:type="spellEnd"/>
-      <w:r>
-        <w:t xml:space="preserve"> data</w:t>
+        <w:t>Downloaded worldclim data</w:t>
       </w:r>
     </w:p>
     <w:p>
@@ -5558,23 +4933,7 @@
         </w:numPr>
       </w:pPr>
       <w:r>
-        <w:t xml:space="preserve">Count data for </w:t>
-      </w:r>
-      <w:proofErr w:type="spellStart"/>
-      <w:r>
-        <w:t>bbpl</w:t>
-      </w:r>
-      <w:proofErr w:type="spellEnd"/>
-      <w:r>
-        <w:t xml:space="preserve"> and </w:t>
-      </w:r>
-      <w:proofErr w:type="spellStart"/>
-      <w:r>
-        <w:t>reph</w:t>
-      </w:r>
-      <w:proofErr w:type="spellEnd"/>
-      <w:r>
-        <w:t xml:space="preserve"> for species specific tests</w:t>
+        <w:t>Count data for bbpl and reph for species specific tests</w:t>
       </w:r>
     </w:p>
     <w:p>
@@ -5586,15 +4945,7 @@
         </w:numPr>
       </w:pPr>
       <w:r>
-        <w:t xml:space="preserve">Re-did </w:t>
-      </w:r>
-      <w:proofErr w:type="spellStart"/>
-      <w:r>
-        <w:t>env</w:t>
-      </w:r>
-      <w:proofErr w:type="spellEnd"/>
-      <w:r>
-        <w:t xml:space="preserve"> variables to capture plots that were missed in the first time, manually filled in missing values from coastline of temp maps</w:t>
+        <w:t>Re-did env variables to capture plots that were missed in the first time, manually filled in missing values from coastline of temp maps</w:t>
       </w:r>
     </w:p>
     <w:p>
@@ -5793,23 +5144,7 @@
         </w:numPr>
       </w:pPr>
       <w:r>
-        <w:t xml:space="preserve">get out the printed copy of Pearson – how does he use </w:t>
-      </w:r>
-      <w:proofErr w:type="spellStart"/>
-      <w:r>
-        <w:t>Worldclim</w:t>
-      </w:r>
-      <w:proofErr w:type="spellEnd"/>
-      <w:r>
-        <w:t xml:space="preserve"> – </w:t>
-      </w:r>
-      <w:proofErr w:type="spellStart"/>
-      <w:r>
-        <w:t>aveages</w:t>
-      </w:r>
-      <w:proofErr w:type="spellEnd"/>
-      <w:r>
-        <w:t>?</w:t>
+        <w:t>get out the printed copy of Pearson – how does he use Worldclim – aveages?</w:t>
       </w:r>
     </w:p>
     <w:p/>
@@ -5842,13 +5177,8 @@
         <w:t>Read about “situated knowledge”</w:t>
       </w:r>
       <w:r>
-        <w:t xml:space="preserve"> – Donna </w:t>
-      </w:r>
-      <w:proofErr w:type="spellStart"/>
-      <w:r>
-        <w:t>Haraway</w:t>
-      </w:r>
-      <w:proofErr w:type="spellEnd"/>
+        <w:t xml:space="preserve"> – Donna Haraway</w:t>
+      </w:r>
       <w:r>
         <w:t xml:space="preserve"> (as opposed to “objective” or “relativist”)</w:t>
       </w:r>
@@ -5862,13 +5192,8 @@
         </w:numPr>
       </w:pPr>
       <w:r>
-        <w:t xml:space="preserve">Downloaded annual temperature data from </w:t>
-      </w:r>
-      <w:proofErr w:type="spellStart"/>
-      <w:r>
-        <w:t>Worldclim</w:t>
-      </w:r>
-      <w:proofErr w:type="spellEnd"/>
+        <w:t>Downloaded annual temperature data from Worldclim</w:t>
+      </w:r>
     </w:p>
     <w:p>
       <w:pPr>
@@ -5879,13 +5204,8 @@
         </w:numPr>
       </w:pPr>
       <w:r>
-        <w:t xml:space="preserve">Wrote a question about summarize() on </w:t>
-      </w:r>
-      <w:proofErr w:type="spellStart"/>
-      <w:r>
-        <w:t>stackoverflow</w:t>
-      </w:r>
-      <w:proofErr w:type="spellEnd"/>
+        <w:t>Wrote a question about summarize() on stackoverflow</w:t>
+      </w:r>
     </w:p>
     <w:p>
       <w:pPr>
@@ -6002,15 +5322,7 @@
         <w:pStyle w:val="ListParagraph"/>
       </w:pPr>
       <w:r>
-        <w:t xml:space="preserve">-they recommended </w:t>
-      </w:r>
-      <w:proofErr w:type="spellStart"/>
-      <w:r>
-        <w:t>reprex</w:t>
-      </w:r>
-      <w:proofErr w:type="spellEnd"/>
-      <w:r>
-        <w:t xml:space="preserve"> package for preparing reproducible examples (</w:t>
+        <w:t>-they recommended reprex package for preparing reproducible examples (</w:t>
       </w:r>
       <w:hyperlink r:id="rId24" w:history="1">
         <w:r>
@@ -6087,21 +5399,7 @@
         <w:rPr>
           <w:strike/>
         </w:rPr>
-        <w:t xml:space="preserve">Get out the printed copy of Pearson – how does he use </w:t>
-      </w:r>
-      <w:proofErr w:type="spellStart"/>
-      <w:r>
-        <w:rPr>
-          <w:strike/>
-        </w:rPr>
-        <w:t>Worldclim</w:t>
-      </w:r>
-      <w:proofErr w:type="spellEnd"/>
-      <w:r>
-        <w:rPr>
-          <w:strike/>
-        </w:rPr>
-        <w:t xml:space="preserve"> – averages? (TUES)</w:t>
+        <w:t>Get out the printed copy of Pearson – how does he use Worldclim – averages? (TUES)</w:t>
       </w:r>
     </w:p>
     <w:p>
@@ -6292,15 +5590,7 @@
         <w:t>He</w:t>
       </w:r>
       <w:r>
-        <w:t xml:space="preserve"> uses 19 bioclimatic variables. </w:t>
-      </w:r>
-      <w:proofErr w:type="spellStart"/>
-      <w:r>
-        <w:t>Worldclim</w:t>
-      </w:r>
-      <w:proofErr w:type="spellEnd"/>
-      <w:r>
-        <w:t xml:space="preserve"> future data is available as 20 year intervals.</w:t>
+        <w:t xml:space="preserve"> uses 19 bioclimatic variables. Worldclim future data is available as 20 year intervals.</w:t>
       </w:r>
     </w:p>
     <w:p>
@@ -6363,11 +5653,20 @@
           <w:ilvl w:val="0"/>
           <w:numId w:val="33"/>
         </w:numPr>
-      </w:pPr>
-      <w:r>
+        <w:rPr>
+          <w:strike/>
+        </w:rPr>
+      </w:pPr>
+      <w:r>
+        <w:rPr>
+          <w:strike/>
+        </w:rPr>
         <w:t>Schedule</w:t>
       </w:r>
       <w:r>
+        <w:rPr>
+          <w:strike/>
+        </w:rPr>
         <w:t xml:space="preserve"> a meeting with Paul </w:t>
       </w:r>
     </w:p>
@@ -6416,13 +5715,14 @@
         </w:rPr>
       </w:pPr>
       <w:r>
-        <w:t>Backup (</w:t>
-      </w:r>
-      <w:proofErr w:type="spellStart"/>
-      <w:r>
-        <w:t>github</w:t>
-      </w:r>
-      <w:proofErr w:type="spellEnd"/>
+        <w:t xml:space="preserve">Backup </w:t>
+      </w:r>
+      <w:r>
+        <w:rPr>
+          <w:strike/>
+        </w:rPr>
+        <w:t>(github</w:t>
+      </w:r>
       <w:r>
         <w:t>, notes)</w:t>
       </w:r>
@@ -6446,11 +5746,20 @@
           <w:ilvl w:val="0"/>
           <w:numId w:val="33"/>
         </w:numPr>
-      </w:pPr>
-      <w:r>
+        <w:rPr>
+          <w:strike/>
+        </w:rPr>
+      </w:pPr>
+      <w:r>
+        <w:rPr>
+          <w:strike/>
+        </w:rPr>
         <w:t>Exclude plots that are missing l</w:t>
       </w:r>
       <w:r>
+        <w:rPr>
+          <w:strike/>
+        </w:rPr>
         <w:t xml:space="preserve">andcover data over a certain % </w:t>
       </w:r>
     </w:p>
@@ -6461,8 +5770,14 @@
           <w:ilvl w:val="0"/>
           <w:numId w:val="33"/>
         </w:numPr>
-      </w:pPr>
-      <w:r>
+        <w:rPr>
+          <w:strike/>
+        </w:rPr>
+      </w:pPr>
+      <w:r>
+        <w:rPr>
+          <w:strike/>
+        </w:rPr>
         <w:t>Ground truthing landcover data – compare NLCC to prism notes</w:t>
       </w:r>
     </w:p>
@@ -6487,59 +5802,134 @@
         </w:numPr>
       </w:pPr>
       <w:r>
-        <w:t>Consider mo</w:t>
+        <w:t>Consider model algorithm – does P vs A affect this? What would work with path analysis?</w:t>
+      </w:r>
+    </w:p>
+    <w:p>
+      <w:pPr>
+        <w:pStyle w:val="ListParagraph"/>
+        <w:numPr>
+          <w:ilvl w:val="0"/>
+          <w:numId w:val="33"/>
+        </w:numPr>
+      </w:pPr>
+      <w:r>
+        <w:t>Consider spatial scale issues</w:t>
+      </w:r>
+    </w:p>
+    <w:p>
+      <w:pPr>
+        <w:pStyle w:val="ListParagraph"/>
+        <w:numPr>
+          <w:ilvl w:val="0"/>
+          <w:numId w:val="33"/>
+        </w:numPr>
+      </w:pPr>
+      <w:r>
+        <w:t>Try path analysis</w:t>
+      </w:r>
+    </w:p>
+    <w:p>
+      <w:pPr>
+        <w:pStyle w:val="ListParagraph"/>
+        <w:numPr>
+          <w:ilvl w:val="0"/>
+          <w:numId w:val="33"/>
+        </w:numPr>
+        <w:rPr>
+          <w:strike/>
+        </w:rPr>
+      </w:pPr>
+      <w:r>
+        <w:rPr>
+          <w:strike/>
+        </w:rPr>
+        <w:t>Email Paul about internet subsidy</w:t>
+      </w:r>
+    </w:p>
+    <w:p/>
+    <w:p>
+      <w:r>
+        <w:t>Done</w:t>
+      </w:r>
+    </w:p>
+    <w:p>
+      <w:pPr>
+        <w:pStyle w:val="ListParagraph"/>
+        <w:numPr>
+          <w:ilvl w:val="0"/>
+          <w:numId w:val="34"/>
+        </w:numPr>
+      </w:pPr>
+      <w:r>
+        <w:t>Emailed about jacket</w:t>
+      </w:r>
+    </w:p>
+    <w:p>
+      <w:pPr>
+        <w:pStyle w:val="ListParagraph"/>
+        <w:numPr>
+          <w:ilvl w:val="0"/>
+          <w:numId w:val="34"/>
+        </w:numPr>
+      </w:pPr>
+      <w:r>
+        <w:t>Backed up code to github</w:t>
+      </w:r>
+    </w:p>
+    <w:p>
+      <w:pPr>
+        <w:pStyle w:val="ListParagraph"/>
+        <w:numPr>
+          <w:ilvl w:val="0"/>
+          <w:numId w:val="34"/>
+        </w:numPr>
+      </w:pPr>
+      <w:r>
+        <w:t>Removed plots with inadequate landcover data</w:t>
+      </w:r>
+    </w:p>
+    <w:p>
+      <w:pPr>
+        <w:pStyle w:val="ListParagraph"/>
+        <w:numPr>
+          <w:ilvl w:val="0"/>
+          <w:numId w:val="34"/>
+        </w:numPr>
+      </w:pPr>
+      <w:r>
+        <w:t>Scheduled a meeting with Paul</w:t>
+      </w:r>
+    </w:p>
+    <w:p/>
+    <w:p/>
+    <w:p/>
+    <w:p>
+      <w:r>
+        <w:lastRenderedPageBreak/>
+        <w:t xml:space="preserve">Da Cunha et al 2018: Path analysis of termite distribution with plants. </w:t>
+      </w:r>
+    </w:p>
+    <w:p>
+      <w:r>
+        <w:tab/>
+        <w:t>-both models had similar specificity (false negative rate – saying the species was absent when it was really positive)</w:t>
+      </w:r>
+    </w:p>
+    <w:p>
+      <w:r>
+        <w:tab/>
+        <w:t>-biotic model had better sensitivity (false positive rate – saying the species was there when it was absent)</w:t>
+      </w:r>
+    </w:p>
+    <w:p>
+      <w:r>
+        <w:tab/>
+        <w:t>-weird the way they related models rather than variables</w:t>
       </w:r>
       <w:bookmarkStart w:id="0" w:name="_GoBack"/>
       <w:bookmarkEnd w:id="0"/>
-      <w:r>
-        <w:t>del algorithm – does P vs A affect this? What would work with path analysis?</w:t>
-      </w:r>
-    </w:p>
-    <w:p>
-      <w:pPr>
-        <w:pStyle w:val="ListParagraph"/>
-        <w:numPr>
-          <w:ilvl w:val="0"/>
-          <w:numId w:val="33"/>
-        </w:numPr>
-      </w:pPr>
-      <w:r>
-        <w:t>Consider spatial scale issues</w:t>
-      </w:r>
-    </w:p>
-    <w:p>
-      <w:pPr>
-        <w:pStyle w:val="ListParagraph"/>
-        <w:numPr>
-          <w:ilvl w:val="0"/>
-          <w:numId w:val="33"/>
-        </w:numPr>
-      </w:pPr>
-      <w:r>
-        <w:t>Try path analysis</w:t>
-      </w:r>
-    </w:p>
-    <w:p/>
-    <w:p>
-      <w:r>
-        <w:t>Done</w:t>
-      </w:r>
-    </w:p>
-    <w:p>
-      <w:pPr>
-        <w:pStyle w:val="ListParagraph"/>
-        <w:numPr>
-          <w:ilvl w:val="0"/>
-          <w:numId w:val="34"/>
-        </w:numPr>
-      </w:pPr>
-      <w:r>
-        <w:t>Emailed about jacket</w:t>
-      </w:r>
-    </w:p>
-    <w:p/>
-    <w:p/>
-    <w:p/>
+    </w:p>
     <w:p/>
     <w:p/>
     <w:sectPr>
@@ -7361,7 +6751,7 @@
         <w:rFonts w:ascii="Symbol" w:hAnsi="Symbol" w:hint="default"/>
       </w:rPr>
     </w:lvl>
-    <w:lvl w:ilvl="1" w:tplc="10090003" w:tentative="1">
+    <w:lvl w:ilvl="1" w:tplc="10090003">
       <w:start w:val="1"/>
       <w:numFmt w:val="bullet"/>
       <w:lvlText w:val="o"/>
@@ -11524,7 +10914,7 @@
 </file>
 
 <file path=customXml/itemProps1.xml><?xml version="1.0" encoding="utf-8"?>
-<ds:datastoreItem xmlns:ds="http://schemas.openxmlformats.org/officeDocument/2006/customXml" ds:itemID="{485A2181-74AA-4863-8076-43966A046EBB}">
+<ds:datastoreItem xmlns:ds="http://schemas.openxmlformats.org/officeDocument/2006/customXml" ds:itemID="{AE216FCF-92D5-4F6D-9983-46FAAA7C3FEA}">
   <ds:schemaRefs>
     <ds:schemaRef ds:uri="http://schemas.openxmlformats.org/officeDocument/2006/bibliography"/>
   </ds:schemaRefs>

</xml_diff>